<commit_message>
Små endringer i Iterasjon1.docx og Prosjekt_logg.docx
</commit_message>
<xml_diff>
--- a/Logg/PROSJEKT_Logg.docx
+++ b/Logg/PROSJEKT_Logg.docx
@@ -140,62 +140,411 @@
     <w:p>
       <w:pPr>
         <w:rPr>
-          <w:u w:val="single"/>
-        </w:rPr>
-      </w:pPr>
-    </w:p>
-    <w:p>
-      <w:pPr>
-        <w:rPr>
           <w:b/>
           <w:u w:val="single"/>
         </w:rPr>
       </w:pPr>
-      <w:r>
+    </w:p>
+    <w:p>
+      <w:r>
+        <w:t>29.03.16 – Sophie</w:t>
+      </w:r>
+    </w:p>
+    <w:p>
+      <w:r>
+        <w:t xml:space="preserve">Startet på MSF dokumentasjon – visjonsfasen. Utformet risikoanalyse og plan. Plan for oppgavefordeling og fremgangsforventninger. Roller og arbeidsområder er avklart. </w:t>
+      </w:r>
+    </w:p>
+    <w:p>
+      <w:r>
+        <w:t xml:space="preserve">Filer som er opprettet/endret: </w:t>
+      </w:r>
+    </w:p>
+    <w:p>
+      <w:r>
+        <w:t>Iterasjon 1.docx</w:t>
+      </w:r>
+    </w:p>
+    <w:p>
+      <w:r>
+        <w:t>Risikoplan.xlsx</w:t>
+      </w:r>
+    </w:p>
+    <w:p>
+      <w:r>
+        <w:t>Prosjektplan.xlsx</w:t>
+      </w:r>
+    </w:p>
+    <w:p/>
+    <w:p>
+      <w:r>
+        <w:t>30.03.16 – Sophie</w:t>
+      </w:r>
+    </w:p>
+    <w:p>
+      <w:r>
+        <w:t xml:space="preserve">Fortsatt på MSF dokumentasjon. Fullført leveranser for visjonsfasen og påbegynt leveranse for planleggingsfasen.  Diskusjoner om generelt design på webløsningen og eksempel </w:t>
+      </w:r>
+      <w:proofErr w:type="spellStart"/>
+      <w:r>
+        <w:t>wireframes</w:t>
+      </w:r>
+      <w:proofErr w:type="spellEnd"/>
+      <w:r>
+        <w:t xml:space="preserve"> er produsert. </w:t>
+      </w:r>
+    </w:p>
+    <w:p>
+      <w:r>
+        <w:t>Filer som er opprettet/endret:</w:t>
+      </w:r>
+    </w:p>
+    <w:p>
+      <w:r>
+        <w:lastRenderedPageBreak/>
+        <w:t>Iterasjon 1.docx</w:t>
+      </w:r>
+    </w:p>
+    <w:p>
+      <w:r>
+        <w:t>Prosjektplan.xlsx</w:t>
+      </w:r>
+    </w:p>
+    <w:p/>
+    <w:p>
+      <w:r>
+        <w:t>31.03.16 – Sophie</w:t>
+      </w:r>
+    </w:p>
+    <w:p>
+      <w:r>
+        <w:t xml:space="preserve">Fortsatt på MSF dokumentasjon. Produsert </w:t>
+      </w:r>
+      <w:proofErr w:type="spellStart"/>
+      <w:r>
+        <w:t>use</w:t>
+      </w:r>
+      <w:proofErr w:type="spellEnd"/>
+      <w:r>
+        <w:t xml:space="preserve"> case diagram og eksempel </w:t>
+      </w:r>
+      <w:proofErr w:type="spellStart"/>
+      <w:r>
+        <w:t>use</w:t>
+      </w:r>
+      <w:proofErr w:type="spellEnd"/>
+      <w:r>
+        <w:t xml:space="preserve"> case til logisk design. Påbegynt forklaring av fysisk design med </w:t>
+      </w:r>
+      <w:proofErr w:type="spellStart"/>
+      <w:r>
+        <w:t>wireframes</w:t>
+      </w:r>
+      <w:proofErr w:type="spellEnd"/>
+      <w:r>
+        <w:t xml:space="preserve"> og skriftlig beskrivelse av webløsning. </w:t>
+      </w:r>
+    </w:p>
+    <w:p>
+      <w:r>
+        <w:t>Filer som er opprettet/endret:</w:t>
+      </w:r>
+    </w:p>
+    <w:p>
+      <w:r>
+        <w:t>Iterasjon 1.docx</w:t>
+      </w:r>
+    </w:p>
+    <w:p>
+      <w:r>
+        <w:t>Prosjektplan.xlsx</w:t>
+      </w:r>
+    </w:p>
+    <w:p/>
+    <w:p>
+      <w:r>
+        <w:t xml:space="preserve">01.04.16 – Sophie </w:t>
+      </w:r>
+    </w:p>
+    <w:p>
+      <w:r>
+        <w:t xml:space="preserve">Fullført tildelt del av planleggingsfasen (logisk design) og utkast til skisse laget. Samlet dokument til innlevering av Iterasjon 1. </w:t>
+      </w:r>
+      <w:proofErr w:type="spellStart"/>
+      <w:r>
+        <w:t>Interasjon</w:t>
+      </w:r>
+      <w:proofErr w:type="spellEnd"/>
+      <w:r>
+        <w:t xml:space="preserve"> 1 fullført </w:t>
+      </w:r>
+      <w:proofErr w:type="spellStart"/>
+      <w:r>
+        <w:t>kl</w:t>
+      </w:r>
+      <w:proofErr w:type="spellEnd"/>
+      <w:r>
+        <w:t xml:space="preserve"> 15.00. </w:t>
+      </w:r>
+    </w:p>
+    <w:p>
+      <w:r>
+        <w:t>Filer som er opprettet/endret:</w:t>
+      </w:r>
+    </w:p>
+    <w:p>
+      <w:r>
+        <w:t>Iterasjon 1.docx</w:t>
+      </w:r>
+    </w:p>
+    <w:p>
+      <w:r>
+        <w:t>Arbeidskontrakt.docx</w:t>
+      </w:r>
+    </w:p>
+    <w:p>
+      <w:r>
+        <w:t>Risikoplan.xlsx</w:t>
+      </w:r>
+    </w:p>
+    <w:p>
+      <w:pPr>
         <w:rPr>
           <w:b/>
           <w:u w:val="single"/>
         </w:rPr>
-        <w:t xml:space="preserve">Logg fra </w:t>
-      </w:r>
-      <w:proofErr w:type="spellStart"/>
-      <w:r>
+      </w:pPr>
+    </w:p>
+    <w:p>
+      <w:pPr>
+        <w:rPr>
+          <w:u w:val="single"/>
+        </w:rPr>
+      </w:pPr>
+    </w:p>
+    <w:p>
+      <w:pPr>
         <w:rPr>
           <w:b/>
           <w:u w:val="single"/>
         </w:rPr>
-        <w:t>Amrit</w:t>
-      </w:r>
-      <w:proofErr w:type="spellEnd"/>
+      </w:pPr>
       <w:r>
         <w:rPr>
           <w:b/>
           <w:u w:val="single"/>
         </w:rPr>
-        <w:t xml:space="preserve"> Singh</w:t>
-      </w:r>
-    </w:p>
-    <w:p>
-      <w:pPr>
-        <w:rPr>
-          <w:u w:val="single"/>
-        </w:rPr>
-      </w:pPr>
-    </w:p>
-    <w:p>
-      <w:pPr>
+        <w:t xml:space="preserve">Logg fra </w:t>
+      </w:r>
+      <w:proofErr w:type="spellStart"/>
+      <w:r>
         <w:rPr>
           <w:b/>
           <w:u w:val="single"/>
         </w:rPr>
-      </w:pPr>
+        <w:t>Amrit</w:t>
+      </w:r>
+      <w:proofErr w:type="spellEnd"/>
       <w:r>
         <w:rPr>
           <w:b/>
           <w:u w:val="single"/>
         </w:rPr>
-        <w:t>Logg fra Omar Ilyas</w:t>
-      </w:r>
+        <w:t xml:space="preserve"> Singh</w:t>
+      </w:r>
+    </w:p>
+    <w:p>
+      <w:pPr>
+        <w:rPr>
+          <w:u w:val="single"/>
+        </w:rPr>
+      </w:pPr>
+    </w:p>
+    <w:p>
+      <w:r>
+        <w:t>29/03-16</w:t>
+      </w:r>
+    </w:p>
+    <w:p>
+      <w:pPr>
+        <w:pStyle w:val="Listeavsnitt"/>
+        <w:numPr>
+          <w:ilvl w:val="0"/>
+          <w:numId w:val="7"/>
+        </w:numPr>
+        <w:spacing w:after="0" w:line="240" w:lineRule="auto"/>
+      </w:pPr>
+      <w:r>
+        <w:t>Drøftet oppgaven</w:t>
+      </w:r>
+    </w:p>
+    <w:p>
+      <w:pPr>
+        <w:pStyle w:val="Listeavsnitt"/>
+        <w:numPr>
+          <w:ilvl w:val="0"/>
+          <w:numId w:val="7"/>
+        </w:numPr>
+        <w:spacing w:after="0" w:line="240" w:lineRule="auto"/>
+      </w:pPr>
+      <w:r>
+        <w:t>Oppgavefordeling</w:t>
+      </w:r>
+    </w:p>
+    <w:p>
+      <w:pPr>
+        <w:pStyle w:val="Listeavsnitt"/>
+        <w:numPr>
+          <w:ilvl w:val="0"/>
+          <w:numId w:val="7"/>
+        </w:numPr>
+        <w:spacing w:after="0" w:line="240" w:lineRule="auto"/>
+      </w:pPr>
+      <w:r>
+        <w:t>Ble enige om å komme med utkast til design/prototype</w:t>
+      </w:r>
+    </w:p>
+    <w:p>
+      <w:pPr>
+        <w:pStyle w:val="Listeavsnitt"/>
+        <w:numPr>
+          <w:ilvl w:val="0"/>
+          <w:numId w:val="7"/>
+        </w:numPr>
+        <w:spacing w:after="0" w:line="240" w:lineRule="auto"/>
+      </w:pPr>
+      <w:r>
+        <w:t>Fordelte oppgaver</w:t>
+      </w:r>
+    </w:p>
+    <w:p>
+      <w:pPr>
+        <w:pStyle w:val="Listeavsnitt"/>
+        <w:numPr>
+          <w:ilvl w:val="0"/>
+          <w:numId w:val="7"/>
+        </w:numPr>
+        <w:spacing w:after="0" w:line="240" w:lineRule="auto"/>
+      </w:pPr>
+      <w:r>
+        <w:t xml:space="preserve">Satt opp </w:t>
+      </w:r>
+      <w:proofErr w:type="spellStart"/>
+      <w:r>
+        <w:t>GitHub</w:t>
+      </w:r>
+      <w:proofErr w:type="spellEnd"/>
+    </w:p>
+    <w:p/>
+    <w:p>
+      <w:r>
+        <w:t>30/03-16</w:t>
+      </w:r>
+    </w:p>
+    <w:p>
+      <w:pPr>
+        <w:pStyle w:val="Listeavsnitt"/>
+        <w:numPr>
+          <w:ilvl w:val="0"/>
+          <w:numId w:val="7"/>
+        </w:numPr>
+        <w:spacing w:after="0" w:line="240" w:lineRule="auto"/>
+      </w:pPr>
+      <w:r>
+        <w:t>Fortsatte utvikling av design konsept</w:t>
+      </w:r>
+    </w:p>
+    <w:p/>
+    <w:p>
+      <w:r>
+        <w:t>31/03-16</w:t>
+      </w:r>
+    </w:p>
+    <w:p>
+      <w:pPr>
+        <w:pStyle w:val="Listeavsnitt"/>
+        <w:numPr>
+          <w:ilvl w:val="0"/>
+          <w:numId w:val="7"/>
+        </w:numPr>
+        <w:spacing w:after="0" w:line="240" w:lineRule="auto"/>
+      </w:pPr>
+      <w:r>
+        <w:t>Fastsatt design</w:t>
+      </w:r>
+    </w:p>
+    <w:p>
+      <w:pPr>
+        <w:pStyle w:val="Listeavsnitt"/>
+        <w:numPr>
+          <w:ilvl w:val="0"/>
+          <w:numId w:val="7"/>
+        </w:numPr>
+        <w:spacing w:after="0" w:line="240" w:lineRule="auto"/>
+      </w:pPr>
+      <w:r>
+        <w:t xml:space="preserve">Utarbeidet endelig prototype i </w:t>
+      </w:r>
+      <w:proofErr w:type="spellStart"/>
+      <w:r>
+        <w:t>wireframe</w:t>
+      </w:r>
+      <w:proofErr w:type="spellEnd"/>
+    </w:p>
+    <w:p/>
+    <w:p>
+      <w:r>
+        <w:lastRenderedPageBreak/>
+        <w:t>01/04-16</w:t>
+      </w:r>
+    </w:p>
+    <w:p>
+      <w:pPr>
+        <w:pStyle w:val="Listeavsnitt"/>
+        <w:numPr>
+          <w:ilvl w:val="0"/>
+          <w:numId w:val="7"/>
+        </w:numPr>
+        <w:spacing w:after="0" w:line="240" w:lineRule="auto"/>
+      </w:pPr>
+      <w:r>
+        <w:t>Utviklet mappestruktur/</w:t>
+      </w:r>
+      <w:proofErr w:type="spellStart"/>
+      <w:r>
+        <w:t>branches</w:t>
+      </w:r>
+      <w:proofErr w:type="spellEnd"/>
+      <w:r>
+        <w:t xml:space="preserve"> i </w:t>
+      </w:r>
+      <w:proofErr w:type="spellStart"/>
+      <w:r>
+        <w:t>GitHub</w:t>
+      </w:r>
+      <w:bookmarkStart w:id="0" w:name="_GoBack"/>
+      <w:bookmarkEnd w:id="0"/>
+      <w:proofErr w:type="spellEnd"/>
+    </w:p>
+    <w:p>
+      <w:pPr>
+        <w:pStyle w:val="Listeavsnitt"/>
+        <w:numPr>
+          <w:ilvl w:val="0"/>
+          <w:numId w:val="7"/>
+        </w:numPr>
+        <w:spacing w:after="0" w:line="240" w:lineRule="auto"/>
+      </w:pPr>
+      <w:r>
+        <w:t>Gjennomgang av all dokumentasjon</w:t>
+      </w:r>
+    </w:p>
+    <w:p>
+      <w:pPr>
+        <w:rPr>
+          <w:u w:val="single"/>
+        </w:rPr>
+      </w:pPr>
     </w:p>
     <w:p>
       <w:pPr>
@@ -216,282 +565,8 @@
           <w:b/>
           <w:u w:val="single"/>
         </w:rPr>
-        <w:t>Logg fra Joakim Engen Jacobsen</w:t>
-      </w:r>
-    </w:p>
-    <w:p>
-      <w:pPr>
-        <w:rPr>
-          <w:u w:val="single"/>
-        </w:rPr>
-      </w:pPr>
-    </w:p>
-    <w:p>
-      <w:r>
-        <w:t>29.03.16 – Joakim</w:t>
-      </w:r>
-    </w:p>
-    <w:p>
-      <w:pPr>
-        <w:pStyle w:val="Listeavsnitt"/>
-        <w:numPr>
-          <w:ilvl w:val="0"/>
-          <w:numId w:val="5"/>
-        </w:numPr>
-      </w:pPr>
-      <w:r>
-        <w:t xml:space="preserve">Møtt gruppen, gått gjennom oppgaven. Diskutert konsept på løsning og vurdert hvem som passer til hvilke roller i prosjektet. Vi fikk også gjort relevant (men generell) </w:t>
-      </w:r>
-      <w:proofErr w:type="spellStart"/>
-      <w:r>
-        <w:t>research</w:t>
-      </w:r>
-      <w:proofErr w:type="spellEnd"/>
-      <w:r>
-        <w:t xml:space="preserve"> og fordelt oppgaver til neste dag.</w:t>
-      </w:r>
-    </w:p>
-    <w:p/>
-    <w:p>
-      <w:r>
-        <w:t>30.03.16 – Joakim</w:t>
-      </w:r>
-    </w:p>
-    <w:p>
-      <w:pPr>
-        <w:pStyle w:val="Listeavsnitt"/>
-        <w:numPr>
-          <w:ilvl w:val="0"/>
-          <w:numId w:val="2"/>
-        </w:numPr>
-      </w:pPr>
-      <w:r>
-        <w:lastRenderedPageBreak/>
-        <w:t xml:space="preserve">Opprettet </w:t>
-      </w:r>
-      <w:proofErr w:type="spellStart"/>
-      <w:r>
-        <w:t>remote</w:t>
-      </w:r>
-      <w:proofErr w:type="spellEnd"/>
-      <w:r>
-        <w:t xml:space="preserve"> </w:t>
-      </w:r>
-      <w:proofErr w:type="spellStart"/>
-      <w:r>
-        <w:t>repository</w:t>
-      </w:r>
-      <w:proofErr w:type="spellEnd"/>
-      <w:r>
-        <w:t xml:space="preserve"> på GitHub.com, og inviterte alle (utenom én) gruppemedlemmer som </w:t>
-      </w:r>
-      <w:proofErr w:type="spellStart"/>
-      <w:r>
-        <w:t>collaborator</w:t>
-      </w:r>
-      <w:proofErr w:type="spellEnd"/>
-      <w:r>
-        <w:t>.</w:t>
-      </w:r>
-    </w:p>
-    <w:p>
-      <w:pPr>
-        <w:pStyle w:val="Listeavsnitt"/>
-        <w:numPr>
-          <w:ilvl w:val="0"/>
-          <w:numId w:val="2"/>
-        </w:numPr>
-      </w:pPr>
-      <w:r>
-        <w:t>Hadde kort møte med foreleser om prosjektplanen og dens utforming</w:t>
-      </w:r>
-    </w:p>
-    <w:p>
-      <w:pPr>
-        <w:pStyle w:val="Listeavsnitt"/>
-        <w:numPr>
-          <w:ilvl w:val="0"/>
-          <w:numId w:val="2"/>
-        </w:numPr>
-      </w:pPr>
-      <w:r>
-        <w:t xml:space="preserve">Opprettet </w:t>
-      </w:r>
-      <w:proofErr w:type="spellStart"/>
-      <w:r>
-        <w:t>webhost</w:t>
-      </w:r>
-      <w:proofErr w:type="spellEnd"/>
-      <w:r>
-        <w:t xml:space="preserve"> på 000webhost.com (gratis, men høvelig pålitelig, tjeneste) sånn at vi kan legge løsningen vår opp live.</w:t>
-      </w:r>
-    </w:p>
-    <w:p>
-      <w:pPr>
-        <w:pStyle w:val="Listeavsnitt"/>
-        <w:numPr>
-          <w:ilvl w:val="0"/>
-          <w:numId w:val="2"/>
-        </w:numPr>
-      </w:pPr>
-      <w:r>
-        <w:t>Begynte på forslag til design (skal være på plass til 31.03.16)</w:t>
-      </w:r>
-    </w:p>
-    <w:p>
-      <w:pPr>
-        <w:pStyle w:val="Listeavsnitt"/>
-        <w:numPr>
-          <w:ilvl w:val="0"/>
-          <w:numId w:val="2"/>
-        </w:numPr>
-      </w:pPr>
-      <w:r>
-        <w:t xml:space="preserve">Kodet litt </w:t>
-      </w:r>
-      <w:proofErr w:type="spellStart"/>
-      <w:r>
-        <w:t>php</w:t>
-      </w:r>
-      <w:proofErr w:type="spellEnd"/>
-      <w:r>
-        <w:t xml:space="preserve"> for å teste kontakt med database på </w:t>
-      </w:r>
-      <w:proofErr w:type="spellStart"/>
-      <w:r>
-        <w:t>webhost</w:t>
-      </w:r>
-      <w:proofErr w:type="spellEnd"/>
-      <w:r>
-        <w:t>.</w:t>
-      </w:r>
-    </w:p>
-    <w:p/>
-    <w:p>
-      <w:r>
-        <w:t>31.03.16 – Joakim</w:t>
-      </w:r>
-    </w:p>
-    <w:p>
-      <w:pPr>
-        <w:pStyle w:val="Listeavsnitt"/>
-        <w:numPr>
-          <w:ilvl w:val="0"/>
-          <w:numId w:val="3"/>
-        </w:numPr>
-      </w:pPr>
-      <w:r>
-        <w:t>Foreløpig ferdigstilling av Prosjektplan.xlsx. Dette dokumentet er levende, og kan endres underveis.</w:t>
-      </w:r>
-    </w:p>
-    <w:p>
-      <w:pPr>
-        <w:pStyle w:val="Listeavsnitt"/>
-        <w:numPr>
-          <w:ilvl w:val="0"/>
-          <w:numId w:val="3"/>
-        </w:numPr>
-      </w:pPr>
-      <w:r>
-        <w:t xml:space="preserve">Fikk inn siste gruppemedlem på </w:t>
-      </w:r>
-      <w:proofErr w:type="spellStart"/>
-      <w:r>
-        <w:t>remote</w:t>
-      </w:r>
-      <w:proofErr w:type="spellEnd"/>
-      <w:r>
-        <w:t xml:space="preserve"> </w:t>
-      </w:r>
-      <w:proofErr w:type="spellStart"/>
-      <w:r>
-        <w:t>repo</w:t>
-      </w:r>
-      <w:proofErr w:type="spellEnd"/>
-      <w:r>
-        <w:t>(</w:t>
-      </w:r>
-      <w:proofErr w:type="spellStart"/>
-      <w:r>
-        <w:t>GitHub</w:t>
-      </w:r>
-      <w:proofErr w:type="spellEnd"/>
-      <w:r>
-        <w:t>).</w:t>
-      </w:r>
-    </w:p>
-    <w:p>
-      <w:pPr>
-        <w:pStyle w:val="Listeavsnitt"/>
-        <w:numPr>
-          <w:ilvl w:val="0"/>
-          <w:numId w:val="3"/>
-        </w:numPr>
-      </w:pPr>
-      <w:r>
-        <w:t>Opprettet et Logg-dokument hvor alle logger skal samles mot slutten av prosjektet. I dette dokumentet skal også planlagte oppgaver – og hvem som skal utføre dem – legges.</w:t>
-      </w:r>
-    </w:p>
-    <w:p/>
-    <w:p>
-      <w:r>
-        <w:t>01.04.16 – Joakim</w:t>
-      </w:r>
-    </w:p>
-    <w:p>
-      <w:pPr>
-        <w:pStyle w:val="Listeavsnitt"/>
-        <w:numPr>
-          <w:ilvl w:val="0"/>
-          <w:numId w:val="4"/>
-        </w:numPr>
-      </w:pPr>
-      <w:r>
-        <w:t>Skrevet avsnittet om ‘fysisk design’ i dokumentet Iterasjon1.docx</w:t>
-      </w:r>
-    </w:p>
-    <w:p>
-      <w:pPr>
-        <w:pStyle w:val="Listeavsnitt"/>
-        <w:numPr>
-          <w:ilvl w:val="0"/>
-          <w:numId w:val="4"/>
-        </w:numPr>
-      </w:pPr>
-      <w:r>
-        <w:t>Gjort små endringer/rettinger i dokumentet Iterasjon1.docx</w:t>
-      </w:r>
-    </w:p>
-    <w:p>
-      <w:pPr>
-        <w:pStyle w:val="Listeavsnitt"/>
-        <w:numPr>
-          <w:ilvl w:val="0"/>
-          <w:numId w:val="4"/>
-        </w:numPr>
-      </w:pPr>
-      <w:r>
-        <w:t>Opprettet mappe for å samle alle bilder/skisser av prototype og klargjort til levering</w:t>
-      </w:r>
-    </w:p>
-    <w:p>
-      <w:pPr>
-        <w:pStyle w:val="Listeavsnitt"/>
-        <w:numPr>
-          <w:ilvl w:val="0"/>
-          <w:numId w:val="4"/>
-        </w:numPr>
-      </w:pPr>
-      <w:r>
-        <w:t>Gjennomgang av all prosjekt-dokumentasjon med gruppen i forberedelse til levering</w:t>
-      </w:r>
-    </w:p>
-    <w:p>
-      <w:pPr>
-        <w:rPr>
-          <w:u w:val="single"/>
-        </w:rPr>
-      </w:pPr>
+        <w:t>Logg fra Omar Ilyas</w:t>
+      </w:r>
     </w:p>
     <w:p>
       <w:pPr>
@@ -507,15 +582,525 @@
           <w:u w:val="single"/>
         </w:rPr>
       </w:pPr>
-      <w:bookmarkStart w:id="0" w:name="_GoBack"/>
       <w:r>
         <w:rPr>
           <w:b/>
           <w:u w:val="single"/>
         </w:rPr>
+        <w:t>Logg fra Joakim Engen Jacobsen</w:t>
+      </w:r>
+    </w:p>
+    <w:p>
+      <w:pPr>
+        <w:rPr>
+          <w:u w:val="single"/>
+        </w:rPr>
+      </w:pPr>
+    </w:p>
+    <w:p>
+      <w:r>
+        <w:t>29.03.16 – Joakim</w:t>
+      </w:r>
+    </w:p>
+    <w:p>
+      <w:pPr>
+        <w:pStyle w:val="Listeavsnitt"/>
+        <w:numPr>
+          <w:ilvl w:val="0"/>
+          <w:numId w:val="5"/>
+        </w:numPr>
+      </w:pPr>
+      <w:r>
+        <w:t xml:space="preserve">Møtt gruppen, gått gjennom oppgaven. Diskutert konsept på løsning og vurdert hvem som passer til hvilke roller i prosjektet. Vi fikk også gjort relevant (men generell) </w:t>
+      </w:r>
+      <w:proofErr w:type="spellStart"/>
+      <w:r>
+        <w:t>research</w:t>
+      </w:r>
+      <w:proofErr w:type="spellEnd"/>
+      <w:r>
+        <w:t xml:space="preserve"> og fordelt oppgaver til neste dag.</w:t>
+      </w:r>
+    </w:p>
+    <w:p/>
+    <w:p>
+      <w:r>
+        <w:t>30.03.16 – Joakim</w:t>
+      </w:r>
+    </w:p>
+    <w:p>
+      <w:pPr>
+        <w:pStyle w:val="Listeavsnitt"/>
+        <w:numPr>
+          <w:ilvl w:val="0"/>
+          <w:numId w:val="2"/>
+        </w:numPr>
+      </w:pPr>
+      <w:r>
+        <w:t xml:space="preserve">Opprettet </w:t>
+      </w:r>
+      <w:proofErr w:type="spellStart"/>
+      <w:r>
+        <w:t>remote</w:t>
+      </w:r>
+      <w:proofErr w:type="spellEnd"/>
+      <w:r>
+        <w:t xml:space="preserve"> </w:t>
+      </w:r>
+      <w:proofErr w:type="spellStart"/>
+      <w:r>
+        <w:t>repository</w:t>
+      </w:r>
+      <w:proofErr w:type="spellEnd"/>
+      <w:r>
+        <w:t xml:space="preserve"> på GitHub.com, og inviterte alle (utenom én) gruppemedlemmer som </w:t>
+      </w:r>
+      <w:proofErr w:type="spellStart"/>
+      <w:r>
+        <w:t>collaborator</w:t>
+      </w:r>
+      <w:proofErr w:type="spellEnd"/>
+      <w:r>
+        <w:t>.</w:t>
+      </w:r>
+    </w:p>
+    <w:p>
+      <w:pPr>
+        <w:pStyle w:val="Listeavsnitt"/>
+        <w:numPr>
+          <w:ilvl w:val="0"/>
+          <w:numId w:val="2"/>
+        </w:numPr>
+      </w:pPr>
+      <w:r>
+        <w:t>Hadde kort møte med foreleser om prosjektplanen og dens utforming</w:t>
+      </w:r>
+    </w:p>
+    <w:p>
+      <w:pPr>
+        <w:pStyle w:val="Listeavsnitt"/>
+        <w:numPr>
+          <w:ilvl w:val="0"/>
+          <w:numId w:val="2"/>
+        </w:numPr>
+      </w:pPr>
+      <w:r>
+        <w:t xml:space="preserve">Opprettet </w:t>
+      </w:r>
+      <w:proofErr w:type="spellStart"/>
+      <w:r>
+        <w:t>webhost</w:t>
+      </w:r>
+      <w:proofErr w:type="spellEnd"/>
+      <w:r>
+        <w:t xml:space="preserve"> på 000webhost.com (gratis, men høvelig pålitelig, tjeneste) sånn at vi kan legge løsningen vår opp live.</w:t>
+      </w:r>
+    </w:p>
+    <w:p>
+      <w:pPr>
+        <w:pStyle w:val="Listeavsnitt"/>
+        <w:numPr>
+          <w:ilvl w:val="0"/>
+          <w:numId w:val="2"/>
+        </w:numPr>
+      </w:pPr>
+      <w:r>
+        <w:t>Begynte på forslag til design (skal være på plass til 31.03.16)</w:t>
+      </w:r>
+    </w:p>
+    <w:p>
+      <w:pPr>
+        <w:pStyle w:val="Listeavsnitt"/>
+        <w:numPr>
+          <w:ilvl w:val="0"/>
+          <w:numId w:val="2"/>
+        </w:numPr>
+      </w:pPr>
+      <w:r>
+        <w:t xml:space="preserve">Kodet litt </w:t>
+      </w:r>
+      <w:proofErr w:type="spellStart"/>
+      <w:r>
+        <w:t>php</w:t>
+      </w:r>
+      <w:proofErr w:type="spellEnd"/>
+      <w:r>
+        <w:t xml:space="preserve"> for å teste kontakt med database på </w:t>
+      </w:r>
+      <w:proofErr w:type="spellStart"/>
+      <w:r>
+        <w:t>webhost</w:t>
+      </w:r>
+      <w:proofErr w:type="spellEnd"/>
+      <w:r>
+        <w:t>.</w:t>
+      </w:r>
+    </w:p>
+    <w:p/>
+    <w:p>
+      <w:r>
+        <w:t>31.03.16 – Joakim</w:t>
+      </w:r>
+    </w:p>
+    <w:p>
+      <w:pPr>
+        <w:pStyle w:val="Listeavsnitt"/>
+        <w:numPr>
+          <w:ilvl w:val="0"/>
+          <w:numId w:val="3"/>
+        </w:numPr>
+      </w:pPr>
+      <w:r>
+        <w:t>Foreløpig ferdigstilling av Prosjektplan.xlsx. Dette dokumentet er levende, og kan endres underveis.</w:t>
+      </w:r>
+    </w:p>
+    <w:p>
+      <w:pPr>
+        <w:pStyle w:val="Listeavsnitt"/>
+        <w:numPr>
+          <w:ilvl w:val="0"/>
+          <w:numId w:val="3"/>
+        </w:numPr>
+      </w:pPr>
+      <w:r>
+        <w:t xml:space="preserve">Fikk inn siste gruppemedlem på </w:t>
+      </w:r>
+      <w:proofErr w:type="spellStart"/>
+      <w:r>
+        <w:t>remote</w:t>
+      </w:r>
+      <w:proofErr w:type="spellEnd"/>
+      <w:r>
+        <w:t xml:space="preserve"> </w:t>
+      </w:r>
+      <w:proofErr w:type="spellStart"/>
+      <w:r>
+        <w:t>repo</w:t>
+      </w:r>
+      <w:proofErr w:type="spellEnd"/>
+      <w:r>
+        <w:t>(</w:t>
+      </w:r>
+      <w:proofErr w:type="spellStart"/>
+      <w:r>
+        <w:t>GitHub</w:t>
+      </w:r>
+      <w:proofErr w:type="spellEnd"/>
+      <w:r>
+        <w:t>).</w:t>
+      </w:r>
+    </w:p>
+    <w:p>
+      <w:pPr>
+        <w:pStyle w:val="Listeavsnitt"/>
+        <w:numPr>
+          <w:ilvl w:val="0"/>
+          <w:numId w:val="3"/>
+        </w:numPr>
+      </w:pPr>
+      <w:r>
+        <w:t>Opprettet et Logg-dokument hvor alle logger skal samles mot slutten av prosjektet. I dette dokumentet skal også planlagte oppgaver – og hvem som skal utføre dem – legges.</w:t>
+      </w:r>
+    </w:p>
+    <w:p/>
+    <w:p>
+      <w:r>
+        <w:t>01.04.16 – Joakim</w:t>
+      </w:r>
+    </w:p>
+    <w:p>
+      <w:pPr>
+        <w:pStyle w:val="Listeavsnitt"/>
+        <w:numPr>
+          <w:ilvl w:val="0"/>
+          <w:numId w:val="4"/>
+        </w:numPr>
+      </w:pPr>
+      <w:r>
+        <w:t>Skrevet avsnittet om ‘fysisk design’ i dokumentet Iterasjon1.docx</w:t>
+      </w:r>
+    </w:p>
+    <w:p>
+      <w:pPr>
+        <w:pStyle w:val="Listeavsnitt"/>
+        <w:numPr>
+          <w:ilvl w:val="0"/>
+          <w:numId w:val="4"/>
+        </w:numPr>
+      </w:pPr>
+      <w:r>
+        <w:t>Gjort små endringer/rettinger i dokumentet Iterasjon1.docx</w:t>
+      </w:r>
+    </w:p>
+    <w:p>
+      <w:pPr>
+        <w:pStyle w:val="Listeavsnitt"/>
+        <w:numPr>
+          <w:ilvl w:val="0"/>
+          <w:numId w:val="4"/>
+        </w:numPr>
+      </w:pPr>
+      <w:r>
+        <w:t>Opprettet mappe for å samle alle bilder/skisser av prototype og klargjort til levering</w:t>
+      </w:r>
+    </w:p>
+    <w:p>
+      <w:pPr>
+        <w:pStyle w:val="Listeavsnitt"/>
+        <w:numPr>
+          <w:ilvl w:val="0"/>
+          <w:numId w:val="4"/>
+        </w:numPr>
+      </w:pPr>
+      <w:r>
+        <w:t>Gjennomgang av all prosjekt-dokumentasjon med gruppen i forberedelse til levering</w:t>
+      </w:r>
+    </w:p>
+    <w:p>
+      <w:pPr>
+        <w:rPr>
+          <w:u w:val="single"/>
+        </w:rPr>
+      </w:pPr>
+    </w:p>
+    <w:p>
+      <w:pPr>
+        <w:rPr>
+          <w:u w:val="single"/>
+        </w:rPr>
+      </w:pPr>
+    </w:p>
+    <w:p>
+      <w:pPr>
+        <w:rPr>
+          <w:b/>
+          <w:u w:val="single"/>
+        </w:rPr>
+      </w:pPr>
+      <w:r>
+        <w:rPr>
+          <w:b/>
+          <w:u w:val="single"/>
+        </w:rPr>
+        <w:lastRenderedPageBreak/>
         <w:t>Logg fra Edvard Schanke Blunck</w:t>
       </w:r>
-      <w:bookmarkEnd w:id="0"/>
+    </w:p>
+    <w:p>
+      <w:pPr>
+        <w:rPr>
+          <w:b/>
+          <w:u w:val="single"/>
+        </w:rPr>
+      </w:pPr>
+    </w:p>
+    <w:p>
+      <w:r>
+        <w:t>29/3-2016</w:t>
+      </w:r>
+      <w:r>
+        <w:t xml:space="preserve"> – Edvard</w:t>
+      </w:r>
+    </w:p>
+    <w:p>
+      <w:pPr>
+        <w:pStyle w:val="Listeavsnitt"/>
+        <w:numPr>
+          <w:ilvl w:val="0"/>
+          <w:numId w:val="6"/>
+        </w:numPr>
+      </w:pPr>
+      <w:r>
+        <w:t>Møtte gruppen og brukte store deler av dagen på å diskutere konsept og oppgavefordeling.</w:t>
+      </w:r>
+    </w:p>
+    <w:p>
+      <w:pPr>
+        <w:pStyle w:val="Listeavsnitt"/>
+        <w:numPr>
+          <w:ilvl w:val="0"/>
+          <w:numId w:val="6"/>
+        </w:numPr>
+      </w:pPr>
+      <w:r>
+        <w:t>Ble enige om konsept og gikk hjem med oppgave om å komme med utkast til design i morgen.</w:t>
+      </w:r>
+    </w:p>
+    <w:p>
+      <w:pPr>
+        <w:pStyle w:val="Listeavsnitt"/>
+        <w:numPr>
+          <w:ilvl w:val="0"/>
+          <w:numId w:val="6"/>
+        </w:numPr>
+      </w:pPr>
+      <w:r>
+        <w:t xml:space="preserve">Satt opp </w:t>
+      </w:r>
+      <w:proofErr w:type="spellStart"/>
+      <w:r>
+        <w:t>GitHub</w:t>
+      </w:r>
+      <w:proofErr w:type="spellEnd"/>
+      <w:r>
+        <w:tab/>
+      </w:r>
+    </w:p>
+    <w:p>
+      <w:pPr>
+        <w:ind w:left="705"/>
+      </w:pPr>
+    </w:p>
+    <w:p>
+      <w:r>
+        <w:t>30/3-2016</w:t>
+      </w:r>
+      <w:r>
+        <w:t xml:space="preserve"> </w:t>
+      </w:r>
+      <w:r>
+        <w:t>– Edvard</w:t>
+      </w:r>
+    </w:p>
+    <w:p>
+      <w:pPr>
+        <w:pStyle w:val="Listeavsnitt"/>
+        <w:numPr>
+          <w:ilvl w:val="0"/>
+          <w:numId w:val="6"/>
+        </w:numPr>
+      </w:pPr>
+      <w:r>
+        <w:t>Jobbet med dokumentasjon av konsept.</w:t>
+      </w:r>
+    </w:p>
+    <w:p>
+      <w:pPr>
+        <w:pStyle w:val="Listeavsnitt"/>
+        <w:numPr>
+          <w:ilvl w:val="0"/>
+          <w:numId w:val="6"/>
+        </w:numPr>
+      </w:pPr>
+      <w:r>
+        <w:t>Da en av mine oppgaver er å kode HTML/CSS begynte jeg med å friske opp gamle kunnskaper fra forrige semester.</w:t>
+      </w:r>
+    </w:p>
+    <w:p>
+      <w:pPr>
+        <w:pStyle w:val="Listeavsnitt"/>
+        <w:numPr>
+          <w:ilvl w:val="0"/>
+          <w:numId w:val="6"/>
+        </w:numPr>
+      </w:pPr>
+      <w:r>
+        <w:t xml:space="preserve">Laget en kjapp </w:t>
+      </w:r>
+      <w:proofErr w:type="spellStart"/>
+      <w:r>
+        <w:t>mockup</w:t>
+      </w:r>
+      <w:proofErr w:type="spellEnd"/>
+      <w:r>
+        <w:t xml:space="preserve"> av nettsiden som kan brukes som</w:t>
+      </w:r>
+      <w:r>
+        <w:t xml:space="preserve"> et utgangspunkt. Ligger vedlagt i designmappen.</w:t>
+      </w:r>
+    </w:p>
+    <w:p>
+      <w:pPr>
+        <w:ind w:left="705"/>
+      </w:pPr>
+    </w:p>
+    <w:p>
+      <w:r>
+        <w:t>31/3-2016</w:t>
+      </w:r>
+      <w:r>
+        <w:t xml:space="preserve"> </w:t>
+      </w:r>
+      <w:r>
+        <w:t>– Edvard</w:t>
+      </w:r>
+    </w:p>
+    <w:p>
+      <w:pPr>
+        <w:pStyle w:val="Listeavsnitt"/>
+        <w:numPr>
+          <w:ilvl w:val="0"/>
+          <w:numId w:val="6"/>
+        </w:numPr>
+      </w:pPr>
+      <w:r>
+        <w:t>Jobbet mer med HTML/CSS, brukte også litt tid på JavaScript da vi kan få bruk for det neste uke.</w:t>
+      </w:r>
+    </w:p>
+    <w:p>
+      <w:pPr>
+        <w:pStyle w:val="Listeavsnitt"/>
+        <w:numPr>
+          <w:ilvl w:val="0"/>
+          <w:numId w:val="6"/>
+        </w:numPr>
+      </w:pPr>
+      <w:r>
+        <w:t>Brukte også deler av dagen på å plukke ut de beste idéene fra hverandres skisser, som forhåpentligvis blir en del av det endelige designet.</w:t>
+      </w:r>
+    </w:p>
+    <w:p>
+      <w:pPr>
+        <w:ind w:left="705"/>
+      </w:pPr>
+    </w:p>
+    <w:p>
+      <w:r>
+        <w:t>1/4-2016</w:t>
+      </w:r>
+      <w:r>
+        <w:t xml:space="preserve"> </w:t>
+      </w:r>
+      <w:r>
+        <w:t>– Edvard</w:t>
+      </w:r>
+    </w:p>
+    <w:p>
+      <w:pPr>
+        <w:pStyle w:val="Listeavsnitt"/>
+        <w:numPr>
+          <w:ilvl w:val="0"/>
+          <w:numId w:val="6"/>
+        </w:numPr>
+      </w:pPr>
+      <w:r>
+        <w:t xml:space="preserve">Hele gruppen jobber sammen via </w:t>
+      </w:r>
+      <w:proofErr w:type="spellStart"/>
+      <w:r>
+        <w:t>Git</w:t>
+      </w:r>
+      <w:proofErr w:type="spellEnd"/>
+      <w:r>
+        <w:t xml:space="preserve"> for å ferdigstille dokumentasjonen.</w:t>
+      </w:r>
+    </w:p>
+    <w:p>
+      <w:pPr>
+        <w:pStyle w:val="Listeavsnitt"/>
+        <w:numPr>
+          <w:ilvl w:val="0"/>
+          <w:numId w:val="6"/>
+        </w:numPr>
+      </w:pPr>
+      <w:r>
+        <w:t>Det endelig designutkastet blir drøftet fram. Ligger vedlagt.</w:t>
+      </w:r>
+    </w:p>
+    <w:p>
+      <w:pPr>
+        <w:ind w:left="705"/>
+      </w:pPr>
     </w:p>
     <w:sectPr>
       <w:pgSz w:w="11906" w:h="16838"/>
@@ -530,6 +1115,230 @@
 <file path=word/numbering.xml><?xml version="1.0" encoding="utf-8"?>
 <w:numbering xmlns:wpc="http://schemas.microsoft.com/office/word/2010/wordprocessingCanvas" xmlns:cx="http://schemas.microsoft.com/office/drawing/2014/chartex" xmlns:cx1="http://schemas.microsoft.com/office/drawing/2015/9/8/chartex" xmlns:cx2="http://schemas.microsoft.com/office/drawing/2015/10/21/chartex" xmlns:mc="http://schemas.openxmlformats.org/markup-compatibility/2006" xmlns:o="urn:schemas-microsoft-com:office:office" xmlns:r="http://schemas.openxmlformats.org/officeDocument/2006/relationships" xmlns:m="http://schemas.openxmlformats.org/officeDocument/2006/math" xmlns:v="urn:schemas-microsoft-com:vml" xmlns:wp14="http://schemas.microsoft.com/office/word/2010/wordprocessingDrawing" xmlns:wp="http://schemas.openxmlformats.org/drawingml/2006/wordprocessingDrawing" xmlns:w10="urn:schemas-microsoft-com:office:word" xmlns:w="http://schemas.openxmlformats.org/wordprocessingml/2006/main" xmlns:w14="http://schemas.microsoft.com/office/word/2010/wordml" xmlns:w15="http://schemas.microsoft.com/office/word/2012/wordml" xmlns:w16se="http://schemas.microsoft.com/office/word/2015/wordml/symex" xmlns:wpg="http://schemas.microsoft.com/office/word/2010/wordprocessingGroup" xmlns:wpi="http://schemas.microsoft.com/office/word/2010/wordprocessingInk" xmlns:wne="http://schemas.microsoft.com/office/word/2006/wordml" xmlns:wps="http://schemas.microsoft.com/office/word/2010/wordprocessingShape" mc:Ignorable="w14 w15 w16se wp14">
   <w:abstractNum w:abstractNumId="0" w15:restartNumberingAfterBreak="0">
+    <w:nsid w:val="031979FD"/>
+    <w:multiLevelType w:val="hybridMultilevel"/>
+    <w:tmpl w:val="7FF453D4"/>
+    <w:lvl w:ilvl="0" w:tplc="384C4BFC">
+      <w:numFmt w:val="bullet"/>
+      <w:lvlText w:val="-"/>
+      <w:lvlJc w:val="left"/>
+      <w:pPr>
+        <w:ind w:left="1065" w:hanging="360"/>
+      </w:pPr>
+      <w:rPr>
+        <w:rFonts w:ascii="Calibri" w:eastAsiaTheme="minorHAnsi" w:hAnsi="Calibri" w:cstheme="minorBidi" w:hint="default"/>
+      </w:rPr>
+    </w:lvl>
+    <w:lvl w:ilvl="1" w:tplc="04140003" w:tentative="1">
+      <w:start w:val="1"/>
+      <w:numFmt w:val="bullet"/>
+      <w:lvlText w:val="o"/>
+      <w:lvlJc w:val="left"/>
+      <w:pPr>
+        <w:ind w:left="1785" w:hanging="360"/>
+      </w:pPr>
+      <w:rPr>
+        <w:rFonts w:ascii="Courier New" w:hAnsi="Courier New" w:cs="Courier New" w:hint="default"/>
+      </w:rPr>
+    </w:lvl>
+    <w:lvl w:ilvl="2" w:tplc="04140005" w:tentative="1">
+      <w:start w:val="1"/>
+      <w:numFmt w:val="bullet"/>
+      <w:lvlText w:val=""/>
+      <w:lvlJc w:val="left"/>
+      <w:pPr>
+        <w:ind w:left="2505" w:hanging="360"/>
+      </w:pPr>
+      <w:rPr>
+        <w:rFonts w:ascii="Wingdings" w:hAnsi="Wingdings" w:hint="default"/>
+      </w:rPr>
+    </w:lvl>
+    <w:lvl w:ilvl="3" w:tplc="04140001" w:tentative="1">
+      <w:start w:val="1"/>
+      <w:numFmt w:val="bullet"/>
+      <w:lvlText w:val=""/>
+      <w:lvlJc w:val="left"/>
+      <w:pPr>
+        <w:ind w:left="3225" w:hanging="360"/>
+      </w:pPr>
+      <w:rPr>
+        <w:rFonts w:ascii="Symbol" w:hAnsi="Symbol" w:hint="default"/>
+      </w:rPr>
+    </w:lvl>
+    <w:lvl w:ilvl="4" w:tplc="04140003" w:tentative="1">
+      <w:start w:val="1"/>
+      <w:numFmt w:val="bullet"/>
+      <w:lvlText w:val="o"/>
+      <w:lvlJc w:val="left"/>
+      <w:pPr>
+        <w:ind w:left="3945" w:hanging="360"/>
+      </w:pPr>
+      <w:rPr>
+        <w:rFonts w:ascii="Courier New" w:hAnsi="Courier New" w:cs="Courier New" w:hint="default"/>
+      </w:rPr>
+    </w:lvl>
+    <w:lvl w:ilvl="5" w:tplc="04140005" w:tentative="1">
+      <w:start w:val="1"/>
+      <w:numFmt w:val="bullet"/>
+      <w:lvlText w:val=""/>
+      <w:lvlJc w:val="left"/>
+      <w:pPr>
+        <w:ind w:left="4665" w:hanging="360"/>
+      </w:pPr>
+      <w:rPr>
+        <w:rFonts w:ascii="Wingdings" w:hAnsi="Wingdings" w:hint="default"/>
+      </w:rPr>
+    </w:lvl>
+    <w:lvl w:ilvl="6" w:tplc="04140001" w:tentative="1">
+      <w:start w:val="1"/>
+      <w:numFmt w:val="bullet"/>
+      <w:lvlText w:val=""/>
+      <w:lvlJc w:val="left"/>
+      <w:pPr>
+        <w:ind w:left="5385" w:hanging="360"/>
+      </w:pPr>
+      <w:rPr>
+        <w:rFonts w:ascii="Symbol" w:hAnsi="Symbol" w:hint="default"/>
+      </w:rPr>
+    </w:lvl>
+    <w:lvl w:ilvl="7" w:tplc="04140003" w:tentative="1">
+      <w:start w:val="1"/>
+      <w:numFmt w:val="bullet"/>
+      <w:lvlText w:val="o"/>
+      <w:lvlJc w:val="left"/>
+      <w:pPr>
+        <w:ind w:left="6105" w:hanging="360"/>
+      </w:pPr>
+      <w:rPr>
+        <w:rFonts w:ascii="Courier New" w:hAnsi="Courier New" w:cs="Courier New" w:hint="default"/>
+      </w:rPr>
+    </w:lvl>
+    <w:lvl w:ilvl="8" w:tplc="04140005" w:tentative="1">
+      <w:start w:val="1"/>
+      <w:numFmt w:val="bullet"/>
+      <w:lvlText w:val=""/>
+      <w:lvlJc w:val="left"/>
+      <w:pPr>
+        <w:ind w:left="6825" w:hanging="360"/>
+      </w:pPr>
+      <w:rPr>
+        <w:rFonts w:ascii="Wingdings" w:hAnsi="Wingdings" w:hint="default"/>
+      </w:rPr>
+    </w:lvl>
+  </w:abstractNum>
+  <w:abstractNum w:abstractNumId="1" w15:restartNumberingAfterBreak="0">
+    <w:nsid w:val="2920762E"/>
+    <w:multiLevelType w:val="hybridMultilevel"/>
+    <w:tmpl w:val="FE5EF936"/>
+    <w:lvl w:ilvl="0" w:tplc="41629F48">
+      <w:numFmt w:val="bullet"/>
+      <w:lvlText w:val="-"/>
+      <w:lvlJc w:val="left"/>
+      <w:pPr>
+        <w:ind w:left="720" w:hanging="360"/>
+      </w:pPr>
+      <w:rPr>
+        <w:rFonts w:ascii="Calibri" w:eastAsiaTheme="minorEastAsia" w:hAnsi="Calibri" w:cstheme="minorBidi" w:hint="default"/>
+      </w:rPr>
+    </w:lvl>
+    <w:lvl w:ilvl="1" w:tplc="04090003" w:tentative="1">
+      <w:start w:val="1"/>
+      <w:numFmt w:val="bullet"/>
+      <w:lvlText w:val="o"/>
+      <w:lvlJc w:val="left"/>
+      <w:pPr>
+        <w:ind w:left="1440" w:hanging="360"/>
+      </w:pPr>
+      <w:rPr>
+        <w:rFonts w:ascii="Courier New" w:hAnsi="Courier New" w:cs="Courier New" w:hint="default"/>
+      </w:rPr>
+    </w:lvl>
+    <w:lvl w:ilvl="2" w:tplc="04090005" w:tentative="1">
+      <w:start w:val="1"/>
+      <w:numFmt w:val="bullet"/>
+      <w:lvlText w:val=""/>
+      <w:lvlJc w:val="left"/>
+      <w:pPr>
+        <w:ind w:left="2160" w:hanging="360"/>
+      </w:pPr>
+      <w:rPr>
+        <w:rFonts w:ascii="Wingdings" w:hAnsi="Wingdings" w:hint="default"/>
+      </w:rPr>
+    </w:lvl>
+    <w:lvl w:ilvl="3" w:tplc="04090001" w:tentative="1">
+      <w:start w:val="1"/>
+      <w:numFmt w:val="bullet"/>
+      <w:lvlText w:val=""/>
+      <w:lvlJc w:val="left"/>
+      <w:pPr>
+        <w:ind w:left="2880" w:hanging="360"/>
+      </w:pPr>
+      <w:rPr>
+        <w:rFonts w:ascii="Symbol" w:hAnsi="Symbol" w:hint="default"/>
+      </w:rPr>
+    </w:lvl>
+    <w:lvl w:ilvl="4" w:tplc="04090003" w:tentative="1">
+      <w:start w:val="1"/>
+      <w:numFmt w:val="bullet"/>
+      <w:lvlText w:val="o"/>
+      <w:lvlJc w:val="left"/>
+      <w:pPr>
+        <w:ind w:left="3600" w:hanging="360"/>
+      </w:pPr>
+      <w:rPr>
+        <w:rFonts w:ascii="Courier New" w:hAnsi="Courier New" w:cs="Courier New" w:hint="default"/>
+      </w:rPr>
+    </w:lvl>
+    <w:lvl w:ilvl="5" w:tplc="04090005" w:tentative="1">
+      <w:start w:val="1"/>
+      <w:numFmt w:val="bullet"/>
+      <w:lvlText w:val=""/>
+      <w:lvlJc w:val="left"/>
+      <w:pPr>
+        <w:ind w:left="4320" w:hanging="360"/>
+      </w:pPr>
+      <w:rPr>
+        <w:rFonts w:ascii="Wingdings" w:hAnsi="Wingdings" w:hint="default"/>
+      </w:rPr>
+    </w:lvl>
+    <w:lvl w:ilvl="6" w:tplc="04090001" w:tentative="1">
+      <w:start w:val="1"/>
+      <w:numFmt w:val="bullet"/>
+      <w:lvlText w:val=""/>
+      <w:lvlJc w:val="left"/>
+      <w:pPr>
+        <w:ind w:left="5040" w:hanging="360"/>
+      </w:pPr>
+      <w:rPr>
+        <w:rFonts w:ascii="Symbol" w:hAnsi="Symbol" w:hint="default"/>
+      </w:rPr>
+    </w:lvl>
+    <w:lvl w:ilvl="7" w:tplc="04090003" w:tentative="1">
+      <w:start w:val="1"/>
+      <w:numFmt w:val="bullet"/>
+      <w:lvlText w:val="o"/>
+      <w:lvlJc w:val="left"/>
+      <w:pPr>
+        <w:ind w:left="5760" w:hanging="360"/>
+      </w:pPr>
+      <w:rPr>
+        <w:rFonts w:ascii="Courier New" w:hAnsi="Courier New" w:cs="Courier New" w:hint="default"/>
+      </w:rPr>
+    </w:lvl>
+    <w:lvl w:ilvl="8" w:tplc="04090005" w:tentative="1">
+      <w:start w:val="1"/>
+      <w:numFmt w:val="bullet"/>
+      <w:lvlText w:val=""/>
+      <w:lvlJc w:val="left"/>
+      <w:pPr>
+        <w:ind w:left="6480" w:hanging="360"/>
+      </w:pPr>
+      <w:rPr>
+        <w:rFonts w:ascii="Wingdings" w:hAnsi="Wingdings" w:hint="default"/>
+      </w:rPr>
+    </w:lvl>
+  </w:abstractNum>
+  <w:abstractNum w:abstractNumId="2" w15:restartNumberingAfterBreak="0">
     <w:nsid w:val="3E367054"/>
     <w:multiLevelType w:val="hybridMultilevel"/>
     <w:tmpl w:val="1D5828B4"/>
@@ -641,7 +1450,7 @@
       </w:rPr>
     </w:lvl>
   </w:abstractNum>
-  <w:abstractNum w:abstractNumId="1" w15:restartNumberingAfterBreak="0">
+  <w:abstractNum w:abstractNumId="3" w15:restartNumberingAfterBreak="0">
     <w:nsid w:val="61F8306A"/>
     <w:multiLevelType w:val="hybridMultilevel"/>
     <w:tmpl w:val="9B104330"/>
@@ -753,7 +1562,7 @@
       </w:rPr>
     </w:lvl>
   </w:abstractNum>
-  <w:abstractNum w:abstractNumId="2" w15:restartNumberingAfterBreak="0">
+  <w:abstractNum w:abstractNumId="4" w15:restartNumberingAfterBreak="0">
     <w:nsid w:val="6AEA5DD6"/>
     <w:multiLevelType w:val="hybridMultilevel"/>
     <w:tmpl w:val="86864926"/>
@@ -865,7 +1674,7 @@
       </w:rPr>
     </w:lvl>
   </w:abstractNum>
-  <w:abstractNum w:abstractNumId="3" w15:restartNumberingAfterBreak="0">
+  <w:abstractNum w:abstractNumId="5" w15:restartNumberingAfterBreak="0">
     <w:nsid w:val="76FB5981"/>
     <w:multiLevelType w:val="hybridMultilevel"/>
     <w:tmpl w:val="FF727C94"/>
@@ -977,7 +1786,7 @@
       </w:rPr>
     </w:lvl>
   </w:abstractNum>
-  <w:abstractNum w:abstractNumId="4" w15:restartNumberingAfterBreak="0">
+  <w:abstractNum w:abstractNumId="6" w15:restartNumberingAfterBreak="0">
     <w:nsid w:val="7AD51927"/>
     <w:multiLevelType w:val="hybridMultilevel"/>
     <w:tmpl w:val="206ACAD0"/>
@@ -1090,19 +1899,25 @@
     </w:lvl>
   </w:abstractNum>
   <w:num w:numId="1">
-    <w:abstractNumId w:val="1"/>
+    <w:abstractNumId w:val="3"/>
   </w:num>
   <w:num w:numId="2">
+    <w:abstractNumId w:val="4"/>
+  </w:num>
+  <w:num w:numId="3">
+    <w:abstractNumId w:val="5"/>
+  </w:num>
+  <w:num w:numId="4">
     <w:abstractNumId w:val="2"/>
   </w:num>
-  <w:num w:numId="3">
-    <w:abstractNumId w:val="3"/>
+  <w:num w:numId="5">
+    <w:abstractNumId w:val="6"/>
   </w:num>
-  <w:num w:numId="4">
+  <w:num w:numId="6">
     <w:abstractNumId w:val="0"/>
   </w:num>
-  <w:num w:numId="5">
-    <w:abstractNumId w:val="4"/>
+  <w:num w:numId="7">
+    <w:abstractNumId w:val="1"/>
   </w:num>
 </w:numbering>
 </file>

</xml_diff>

<commit_message>
Samlet logg minus Jokki
</commit_message>
<xml_diff>
--- a/Logg/PROSJEKT_Logg.docx
+++ b/Logg/PROSJEKT_Logg.docx
@@ -1,36 +1,40 @@
 
 <file path=word/document.xml><?xml version="1.0" encoding="utf-8"?>
-<w:document xmlns:wpc="http://schemas.microsoft.com/office/word/2010/wordprocessingCanvas" xmlns:cx="http://schemas.microsoft.com/office/drawing/2014/chartex" xmlns:cx1="http://schemas.microsoft.com/office/drawing/2015/9/8/chartex" xmlns:cx2="http://schemas.microsoft.com/office/drawing/2015/10/21/chartex" xmlns:mc="http://schemas.openxmlformats.org/markup-compatibility/2006" xmlns:o="urn:schemas-microsoft-com:office:office" xmlns:r="http://schemas.openxmlformats.org/officeDocument/2006/relationships" xmlns:m="http://schemas.openxmlformats.org/officeDocument/2006/math" xmlns:v="urn:schemas-microsoft-com:vml" xmlns:wp14="http://schemas.microsoft.com/office/word/2010/wordprocessingDrawing" xmlns:wp="http://schemas.openxmlformats.org/drawingml/2006/wordprocessingDrawing" xmlns:w10="urn:schemas-microsoft-com:office:word" xmlns:w="http://schemas.openxmlformats.org/wordprocessingml/2006/main" xmlns:w14="http://schemas.microsoft.com/office/word/2010/wordml" xmlns:w15="http://schemas.microsoft.com/office/word/2012/wordml" xmlns:w16se="http://schemas.microsoft.com/office/word/2015/wordml/symex" xmlns:wpg="http://schemas.microsoft.com/office/word/2010/wordprocessingGroup" xmlns:wpi="http://schemas.microsoft.com/office/word/2010/wordprocessingInk" xmlns:wne="http://schemas.microsoft.com/office/word/2006/wordml" xmlns:wps="http://schemas.microsoft.com/office/word/2010/wordprocessingShape" mc:Ignorable="w14 w15 w16se wp14">
+<w:document xmlns:wpc="http://schemas.microsoft.com/office/word/2010/wordprocessingCanvas" xmlns:mo="http://schemas.microsoft.com/office/mac/office/2008/main" xmlns:mc="http://schemas.openxmlformats.org/markup-compatibility/2006" xmlns:mv="urn:schemas-microsoft-com:mac:vml" xmlns:o="urn:schemas-microsoft-com:office:office" xmlns:r="http://schemas.openxmlformats.org/officeDocument/2006/relationships" xmlns:m="http://schemas.openxmlformats.org/officeDocument/2006/math" xmlns:v="urn:schemas-microsoft-com:vml" xmlns:wp14="http://schemas.microsoft.com/office/word/2010/wordprocessingDrawing" xmlns:wp="http://schemas.openxmlformats.org/drawingml/2006/wordprocessingDrawing" xmlns:w10="urn:schemas-microsoft-com:office:word" xmlns:w="http://schemas.openxmlformats.org/wordprocessingml/2006/main" xmlns:w14="http://schemas.microsoft.com/office/word/2010/wordml" xmlns:wpg="http://schemas.microsoft.com/office/word/2010/wordprocessingGroup" xmlns:wpi="http://schemas.microsoft.com/office/word/2010/wordprocessingInk" xmlns:wne="http://schemas.microsoft.com/office/word/2006/wordml" xmlns:wps="http://schemas.microsoft.com/office/word/2010/wordprocessingShape" mc:Ignorable="w14 wp14">
   <w:body>
     <w:p>
       <w:pPr>
-        <w:pStyle w:val="Overskrift1"/>
-      </w:pPr>
-      <w:r>
+        <w:pStyle w:val="Heading1"/>
+        <w:spacing w:line="360" w:lineRule="auto"/>
+        <w:rPr>
+          <w:rFonts w:asciiTheme="minorHAnsi" w:hAnsiTheme="minorHAnsi"/>
+        </w:rPr>
+      </w:pPr>
+      <w:r>
+        <w:rPr>
+          <w:rFonts w:asciiTheme="minorHAnsi" w:hAnsiTheme="minorHAnsi"/>
+        </w:rPr>
         <w:t>Prosjektlogg</w:t>
       </w:r>
       <w:r>
+        <w:rPr>
+          <w:rFonts w:asciiTheme="minorHAnsi" w:hAnsiTheme="minorHAnsi"/>
+        </w:rPr>
         <w:t>.</w:t>
       </w:r>
     </w:p>
-    <w:p/>
-    <w:p>
-      <w:pPr>
-        <w:pStyle w:val="Undertittel"/>
+    <w:p>
+      <w:pPr>
+        <w:spacing w:line="360" w:lineRule="auto"/>
+      </w:pPr>
+    </w:p>
+    <w:p>
+      <w:pPr>
+        <w:pStyle w:val="Subtitle"/>
+        <w:spacing w:line="360" w:lineRule="auto"/>
       </w:pPr>
       <w:r>
         <w:t>Her er loggene gjennom hele prosjektet samlet. Alle som har jobbet med prosjektet har loggført sitt arbeid underveis med dato og type endring med formatet [17.04.16 – Navn – filnavn på endret fil.] som overskrift, fulgt av hvilke endringer som er gjort og – om nødvendig – hvorfor.</w:t>
-      </w:r>
-    </w:p>
-    <w:p>
-      <w:pPr>
-        <w:pStyle w:val="Undertittel"/>
-      </w:pPr>
-      <w:r>
-        <w:t xml:space="preserve">Øverst i dette dokumentet </w:t>
-      </w:r>
-      <w:r>
-        <w:t>kan man legge in kritiske arbeidsoppgaver - med frister - om det skulle være nødvendig.</w:t>
       </w:r>
     </w:p>
     <w:p>
@@ -38,82 +42,45 @@
         <w:pBdr>
           <w:bottom w:val="single" w:sz="6" w:space="1" w:color="auto"/>
         </w:pBdr>
-      </w:pPr>
-    </w:p>
-    <w:p>
-      <w:pPr>
-        <w:pStyle w:val="Overskrift2"/>
-      </w:pPr>
-    </w:p>
-    <w:p>
-      <w:pPr>
-        <w:pStyle w:val="Overskrift2"/>
-      </w:pPr>
-      <w:r>
-        <w:t>Kritiske oppgaver</w:t>
-      </w:r>
-    </w:p>
-    <w:p>
-      <w:pPr>
-        <w:pBdr>
-          <w:bottom w:val="single" w:sz="6" w:space="1" w:color="auto"/>
-        </w:pBdr>
-      </w:pPr>
-    </w:p>
-    <w:p>
-      <w:pPr>
-        <w:pBdr>
-          <w:bottom w:val="single" w:sz="6" w:space="1" w:color="auto"/>
-        </w:pBdr>
-      </w:pPr>
-      <w:r>
-        <w:t>Oppgave:</w:t>
-      </w:r>
-    </w:p>
-    <w:p>
-      <w:pPr>
-        <w:pBdr>
-          <w:bottom w:val="single" w:sz="6" w:space="1" w:color="auto"/>
-        </w:pBdr>
-      </w:pPr>
-      <w:r>
-        <w:t>Hovedansvarlig:</w:t>
-      </w:r>
-    </w:p>
-    <w:p>
-      <w:pPr>
-        <w:pBdr>
-          <w:bottom w:val="single" w:sz="6" w:space="1" w:color="auto"/>
-        </w:pBdr>
-      </w:pPr>
-      <w:r>
-        <w:t>Frist:</w:t>
-      </w:r>
-    </w:p>
-    <w:p>
-      <w:pPr>
-        <w:pBdr>
-          <w:bottom w:val="single" w:sz="6" w:space="1" w:color="auto"/>
-        </w:pBdr>
-      </w:pPr>
-    </w:p>
-    <w:p/>
-    <w:p>
-      <w:pPr>
-        <w:pStyle w:val="Overskrift2"/>
-      </w:pPr>
-      <w:r>
+        <w:spacing w:line="360" w:lineRule="auto"/>
+      </w:pPr>
+    </w:p>
+    <w:p>
+      <w:pPr>
+        <w:spacing w:line="360" w:lineRule="auto"/>
+      </w:pPr>
+    </w:p>
+    <w:p>
+      <w:pPr>
+        <w:pStyle w:val="Heading2"/>
+        <w:spacing w:line="360" w:lineRule="auto"/>
+        <w:rPr>
+          <w:rFonts w:asciiTheme="minorHAnsi" w:hAnsiTheme="minorHAnsi"/>
+        </w:rPr>
+      </w:pPr>
+      <w:r>
+        <w:rPr>
+          <w:rFonts w:asciiTheme="minorHAnsi" w:hAnsiTheme="minorHAnsi"/>
+        </w:rPr>
         <w:t>Alle loggene</w:t>
       </w:r>
     </w:p>
     <w:p>
+      <w:pPr>
+        <w:spacing w:line="360" w:lineRule="auto"/>
+      </w:pPr>
       <w:r>
         <w:t>Formatet: Loggene til hver enkelt deltaker av prosjektet legger sin logg under sitt navn her.</w:t>
       </w:r>
     </w:p>
-    <w:p/>
-    <w:p>
-      <w:pPr>
+    <w:p>
+      <w:pPr>
+        <w:spacing w:line="360" w:lineRule="auto"/>
+      </w:pPr>
+    </w:p>
+    <w:p>
+      <w:pPr>
+        <w:spacing w:line="360" w:lineRule="auto"/>
         <w:rPr>
           <w:b/>
           <w:u w:val="single"/>
@@ -143,240 +110,486 @@
     </w:p>
     <w:p>
       <w:pPr>
+        <w:spacing w:line="360" w:lineRule="auto"/>
+      </w:pPr>
+      <w:r>
+        <w:t>29.03.16 – Sophie</w:t>
+      </w:r>
+    </w:p>
+    <w:p>
+      <w:pPr>
+        <w:spacing w:line="360" w:lineRule="auto"/>
+      </w:pPr>
+      <w:r>
+        <w:t xml:space="preserve">Startet på MSF dokumentasjon – visjonsfasen. Utformet risikoanalyse og plan. Plan for oppgavefordeling og fremgangsforventninger. Roller og arbeidsområder er avklart. </w:t>
+      </w:r>
+    </w:p>
+    <w:p>
+      <w:pPr>
+        <w:spacing w:line="360" w:lineRule="auto"/>
+      </w:pPr>
+      <w:r>
+        <w:t xml:space="preserve">Filer som er opprettet/endret: </w:t>
+      </w:r>
+    </w:p>
+    <w:p>
+      <w:pPr>
+        <w:spacing w:line="360" w:lineRule="auto"/>
+      </w:pPr>
+      <w:r>
+        <w:t>Iterasjon 1.docx</w:t>
+      </w:r>
+    </w:p>
+    <w:p>
+      <w:pPr>
+        <w:spacing w:line="360" w:lineRule="auto"/>
+      </w:pPr>
+      <w:r>
+        <w:t>Risikoplan.xlsx</w:t>
+      </w:r>
+    </w:p>
+    <w:p>
+      <w:pPr>
+        <w:spacing w:line="360" w:lineRule="auto"/>
+      </w:pPr>
+      <w:r>
+        <w:t>Prosjektplan.xlsx</w:t>
+      </w:r>
+    </w:p>
+    <w:p>
+      <w:pPr>
+        <w:spacing w:line="360" w:lineRule="auto"/>
+      </w:pPr>
+    </w:p>
+    <w:p>
+      <w:pPr>
+        <w:spacing w:line="360" w:lineRule="auto"/>
+      </w:pPr>
+      <w:r>
+        <w:t>30.03.16 – Sophie</w:t>
+      </w:r>
+    </w:p>
+    <w:p>
+      <w:pPr>
+        <w:spacing w:line="360" w:lineRule="auto"/>
+      </w:pPr>
+      <w:r>
+        <w:t xml:space="preserve">Fortsatt på MSF dokumentasjon. Fullført leveranser for visjonsfasen og påbegynt leveranse for planleggingsfasen.  Diskusjoner om generelt design på webløsningen og eksempel </w:t>
+      </w:r>
+      <w:proofErr w:type="spellStart"/>
+      <w:r>
+        <w:t>wireframes</w:t>
+      </w:r>
+      <w:proofErr w:type="spellEnd"/>
+      <w:r>
+        <w:t xml:space="preserve"> er produsert. </w:t>
+      </w:r>
+    </w:p>
+    <w:p>
+      <w:pPr>
+        <w:spacing w:line="360" w:lineRule="auto"/>
+      </w:pPr>
+      <w:r>
+        <w:t>Filer som er opprettet/endret:</w:t>
+      </w:r>
+    </w:p>
+    <w:p>
+      <w:pPr>
+        <w:spacing w:line="360" w:lineRule="auto"/>
+      </w:pPr>
+      <w:r>
+        <w:t>Iterasjon 1.docx</w:t>
+      </w:r>
+    </w:p>
+    <w:p>
+      <w:pPr>
+        <w:spacing w:line="360" w:lineRule="auto"/>
+      </w:pPr>
+      <w:r>
+        <w:lastRenderedPageBreak/>
+        <w:t>Prosjektplan.xlsx</w:t>
+      </w:r>
+    </w:p>
+    <w:p>
+      <w:pPr>
+        <w:spacing w:line="360" w:lineRule="auto"/>
+      </w:pPr>
+    </w:p>
+    <w:p>
+      <w:pPr>
+        <w:spacing w:line="360" w:lineRule="auto"/>
+      </w:pPr>
+      <w:r>
+        <w:t>31.03.16 – Sophie</w:t>
+      </w:r>
+    </w:p>
+    <w:p>
+      <w:pPr>
+        <w:spacing w:line="360" w:lineRule="auto"/>
+      </w:pPr>
+      <w:r>
+        <w:t xml:space="preserve">Fortsatt på MSF dokumentasjon. Produsert </w:t>
+      </w:r>
+      <w:proofErr w:type="spellStart"/>
+      <w:r>
+        <w:t>use</w:t>
+      </w:r>
+      <w:proofErr w:type="spellEnd"/>
+      <w:r>
+        <w:t xml:space="preserve"> case diagram og eksempel </w:t>
+      </w:r>
+      <w:proofErr w:type="spellStart"/>
+      <w:r>
+        <w:t>use</w:t>
+      </w:r>
+      <w:proofErr w:type="spellEnd"/>
+      <w:r>
+        <w:t xml:space="preserve"> case til logisk design. Påbegynt forklaring av fysisk design med </w:t>
+      </w:r>
+      <w:proofErr w:type="spellStart"/>
+      <w:r>
+        <w:t>wireframes</w:t>
+      </w:r>
+      <w:proofErr w:type="spellEnd"/>
+      <w:r>
+        <w:t xml:space="preserve"> og skriftlig beskrivelse av webløsning. </w:t>
+      </w:r>
+    </w:p>
+    <w:p>
+      <w:pPr>
+        <w:spacing w:line="360" w:lineRule="auto"/>
+      </w:pPr>
+      <w:r>
+        <w:t>Filer som er opprettet/endret:</w:t>
+      </w:r>
+    </w:p>
+    <w:p>
+      <w:pPr>
+        <w:spacing w:line="360" w:lineRule="auto"/>
+      </w:pPr>
+      <w:r>
+        <w:t>Iterasjon 1.docx</w:t>
+      </w:r>
+    </w:p>
+    <w:p>
+      <w:pPr>
+        <w:spacing w:line="360" w:lineRule="auto"/>
+      </w:pPr>
+      <w:r>
+        <w:t>Prosjektplan.xlsx</w:t>
+      </w:r>
+    </w:p>
+    <w:p>
+      <w:pPr>
+        <w:spacing w:line="360" w:lineRule="auto"/>
+      </w:pPr>
+    </w:p>
+    <w:p>
+      <w:pPr>
+        <w:spacing w:line="360" w:lineRule="auto"/>
+      </w:pPr>
+      <w:r>
+        <w:t xml:space="preserve">01.04.16 – Sophie </w:t>
+      </w:r>
+    </w:p>
+    <w:p>
+      <w:pPr>
+        <w:spacing w:line="360" w:lineRule="auto"/>
+      </w:pPr>
+      <w:r>
+        <w:t xml:space="preserve">Fullført tildelt del av planleggingsfasen (logisk design) og utkast til skisse laget. Samlet dokument til innlevering av Iterasjon 1. </w:t>
+      </w:r>
+      <w:proofErr w:type="spellStart"/>
+      <w:r>
+        <w:t>Interasjon</w:t>
+      </w:r>
+      <w:proofErr w:type="spellEnd"/>
+      <w:r>
+        <w:t xml:space="preserve"> 1 fullført </w:t>
+      </w:r>
+      <w:proofErr w:type="spellStart"/>
+      <w:r>
+        <w:t>kl</w:t>
+      </w:r>
+      <w:proofErr w:type="spellEnd"/>
+      <w:r>
+        <w:t xml:space="preserve"> 15.00. </w:t>
+      </w:r>
+    </w:p>
+    <w:p>
+      <w:pPr>
+        <w:spacing w:line="360" w:lineRule="auto"/>
+      </w:pPr>
+      <w:r>
+        <w:t>Filer som er opprettet/endret:</w:t>
+      </w:r>
+    </w:p>
+    <w:p>
+      <w:pPr>
+        <w:spacing w:line="360" w:lineRule="auto"/>
+      </w:pPr>
+      <w:r>
+        <w:t>Iterasjon 1.docx</w:t>
+      </w:r>
+    </w:p>
+    <w:p>
+      <w:pPr>
+        <w:spacing w:line="360" w:lineRule="auto"/>
+      </w:pPr>
+      <w:r>
+        <w:t>Arbeidskontrakt.docx</w:t>
+      </w:r>
+    </w:p>
+    <w:p>
+      <w:pPr>
+        <w:spacing w:line="360" w:lineRule="auto"/>
+      </w:pPr>
+      <w:r>
+        <w:t>Risikoplan.xlsx</w:t>
+      </w:r>
+    </w:p>
+    <w:p>
+      <w:pPr>
+        <w:spacing w:line="360" w:lineRule="auto"/>
+      </w:pPr>
+    </w:p>
+    <w:p>
+      <w:pPr>
+        <w:spacing w:line="360" w:lineRule="auto"/>
+      </w:pPr>
+      <w:r>
+        <w:t xml:space="preserve">04.04.16 – Sophie </w:t>
+      </w:r>
+    </w:p>
+    <w:p>
+      <w:pPr>
+        <w:spacing w:line="360" w:lineRule="auto"/>
+      </w:pPr>
+      <w:r>
+        <w:t xml:space="preserve">Lest tilbakemeldinger og fikk beskjed om å begrunne designvalgene våre bedre. Oppdatert begrunnelser ved bruk av prinsippene vist i forelesning (Webdesign 1) og lastet opp til </w:t>
+      </w:r>
+      <w:proofErr w:type="spellStart"/>
+      <w:r>
+        <w:t>GitHub</w:t>
+      </w:r>
+      <w:proofErr w:type="spellEnd"/>
+      <w:r>
+        <w:t>. Skrevet mer utfyllende i MSF-dokumentasjonen.</w:t>
+      </w:r>
+    </w:p>
+    <w:p>
+      <w:pPr>
+        <w:spacing w:line="360" w:lineRule="auto"/>
+      </w:pPr>
+      <w:r>
+        <w:t>Filer som er opprettet/endret:</w:t>
+      </w:r>
+    </w:p>
+    <w:p>
+      <w:pPr>
+        <w:spacing w:line="360" w:lineRule="auto"/>
+      </w:pPr>
+      <w:r>
+        <w:t>Iterasjon 1.docx</w:t>
+      </w:r>
+    </w:p>
+    <w:p>
+      <w:pPr>
+        <w:spacing w:line="360" w:lineRule="auto"/>
+      </w:pPr>
+    </w:p>
+    <w:p>
+      <w:pPr>
+        <w:spacing w:line="360" w:lineRule="auto"/>
+      </w:pPr>
+      <w:r>
+        <w:t xml:space="preserve">05.04.16 – Sophie </w:t>
+      </w:r>
+    </w:p>
+    <w:p>
+      <w:pPr>
+        <w:spacing w:line="360" w:lineRule="auto"/>
+      </w:pPr>
+      <w:r>
+        <w:lastRenderedPageBreak/>
+        <w:t>Kartlagt alle innleveringene for siste iterasjon og hva som må skrives (og oppdateres) i løpet av iterasjonen. Revidert risikoplanen og kartlagt vår egen fremgang i prosjektet.</w:t>
+      </w:r>
+    </w:p>
+    <w:p>
+      <w:pPr>
+        <w:spacing w:line="360" w:lineRule="auto"/>
+      </w:pPr>
+      <w:r>
+        <w:t>Filer som er opprettet/endret:</w:t>
+      </w:r>
+    </w:p>
+    <w:p>
+      <w:pPr>
+        <w:spacing w:line="360" w:lineRule="auto"/>
+      </w:pPr>
+      <w:r>
+        <w:t>Iterasjon 1.docx</w:t>
+      </w:r>
+    </w:p>
+    <w:p>
+      <w:pPr>
+        <w:spacing w:line="360" w:lineRule="auto"/>
+      </w:pPr>
+      <w:r>
+        <w:t>Risikoplan.xlsx</w:t>
+      </w:r>
+    </w:p>
+    <w:p>
+      <w:pPr>
+        <w:spacing w:line="360" w:lineRule="auto"/>
+      </w:pPr>
+    </w:p>
+    <w:p>
+      <w:pPr>
+        <w:spacing w:line="360" w:lineRule="auto"/>
+      </w:pPr>
+      <w:r>
+        <w:t xml:space="preserve">06.04.16 – Sophie </w:t>
+      </w:r>
+    </w:p>
+    <w:p>
+      <w:pPr>
+        <w:spacing w:line="360" w:lineRule="auto"/>
+      </w:pPr>
+      <w:r>
+        <w:t xml:space="preserve">Begynte på utrullingsfase av MSF-dokumentasjon. Arbeidet med design og diskusjoner. </w:t>
+      </w:r>
+    </w:p>
+    <w:p>
+      <w:pPr>
+        <w:spacing w:line="360" w:lineRule="auto"/>
+      </w:pPr>
+      <w:r>
+        <w:t>Filer som ble opprettet/endret:</w:t>
+      </w:r>
+    </w:p>
+    <w:p>
+      <w:pPr>
+        <w:spacing w:line="360" w:lineRule="auto"/>
+      </w:pPr>
+      <w:r>
+        <w:t>Iterasjon 2.doxc</w:t>
+      </w:r>
+    </w:p>
+    <w:p>
+      <w:pPr>
+        <w:spacing w:line="360" w:lineRule="auto"/>
+      </w:pPr>
+      <w:r>
+        <w:t>Prosjektplan.xlsx</w:t>
+      </w:r>
+    </w:p>
+    <w:p>
+      <w:pPr>
+        <w:spacing w:line="360" w:lineRule="auto"/>
+      </w:pPr>
+    </w:p>
+    <w:p>
+      <w:pPr>
+        <w:spacing w:line="360" w:lineRule="auto"/>
+      </w:pPr>
+      <w:r>
+        <w:t>07.04.16 – Sophie</w:t>
+      </w:r>
+    </w:p>
+    <w:p>
+      <w:pPr>
+        <w:spacing w:line="360" w:lineRule="auto"/>
+      </w:pPr>
+      <w:r>
+        <w:t>Ferdigstilte MSF-dokumentasjon, refleksjonsnotat og prosjektplanen (fylte inn siste faktiske tidsbruk). Leverte oppgave.</w:t>
+      </w:r>
+    </w:p>
+    <w:p>
+      <w:pPr>
+        <w:spacing w:line="360" w:lineRule="auto"/>
+      </w:pPr>
+      <w:r>
+        <w:t>Filer som ble opprettet/endret:</w:t>
+      </w:r>
+    </w:p>
+    <w:p>
+      <w:pPr>
+        <w:spacing w:line="360" w:lineRule="auto"/>
+      </w:pPr>
+      <w:r>
+        <w:t>Iterasjon 2.docx</w:t>
+      </w:r>
+    </w:p>
+    <w:p>
+      <w:pPr>
+        <w:spacing w:line="360" w:lineRule="auto"/>
+      </w:pPr>
+      <w:r>
+        <w:t>Refleksjonsnotat.docx</w:t>
+      </w:r>
+    </w:p>
+    <w:p>
+      <w:pPr>
+        <w:spacing w:line="360" w:lineRule="auto"/>
+      </w:pPr>
+      <w:r>
+        <w:t>Prosjektplan.xlsx</w:t>
+      </w:r>
+    </w:p>
+    <w:p>
+      <w:pPr>
+        <w:spacing w:line="360" w:lineRule="auto"/>
+      </w:pPr>
+    </w:p>
+    <w:p>
+      <w:pPr>
+        <w:spacing w:line="360" w:lineRule="auto"/>
         <w:rPr>
           <w:b/>
           <w:u w:val="single"/>
         </w:rPr>
       </w:pPr>
-    </w:p>
-    <w:p>
-      <w:r>
-        <w:t>29.03.16 – Sophie</w:t>
-      </w:r>
-    </w:p>
-    <w:p>
-      <w:r>
-        <w:t xml:space="preserve">Startet på MSF dokumentasjon – visjonsfasen. Utformet risikoanalyse og plan. Plan for oppgavefordeling og fremgangsforventninger. Roller og arbeidsområder er avklart. </w:t>
-      </w:r>
-    </w:p>
-    <w:p>
-      <w:r>
-        <w:t xml:space="preserve">Filer som er opprettet/endret: </w:t>
-      </w:r>
-    </w:p>
-    <w:p>
-      <w:r>
-        <w:t>Iterasjon 1.docx</w:t>
-      </w:r>
-    </w:p>
-    <w:p>
-      <w:r>
-        <w:t>Risikoplan.xlsx</w:t>
-      </w:r>
-    </w:p>
-    <w:p>
-      <w:r>
-        <w:t>Prosjektplan.xlsx</w:t>
-      </w:r>
-    </w:p>
-    <w:p/>
-    <w:p>
-      <w:r>
-        <w:t>30.03.16 – Sophie</w:t>
-      </w:r>
-    </w:p>
-    <w:p>
-      <w:r>
-        <w:t xml:space="preserve">Fortsatt på MSF dokumentasjon. Fullført leveranser for visjonsfasen og påbegynt leveranse for planleggingsfasen.  Diskusjoner om generelt design på webløsningen og eksempel </w:t>
-      </w:r>
-      <w:proofErr w:type="spellStart"/>
-      <w:r>
-        <w:t>wireframes</w:t>
-      </w:r>
-      <w:proofErr w:type="spellEnd"/>
-      <w:r>
-        <w:t xml:space="preserve"> er produsert. </w:t>
-      </w:r>
-    </w:p>
-    <w:p>
-      <w:r>
-        <w:lastRenderedPageBreak/>
-        <w:t>Filer som er opprettet/endret:</w:t>
-      </w:r>
-    </w:p>
-    <w:p>
-      <w:r>
-        <w:t>Iterasjon 1.docx</w:t>
-      </w:r>
-    </w:p>
-    <w:p>
-      <w:r>
-        <w:t>Prosjektplan.xlsx</w:t>
-      </w:r>
-    </w:p>
-    <w:p/>
-    <w:p>
-      <w:r>
-        <w:t>31.03.16 – Sophie</w:t>
-      </w:r>
-    </w:p>
-    <w:p>
-      <w:r>
-        <w:t xml:space="preserve">Fortsatt på MSF dokumentasjon. Produsert </w:t>
-      </w:r>
-      <w:proofErr w:type="spellStart"/>
-      <w:r>
-        <w:t>use</w:t>
-      </w:r>
-      <w:proofErr w:type="spellEnd"/>
-      <w:r>
-        <w:t xml:space="preserve"> case diagram og eksempel </w:t>
-      </w:r>
-      <w:proofErr w:type="spellStart"/>
-      <w:r>
-        <w:t>use</w:t>
-      </w:r>
-      <w:proofErr w:type="spellEnd"/>
-      <w:r>
-        <w:t xml:space="preserve"> case til logisk design. Påbegynt forklaring av fysisk design med </w:t>
-      </w:r>
-      <w:proofErr w:type="spellStart"/>
-      <w:r>
-        <w:t>wireframes</w:t>
-      </w:r>
-      <w:proofErr w:type="spellEnd"/>
-      <w:r>
-        <w:t xml:space="preserve"> og skriftlig beskrivelse av webløsning. </w:t>
-      </w:r>
-    </w:p>
-    <w:p>
-      <w:r>
-        <w:t>Filer som er opprettet/endret:</w:t>
-      </w:r>
-    </w:p>
-    <w:p>
-      <w:r>
-        <w:t>Iterasjon 1.docx</w:t>
-      </w:r>
-    </w:p>
-    <w:p>
-      <w:r>
-        <w:t>Prosjektplan.xlsx</w:t>
-      </w:r>
-    </w:p>
-    <w:p/>
-    <w:p>
-      <w:r>
-        <w:t xml:space="preserve">01.04.16 – Sophie </w:t>
-      </w:r>
-    </w:p>
-    <w:p>
-      <w:r>
-        <w:t xml:space="preserve">Fullført tildelt del av planleggingsfasen (logisk design) og utkast til skisse laget. Samlet dokument til innlevering av Iterasjon 1. </w:t>
-      </w:r>
-      <w:proofErr w:type="spellStart"/>
-      <w:r>
-        <w:t>Interasjon</w:t>
-      </w:r>
-      <w:proofErr w:type="spellEnd"/>
-      <w:r>
-        <w:t xml:space="preserve"> 1 fullført </w:t>
-      </w:r>
-      <w:proofErr w:type="spellStart"/>
-      <w:r>
-        <w:t>kl</w:t>
-      </w:r>
-      <w:proofErr w:type="spellEnd"/>
-      <w:r>
-        <w:t xml:space="preserve"> 15.00. </w:t>
-      </w:r>
-    </w:p>
-    <w:p>
-      <w:r>
-        <w:t>Filer som er opprettet/endret:</w:t>
-      </w:r>
-    </w:p>
-    <w:p>
-      <w:r>
-        <w:t>Iterasjon 1.docx</w:t>
-      </w:r>
-    </w:p>
-    <w:p>
-      <w:r>
-        <w:t>Arbeidskontrakt.docx</w:t>
-      </w:r>
-    </w:p>
-    <w:p>
-      <w:r>
-        <w:t>Risikoplan.xlsx</w:t>
-      </w:r>
-    </w:p>
-    <w:p>
-      <w:pPr>
+      <w:r>
         <w:rPr>
           <w:b/>
           <w:u w:val="single"/>
         </w:rPr>
-      </w:pPr>
-    </w:p>
-    <w:p>
-      <w:pPr>
-        <w:rPr>
-          <w:u w:val="single"/>
-        </w:rPr>
-      </w:pPr>
-    </w:p>
-    <w:p>
-      <w:pPr>
+        <w:t xml:space="preserve">Logg fra </w:t>
+      </w:r>
+      <w:proofErr w:type="spellStart"/>
+      <w:r>
         <w:rPr>
           <w:b/>
           <w:u w:val="single"/>
         </w:rPr>
-      </w:pPr>
+        <w:t>Amrit</w:t>
+      </w:r>
+      <w:proofErr w:type="spellEnd"/>
       <w:r>
         <w:rPr>
           <w:b/>
           <w:u w:val="single"/>
         </w:rPr>
-        <w:t xml:space="preserve">Logg fra </w:t>
-      </w:r>
-      <w:proofErr w:type="spellStart"/>
-      <w:r>
-        <w:rPr>
-          <w:b/>
-          <w:u w:val="single"/>
-        </w:rPr>
-        <w:t>Amrit</w:t>
-      </w:r>
-      <w:proofErr w:type="spellEnd"/>
-      <w:r>
-        <w:rPr>
-          <w:b/>
-          <w:u w:val="single"/>
-        </w:rPr>
         <w:t xml:space="preserve"> Singh</w:t>
       </w:r>
     </w:p>
     <w:p>
       <w:pPr>
-        <w:rPr>
-          <w:u w:val="single"/>
-        </w:rPr>
-      </w:pPr>
-    </w:p>
-    <w:p>
+        <w:spacing w:line="360" w:lineRule="auto"/>
+      </w:pPr>
       <w:r>
         <w:t>29/03-16</w:t>
       </w:r>
     </w:p>
     <w:p>
       <w:pPr>
-        <w:pStyle w:val="Listeavsnitt"/>
+        <w:pStyle w:val="ListParagraph"/>
         <w:numPr>
           <w:ilvl w:val="0"/>
           <w:numId w:val="7"/>
         </w:numPr>
-        <w:spacing w:after="0" w:line="240" w:lineRule="auto"/>
+        <w:spacing w:after="0" w:line="360" w:lineRule="auto"/>
       </w:pPr>
       <w:r>
         <w:t>Drøftet oppgaven</w:t>
@@ -384,12 +597,12 @@
     </w:p>
     <w:p>
       <w:pPr>
-        <w:pStyle w:val="Listeavsnitt"/>
+        <w:pStyle w:val="ListParagraph"/>
         <w:numPr>
           <w:ilvl w:val="0"/>
           <w:numId w:val="7"/>
         </w:numPr>
-        <w:spacing w:after="0" w:line="240" w:lineRule="auto"/>
+        <w:spacing w:after="0" w:line="360" w:lineRule="auto"/>
       </w:pPr>
       <w:r>
         <w:t>Oppgavefordeling</w:t>
@@ -397,12 +610,12 @@
     </w:p>
     <w:p>
       <w:pPr>
-        <w:pStyle w:val="Listeavsnitt"/>
+        <w:pStyle w:val="ListParagraph"/>
         <w:numPr>
           <w:ilvl w:val="0"/>
           <w:numId w:val="7"/>
         </w:numPr>
-        <w:spacing w:after="0" w:line="240" w:lineRule="auto"/>
+        <w:spacing w:after="0" w:line="360" w:lineRule="auto"/>
       </w:pPr>
       <w:r>
         <w:t>Ble enige om å komme med utkast til design/prototype</w:t>
@@ -410,12 +623,12 @@
     </w:p>
     <w:p>
       <w:pPr>
-        <w:pStyle w:val="Listeavsnitt"/>
+        <w:pStyle w:val="ListParagraph"/>
         <w:numPr>
           <w:ilvl w:val="0"/>
           <w:numId w:val="7"/>
         </w:numPr>
-        <w:spacing w:after="0" w:line="240" w:lineRule="auto"/>
+        <w:spacing w:after="0" w:line="360" w:lineRule="auto"/>
       </w:pPr>
       <w:r>
         <w:t>Fordelte oppgaver</w:t>
@@ -423,12 +636,12 @@
     </w:p>
     <w:p>
       <w:pPr>
-        <w:pStyle w:val="Listeavsnitt"/>
+        <w:pStyle w:val="ListParagraph"/>
         <w:numPr>
           <w:ilvl w:val="0"/>
           <w:numId w:val="7"/>
         </w:numPr>
-        <w:spacing w:after="0" w:line="240" w:lineRule="auto"/>
+        <w:spacing w:after="0" w:line="360" w:lineRule="auto"/>
       </w:pPr>
       <w:r>
         <w:t xml:space="preserve">Satt opp </w:t>
@@ -439,39 +652,53 @@
       </w:r>
       <w:proofErr w:type="spellEnd"/>
     </w:p>
-    <w:p/>
-    <w:p>
+    <w:p>
+      <w:pPr>
+        <w:spacing w:line="360" w:lineRule="auto"/>
+      </w:pPr>
+    </w:p>
+    <w:p>
+      <w:pPr>
+        <w:spacing w:line="360" w:lineRule="auto"/>
+      </w:pPr>
       <w:r>
         <w:t>30/03-16</w:t>
       </w:r>
     </w:p>
     <w:p>
       <w:pPr>
-        <w:pStyle w:val="Listeavsnitt"/>
+        <w:pStyle w:val="ListParagraph"/>
         <w:numPr>
           <w:ilvl w:val="0"/>
           <w:numId w:val="7"/>
         </w:numPr>
-        <w:spacing w:after="0" w:line="240" w:lineRule="auto"/>
+        <w:spacing w:after="0" w:line="360" w:lineRule="auto"/>
       </w:pPr>
       <w:r>
         <w:t>Fortsatte utvikling av design konsept</w:t>
       </w:r>
     </w:p>
-    <w:p/>
-    <w:p>
+    <w:p>
+      <w:pPr>
+        <w:spacing w:line="360" w:lineRule="auto"/>
+      </w:pPr>
+    </w:p>
+    <w:p>
+      <w:pPr>
+        <w:spacing w:line="360" w:lineRule="auto"/>
+      </w:pPr>
       <w:r>
         <w:t>31/03-16</w:t>
       </w:r>
     </w:p>
     <w:p>
       <w:pPr>
-        <w:pStyle w:val="Listeavsnitt"/>
+        <w:pStyle w:val="ListParagraph"/>
         <w:numPr>
           <w:ilvl w:val="0"/>
           <w:numId w:val="7"/>
         </w:numPr>
-        <w:spacing w:after="0" w:line="240" w:lineRule="auto"/>
+        <w:spacing w:after="0" w:line="360" w:lineRule="auto"/>
       </w:pPr>
       <w:r>
         <w:t>Fastsatt design</w:t>
@@ -479,12 +706,12 @@
     </w:p>
     <w:p>
       <w:pPr>
-        <w:pStyle w:val="Listeavsnitt"/>
+        <w:pStyle w:val="ListParagraph"/>
         <w:numPr>
           <w:ilvl w:val="0"/>
           <w:numId w:val="7"/>
         </w:numPr>
-        <w:spacing w:after="0" w:line="240" w:lineRule="auto"/>
+        <w:spacing w:after="0" w:line="360" w:lineRule="auto"/>
       </w:pPr>
       <w:r>
         <w:t xml:space="preserve">Utarbeidet endelig prototype i </w:t>
@@ -495,20 +722,27 @@
       </w:r>
       <w:proofErr w:type="spellEnd"/>
     </w:p>
-    <w:p/>
-    <w:p>
+    <w:p>
+      <w:pPr>
+        <w:spacing w:line="360" w:lineRule="auto"/>
+      </w:pPr>
+    </w:p>
+    <w:p>
+      <w:pPr>
+        <w:spacing w:line="360" w:lineRule="auto"/>
+      </w:pPr>
       <w:r>
         <w:t>01/04-16</w:t>
       </w:r>
     </w:p>
     <w:p>
       <w:pPr>
-        <w:pStyle w:val="Listeavsnitt"/>
+        <w:pStyle w:val="ListParagraph"/>
         <w:numPr>
           <w:ilvl w:val="0"/>
           <w:numId w:val="7"/>
         </w:numPr>
-        <w:spacing w:after="0" w:line="240" w:lineRule="auto"/>
+        <w:spacing w:after="0" w:line="360" w:lineRule="auto"/>
       </w:pPr>
       <w:r>
         <w:t>Utviklet mappestruktur/</w:t>
@@ -529,12 +763,12 @@
     </w:p>
     <w:p>
       <w:pPr>
-        <w:pStyle w:val="Listeavsnitt"/>
+        <w:pStyle w:val="ListParagraph"/>
         <w:numPr>
           <w:ilvl w:val="0"/>
           <w:numId w:val="7"/>
         </w:numPr>
-        <w:spacing w:after="0" w:line="240" w:lineRule="auto"/>
+        <w:spacing w:after="0" w:line="360" w:lineRule="auto"/>
       </w:pPr>
       <w:r>
         <w:t>Gjennomgang av all dokumentasjon</w:t>
@@ -542,40 +776,182 @@
     </w:p>
     <w:p>
       <w:pPr>
-        <w:rPr>
-          <w:u w:val="single"/>
-        </w:rPr>
-      </w:pPr>
-    </w:p>
-    <w:p>
-      <w:pPr>
-        <w:rPr>
-          <w:u w:val="single"/>
-        </w:rPr>
-      </w:pPr>
-    </w:p>
-    <w:p>
-      <w:pPr>
+        <w:spacing w:line="360" w:lineRule="auto"/>
+      </w:pPr>
+      <w:r>
+        <w:t>04/04-16</w:t>
+      </w:r>
+    </w:p>
+    <w:p>
+      <w:pPr>
+        <w:pStyle w:val="ListParagraph"/>
+        <w:numPr>
+          <w:ilvl w:val="0"/>
+          <w:numId w:val="7"/>
+        </w:numPr>
+        <w:spacing w:after="0" w:line="360" w:lineRule="auto"/>
+      </w:pPr>
+      <w:r>
+        <w:t>Begynte å kode</w:t>
+      </w:r>
+    </w:p>
+    <w:p>
+      <w:pPr>
+        <w:spacing w:line="360" w:lineRule="auto"/>
+      </w:pPr>
+    </w:p>
+    <w:p>
+      <w:pPr>
+        <w:spacing w:line="360" w:lineRule="auto"/>
+      </w:pPr>
+      <w:r>
+        <w:t>05/04-16</w:t>
+      </w:r>
+    </w:p>
+    <w:p>
+      <w:pPr>
+        <w:pStyle w:val="ListParagraph"/>
+        <w:numPr>
+          <w:ilvl w:val="0"/>
+          <w:numId w:val="7"/>
+        </w:numPr>
+        <w:spacing w:after="0" w:line="360" w:lineRule="auto"/>
+      </w:pPr>
+      <w:r>
+        <w:t>Fortsatte å kode, nesten ferdig med undersider og hovedsiden</w:t>
+      </w:r>
+    </w:p>
+    <w:p>
+      <w:pPr>
+        <w:spacing w:line="360" w:lineRule="auto"/>
+      </w:pPr>
+    </w:p>
+    <w:p>
+      <w:pPr>
+        <w:spacing w:line="360" w:lineRule="auto"/>
+      </w:pPr>
+      <w:r>
+        <w:t>06/04-16</w:t>
+      </w:r>
+    </w:p>
+    <w:p>
+      <w:pPr>
+        <w:pStyle w:val="ListParagraph"/>
+        <w:numPr>
+          <w:ilvl w:val="0"/>
+          <w:numId w:val="7"/>
+        </w:numPr>
+        <w:spacing w:after="0" w:line="360" w:lineRule="auto"/>
+      </w:pPr>
+      <w:r>
+        <w:t>Sluttført utvikling av undersider og hovedsiden</w:t>
+      </w:r>
+    </w:p>
+    <w:p>
+      <w:pPr>
+        <w:pStyle w:val="ListParagraph"/>
+        <w:numPr>
+          <w:ilvl w:val="0"/>
+          <w:numId w:val="7"/>
+        </w:numPr>
+        <w:spacing w:after="0" w:line="360" w:lineRule="auto"/>
+      </w:pPr>
+      <w:r>
+        <w:t xml:space="preserve">Prøvde å løse en offset i </w:t>
+      </w:r>
+      <w:proofErr w:type="spellStart"/>
+      <w:r>
+        <w:t>hexagonene</w:t>
+      </w:r>
+      <w:proofErr w:type="spellEnd"/>
+      <w:r>
+        <w:t xml:space="preserve"> på hovedsiden, men uten hell</w:t>
+      </w:r>
+    </w:p>
+    <w:p>
+      <w:pPr>
+        <w:spacing w:line="360" w:lineRule="auto"/>
+      </w:pPr>
+    </w:p>
+    <w:p>
+      <w:pPr>
+        <w:spacing w:line="360" w:lineRule="auto"/>
+      </w:pPr>
+      <w:r>
+        <w:t>07/04-16</w:t>
+      </w:r>
+    </w:p>
+    <w:p>
+      <w:pPr>
+        <w:pStyle w:val="ListParagraph"/>
+        <w:numPr>
+          <w:ilvl w:val="0"/>
+          <w:numId w:val="7"/>
+        </w:numPr>
+        <w:spacing w:after="0" w:line="360" w:lineRule="auto"/>
+      </w:pPr>
+      <w:r>
+        <w:t>Utformet design på knappene i undersidene</w:t>
+      </w:r>
+    </w:p>
+    <w:p>
+      <w:pPr>
+        <w:pStyle w:val="ListParagraph"/>
+        <w:numPr>
+          <w:ilvl w:val="0"/>
+          <w:numId w:val="7"/>
+        </w:numPr>
+        <w:spacing w:after="0" w:line="360" w:lineRule="auto"/>
+      </w:pPr>
+      <w:r>
+        <w:t xml:space="preserve">Klart å ordne </w:t>
+      </w:r>
+      <w:proofErr w:type="spellStart"/>
+      <w:r>
+        <w:t>offsetten</w:t>
+      </w:r>
+      <w:proofErr w:type="spellEnd"/>
+      <w:r>
+        <w:t xml:space="preserve"> i </w:t>
+      </w:r>
+      <w:proofErr w:type="spellStart"/>
+      <w:r>
+        <w:t>hexagonene</w:t>
+      </w:r>
+      <w:proofErr w:type="spellEnd"/>
+      <w:r>
+        <w:t xml:space="preserve"> på hovedsiden</w:t>
+      </w:r>
+    </w:p>
+    <w:p>
+      <w:pPr>
+        <w:pStyle w:val="ListParagraph"/>
+        <w:numPr>
+          <w:ilvl w:val="0"/>
+          <w:numId w:val="7"/>
+        </w:numPr>
+        <w:spacing w:after="0" w:line="360" w:lineRule="auto"/>
+      </w:pPr>
+      <w:r>
+        <w:t>Sluttført integreringen av PHP</w:t>
+      </w:r>
+    </w:p>
+    <w:p>
+      <w:pPr>
+        <w:spacing w:after="0" w:line="360" w:lineRule="auto"/>
+      </w:pPr>
+    </w:p>
+    <w:p>
+      <w:pPr>
+        <w:spacing w:after="0" w:line="360" w:lineRule="auto"/>
+      </w:pPr>
+      <w:r>
         <w:rPr>
           <w:b/>
           <w:u w:val="single"/>
         </w:rPr>
-      </w:pPr>
-      <w:r>
-        <w:rPr>
-          <w:b/>
-          <w:u w:val="single"/>
-        </w:rPr>
         <w:t>Logg fra Omar Ilyas</w:t>
       </w:r>
-    </w:p>
-    <w:p>
-      <w:pPr>
-        <w:rPr>
-          <w:b/>
-          <w:u w:val="single"/>
-        </w:rPr>
-      </w:pPr>
     </w:p>
     <w:p>
       <w:pPr>
@@ -597,7 +973,7 @@
         <w:autoSpaceDE w:val="0"/>
         <w:autoSpaceDN w:val="0"/>
         <w:adjustRightInd w:val="0"/>
-        <w:spacing w:after="0" w:line="240" w:lineRule="auto"/>
+        <w:spacing w:after="0" w:line="360" w:lineRule="auto"/>
         <w:rPr>
           <w:rFonts w:cs="TrebuchetMS"/>
         </w:rPr>
@@ -629,7 +1005,7 @@
         <w:autoSpaceDE w:val="0"/>
         <w:autoSpaceDN w:val="0"/>
         <w:adjustRightInd w:val="0"/>
-        <w:spacing w:after="0" w:line="240" w:lineRule="auto"/>
+        <w:spacing w:after="0" w:line="360" w:lineRule="auto"/>
         <w:rPr>
           <w:rFonts w:cs="TrebuchetMS"/>
         </w:rPr>
@@ -638,7 +1014,7 @@
         <w:rPr>
           <w:rFonts w:cs="TrebuchetMS"/>
         </w:rPr>
-        <w:t xml:space="preserve">Bistår Sophie med MSF dokumentasjon – visjonsfasen, Utforming av risikoanalyse og plan. Roller og arbeidsområder er avklart. </w:t>
+        <w:t>Ikke deltatt.</w:t>
       </w:r>
     </w:p>
     <w:p>
@@ -661,17 +1037,11 @@
         <w:autoSpaceDE w:val="0"/>
         <w:autoSpaceDN w:val="0"/>
         <w:adjustRightInd w:val="0"/>
-        <w:spacing w:after="0" w:line="240" w:lineRule="auto"/>
+        <w:spacing w:after="0" w:line="360" w:lineRule="auto"/>
         <w:rPr>
           <w:rFonts w:cs="TrebuchetMS"/>
         </w:rPr>
       </w:pPr>
-      <w:r>
-        <w:rPr>
-          <w:rFonts w:cs="TrebuchetMS"/>
-        </w:rPr>
-        <w:t xml:space="preserve">Filer som er opprettet/endret: </w:t>
-      </w:r>
     </w:p>
     <w:p>
       <w:pPr>
@@ -693,7 +1063,7 @@
         <w:autoSpaceDE w:val="0"/>
         <w:autoSpaceDN w:val="0"/>
         <w:adjustRightInd w:val="0"/>
-        <w:spacing w:after="0" w:line="240" w:lineRule="auto"/>
+        <w:spacing w:after="0" w:line="360" w:lineRule="auto"/>
         <w:rPr>
           <w:rFonts w:cs="TrebuchetMS"/>
         </w:rPr>
@@ -702,8 +1072,10 @@
         <w:rPr>
           <w:rFonts w:cs="TrebuchetMS"/>
         </w:rPr>
-        <w:t>Iterasjon 1.docx</w:t>
-      </w:r>
+        <w:t>30.03.16 – Omar</w:t>
+      </w:r>
+      <w:bookmarkStart w:id="0" w:name="_GoBack"/>
+      <w:bookmarkEnd w:id="0"/>
     </w:p>
     <w:p>
       <w:pPr>
@@ -725,7 +1097,7 @@
         <w:autoSpaceDE w:val="0"/>
         <w:autoSpaceDN w:val="0"/>
         <w:adjustRightInd w:val="0"/>
-        <w:spacing w:after="0" w:line="240" w:lineRule="auto"/>
+        <w:spacing w:after="0" w:line="360" w:lineRule="auto"/>
         <w:rPr>
           <w:rFonts w:cs="TrebuchetMS"/>
         </w:rPr>
@@ -734,7 +1106,7 @@
         <w:rPr>
           <w:rFonts w:cs="TrebuchetMS"/>
         </w:rPr>
-        <w:t>Risikoplan.xlsx</w:t>
+        <w:t xml:space="preserve">Ikke deltatt. </w:t>
       </w:r>
     </w:p>
     <w:p>
@@ -757,17 +1129,11 @@
         <w:autoSpaceDE w:val="0"/>
         <w:autoSpaceDN w:val="0"/>
         <w:adjustRightInd w:val="0"/>
-        <w:spacing w:after="0" w:line="240" w:lineRule="auto"/>
+        <w:spacing w:after="0" w:line="360" w:lineRule="auto"/>
         <w:rPr>
           <w:rFonts w:cs="TrebuchetMS"/>
         </w:rPr>
       </w:pPr>
-      <w:r>
-        <w:rPr>
-          <w:rFonts w:cs="TrebuchetMS"/>
-        </w:rPr>
-        <w:t>Prosjektplan.xlsx</w:t>
-      </w:r>
     </w:p>
     <w:p>
       <w:pPr>
@@ -789,11 +1155,17 @@
         <w:autoSpaceDE w:val="0"/>
         <w:autoSpaceDN w:val="0"/>
         <w:adjustRightInd w:val="0"/>
-        <w:spacing w:after="0" w:line="240" w:lineRule="auto"/>
+        <w:spacing w:after="0" w:line="360" w:lineRule="auto"/>
         <w:rPr>
           <w:rFonts w:cs="TrebuchetMS"/>
         </w:rPr>
       </w:pPr>
+      <w:r>
+        <w:rPr>
+          <w:rFonts w:cs="TrebuchetMS"/>
+        </w:rPr>
+        <w:t>31.03.16 – Omar</w:t>
+      </w:r>
     </w:p>
     <w:p>
       <w:pPr>
@@ -815,7 +1187,7 @@
         <w:autoSpaceDE w:val="0"/>
         <w:autoSpaceDN w:val="0"/>
         <w:adjustRightInd w:val="0"/>
-        <w:spacing w:after="0" w:line="240" w:lineRule="auto"/>
+        <w:spacing w:after="0" w:line="360" w:lineRule="auto"/>
         <w:rPr>
           <w:rFonts w:cs="TrebuchetMS"/>
         </w:rPr>
@@ -824,7 +1196,49 @@
         <w:rPr>
           <w:rFonts w:cs="TrebuchetMS"/>
         </w:rPr>
-        <w:t>30.03.16 – Omar</w:t>
+        <w:t xml:space="preserve">Bistår Fortsatt på MSF dokumentasjon. Produsert </w:t>
+      </w:r>
+      <w:proofErr w:type="spellStart"/>
+      <w:r>
+        <w:rPr>
+          <w:rFonts w:cs="TrebuchetMS"/>
+        </w:rPr>
+        <w:t>use</w:t>
+      </w:r>
+      <w:proofErr w:type="spellEnd"/>
+      <w:r>
+        <w:rPr>
+          <w:rFonts w:cs="TrebuchetMS"/>
+        </w:rPr>
+        <w:t xml:space="preserve"> case diagram og eksempel </w:t>
+      </w:r>
+      <w:proofErr w:type="spellStart"/>
+      <w:r>
+        <w:rPr>
+          <w:rFonts w:cs="TrebuchetMS"/>
+        </w:rPr>
+        <w:t>use</w:t>
+      </w:r>
+      <w:proofErr w:type="spellEnd"/>
+      <w:r>
+        <w:rPr>
+          <w:rFonts w:cs="TrebuchetMS"/>
+        </w:rPr>
+        <w:t xml:space="preserve"> case til logisk design. Påbegynt forklaring av fysisk design med </w:t>
+      </w:r>
+      <w:proofErr w:type="spellStart"/>
+      <w:r>
+        <w:rPr>
+          <w:rFonts w:cs="TrebuchetMS"/>
+        </w:rPr>
+        <w:t>wireframes</w:t>
+      </w:r>
+      <w:proofErr w:type="spellEnd"/>
+      <w:r>
+        <w:rPr>
+          <w:rFonts w:cs="TrebuchetMS"/>
+        </w:rPr>
+        <w:t xml:space="preserve"> og skriftlig beskrivelse av webløsning. </w:t>
       </w:r>
     </w:p>
     <w:p>
@@ -847,7 +1261,7 @@
         <w:autoSpaceDE w:val="0"/>
         <w:autoSpaceDN w:val="0"/>
         <w:adjustRightInd w:val="0"/>
-        <w:spacing w:after="0" w:line="240" w:lineRule="auto"/>
+        <w:spacing w:after="0" w:line="360" w:lineRule="auto"/>
         <w:rPr>
           <w:rFonts w:cs="TrebuchetMS"/>
         </w:rPr>
@@ -856,21 +1270,7 @@
         <w:rPr>
           <w:rFonts w:cs="TrebuchetMS"/>
         </w:rPr>
-        <w:t xml:space="preserve">Bistår MSF dokumentasjon, med Fullført leveranser for visjonsfasen og påbegynt leveranse for planleggingsfasen.  Diskusjoner om generelt design på webløsningen og eksempel </w:t>
-      </w:r>
-      <w:proofErr w:type="spellStart"/>
-      <w:r>
-        <w:rPr>
-          <w:rFonts w:cs="TrebuchetMS"/>
-        </w:rPr>
-        <w:t>wireframes</w:t>
-      </w:r>
-      <w:proofErr w:type="spellEnd"/>
-      <w:r>
-        <w:rPr>
-          <w:rFonts w:cs="TrebuchetMS"/>
-        </w:rPr>
-        <w:t xml:space="preserve"> er produsert. </w:t>
+        <w:t>Filer som er opprettet/endret:</w:t>
       </w:r>
     </w:p>
     <w:p>
@@ -893,7 +1293,7 @@
         <w:autoSpaceDE w:val="0"/>
         <w:autoSpaceDN w:val="0"/>
         <w:adjustRightInd w:val="0"/>
-        <w:spacing w:after="0" w:line="240" w:lineRule="auto"/>
+        <w:spacing w:after="0" w:line="360" w:lineRule="auto"/>
         <w:rPr>
           <w:rFonts w:cs="TrebuchetMS"/>
         </w:rPr>
@@ -902,7 +1302,7 @@
         <w:rPr>
           <w:rFonts w:cs="TrebuchetMS"/>
         </w:rPr>
-        <w:t>Filer som er opprettet/endret:</w:t>
+        <w:t>Iterasjon 1.docx</w:t>
       </w:r>
     </w:p>
     <w:p>
@@ -925,7 +1325,7 @@
         <w:autoSpaceDE w:val="0"/>
         <w:autoSpaceDN w:val="0"/>
         <w:adjustRightInd w:val="0"/>
-        <w:spacing w:after="0" w:line="240" w:lineRule="auto"/>
+        <w:spacing w:after="0" w:line="360" w:lineRule="auto"/>
         <w:rPr>
           <w:rFonts w:cs="TrebuchetMS"/>
         </w:rPr>
@@ -934,7 +1334,7 @@
         <w:rPr>
           <w:rFonts w:cs="TrebuchetMS"/>
         </w:rPr>
-        <w:t>Iterasjon 1.docx</w:t>
+        <w:t>Prosjektplan.xlsx</w:t>
       </w:r>
     </w:p>
     <w:p>
@@ -957,17 +1357,11 @@
         <w:autoSpaceDE w:val="0"/>
         <w:autoSpaceDN w:val="0"/>
         <w:adjustRightInd w:val="0"/>
-        <w:spacing w:after="0" w:line="240" w:lineRule="auto"/>
+        <w:spacing w:after="0" w:line="360" w:lineRule="auto"/>
         <w:rPr>
           <w:rFonts w:cs="TrebuchetMS"/>
         </w:rPr>
       </w:pPr>
-      <w:r>
-        <w:rPr>
-          <w:rFonts w:cs="TrebuchetMS"/>
-        </w:rPr>
-        <w:t>Prosjektplan.xlsx</w:t>
-      </w:r>
     </w:p>
     <w:p>
       <w:pPr>
@@ -989,11 +1383,17 @@
         <w:autoSpaceDE w:val="0"/>
         <w:autoSpaceDN w:val="0"/>
         <w:adjustRightInd w:val="0"/>
-        <w:spacing w:after="0" w:line="240" w:lineRule="auto"/>
+        <w:spacing w:after="0" w:line="360" w:lineRule="auto"/>
         <w:rPr>
           <w:rFonts w:cs="TrebuchetMS"/>
         </w:rPr>
       </w:pPr>
+      <w:r>
+        <w:rPr>
+          <w:rFonts w:cs="TrebuchetMS"/>
+        </w:rPr>
+        <w:t xml:space="preserve">01.04.16 – Omar </w:t>
+      </w:r>
     </w:p>
     <w:p>
       <w:pPr>
@@ -1015,7 +1415,7 @@
         <w:autoSpaceDE w:val="0"/>
         <w:autoSpaceDN w:val="0"/>
         <w:adjustRightInd w:val="0"/>
-        <w:spacing w:after="0" w:line="240" w:lineRule="auto"/>
+        <w:spacing w:after="0" w:line="360" w:lineRule="auto"/>
         <w:rPr>
           <w:rFonts w:cs="TrebuchetMS"/>
         </w:rPr>
@@ -1024,7 +1424,35 @@
         <w:rPr>
           <w:rFonts w:cs="TrebuchetMS"/>
         </w:rPr>
-        <w:t>31.03.16 – Omar</w:t>
+        <w:t xml:space="preserve">Hjulpet til der det trengtes med å Fullføre tildelt del av planleggingsfasen (logisk design) og utkast til skisse laget. Samlet dokument til innlevering av Iterasjon 1. </w:t>
+      </w:r>
+      <w:proofErr w:type="spellStart"/>
+      <w:r>
+        <w:rPr>
+          <w:rFonts w:cs="TrebuchetMS"/>
+        </w:rPr>
+        <w:t>Interasjon</w:t>
+      </w:r>
+      <w:proofErr w:type="spellEnd"/>
+      <w:r>
+        <w:rPr>
+          <w:rFonts w:cs="TrebuchetMS"/>
+        </w:rPr>
+        <w:t xml:space="preserve"> 1 fullført </w:t>
+      </w:r>
+      <w:proofErr w:type="spellStart"/>
+      <w:r>
+        <w:rPr>
+          <w:rFonts w:cs="TrebuchetMS"/>
+        </w:rPr>
+        <w:t>kl</w:t>
+      </w:r>
+      <w:proofErr w:type="spellEnd"/>
+      <w:r>
+        <w:rPr>
+          <w:rFonts w:cs="TrebuchetMS"/>
+        </w:rPr>
+        <w:t xml:space="preserve"> 15.00. </w:t>
       </w:r>
     </w:p>
     <w:p>
@@ -1047,7 +1475,7 @@
         <w:autoSpaceDE w:val="0"/>
         <w:autoSpaceDN w:val="0"/>
         <w:adjustRightInd w:val="0"/>
-        <w:spacing w:after="0" w:line="240" w:lineRule="auto"/>
+        <w:spacing w:after="0" w:line="360" w:lineRule="auto"/>
         <w:rPr>
           <w:rFonts w:cs="TrebuchetMS"/>
         </w:rPr>
@@ -1056,49 +1484,7 @@
         <w:rPr>
           <w:rFonts w:cs="TrebuchetMS"/>
         </w:rPr>
-        <w:t xml:space="preserve">Bistår Fortsatt på MSF dokumentasjon. Produsert </w:t>
-      </w:r>
-      <w:proofErr w:type="spellStart"/>
-      <w:r>
-        <w:rPr>
-          <w:rFonts w:cs="TrebuchetMS"/>
-        </w:rPr>
-        <w:t>use</w:t>
-      </w:r>
-      <w:proofErr w:type="spellEnd"/>
-      <w:r>
-        <w:rPr>
-          <w:rFonts w:cs="TrebuchetMS"/>
-        </w:rPr>
-        <w:t xml:space="preserve"> case diagram og eksempel </w:t>
-      </w:r>
-      <w:proofErr w:type="spellStart"/>
-      <w:r>
-        <w:rPr>
-          <w:rFonts w:cs="TrebuchetMS"/>
-        </w:rPr>
-        <w:t>use</w:t>
-      </w:r>
-      <w:proofErr w:type="spellEnd"/>
-      <w:r>
-        <w:rPr>
-          <w:rFonts w:cs="TrebuchetMS"/>
-        </w:rPr>
-        <w:t xml:space="preserve"> case til logisk design. Påbegynt forklaring av fysisk design med </w:t>
-      </w:r>
-      <w:proofErr w:type="spellStart"/>
-      <w:r>
-        <w:rPr>
-          <w:rFonts w:cs="TrebuchetMS"/>
-        </w:rPr>
-        <w:t>wireframes</w:t>
-      </w:r>
-      <w:proofErr w:type="spellEnd"/>
-      <w:r>
-        <w:rPr>
-          <w:rFonts w:cs="TrebuchetMS"/>
-        </w:rPr>
-        <w:t xml:space="preserve"> og skriftlig beskrivelse av webløsning. </w:t>
+        <w:t>Filer som er opprettet/endret:</w:t>
       </w:r>
     </w:p>
     <w:p>
@@ -1121,7 +1507,7 @@
         <w:autoSpaceDE w:val="0"/>
         <w:autoSpaceDN w:val="0"/>
         <w:adjustRightInd w:val="0"/>
-        <w:spacing w:after="0" w:line="240" w:lineRule="auto"/>
+        <w:spacing w:after="0" w:line="360" w:lineRule="auto"/>
         <w:rPr>
           <w:rFonts w:cs="TrebuchetMS"/>
         </w:rPr>
@@ -1130,7 +1516,7 @@
         <w:rPr>
           <w:rFonts w:cs="TrebuchetMS"/>
         </w:rPr>
-        <w:t>Filer som er opprettet/endret:</w:t>
+        <w:t>Iterasjon 1.docx</w:t>
       </w:r>
     </w:p>
     <w:p>
@@ -1153,7 +1539,7 @@
         <w:autoSpaceDE w:val="0"/>
         <w:autoSpaceDN w:val="0"/>
         <w:adjustRightInd w:val="0"/>
-        <w:spacing w:after="0" w:line="240" w:lineRule="auto"/>
+        <w:spacing w:after="0" w:line="360" w:lineRule="auto"/>
         <w:rPr>
           <w:rFonts w:cs="TrebuchetMS"/>
         </w:rPr>
@@ -1162,7 +1548,7 @@
         <w:rPr>
           <w:rFonts w:cs="TrebuchetMS"/>
         </w:rPr>
-        <w:t>Iterasjon 1.docx</w:t>
+        <w:t>Arbeidskontrakt.docx</w:t>
       </w:r>
     </w:p>
     <w:p>
@@ -1185,7 +1571,7 @@
         <w:autoSpaceDE w:val="0"/>
         <w:autoSpaceDN w:val="0"/>
         <w:adjustRightInd w:val="0"/>
-        <w:spacing w:after="0" w:line="240" w:lineRule="auto"/>
+        <w:spacing w:after="0" w:line="360" w:lineRule="auto"/>
         <w:rPr>
           <w:rFonts w:cs="TrebuchetMS"/>
         </w:rPr>
@@ -1194,257 +1580,12 @@
         <w:rPr>
           <w:rFonts w:cs="TrebuchetMS"/>
         </w:rPr>
-        <w:t>Prosjektplan.xlsx</w:t>
-      </w:r>
-    </w:p>
-    <w:p>
-      <w:pPr>
-        <w:widowControl w:val="0"/>
-        <w:tabs>
-          <w:tab w:val="left" w:pos="560"/>
-          <w:tab w:val="left" w:pos="1120"/>
-          <w:tab w:val="left" w:pos="1680"/>
-          <w:tab w:val="left" w:pos="2240"/>
-          <w:tab w:val="left" w:pos="2800"/>
-          <w:tab w:val="left" w:pos="3360"/>
-          <w:tab w:val="left" w:pos="3920"/>
-          <w:tab w:val="left" w:pos="4480"/>
-          <w:tab w:val="left" w:pos="5040"/>
-          <w:tab w:val="left" w:pos="5600"/>
-          <w:tab w:val="left" w:pos="6160"/>
-          <w:tab w:val="left" w:pos="6720"/>
-        </w:tabs>
-        <w:autoSpaceDE w:val="0"/>
-        <w:autoSpaceDN w:val="0"/>
-        <w:adjustRightInd w:val="0"/>
-        <w:spacing w:after="0" w:line="240" w:lineRule="auto"/>
-        <w:rPr>
-          <w:rFonts w:cs="TrebuchetMS"/>
-        </w:rPr>
-      </w:pPr>
-    </w:p>
-    <w:p>
-      <w:pPr>
-        <w:widowControl w:val="0"/>
-        <w:tabs>
-          <w:tab w:val="left" w:pos="560"/>
-          <w:tab w:val="left" w:pos="1120"/>
-          <w:tab w:val="left" w:pos="1680"/>
-          <w:tab w:val="left" w:pos="2240"/>
-          <w:tab w:val="left" w:pos="2800"/>
-          <w:tab w:val="left" w:pos="3360"/>
-          <w:tab w:val="left" w:pos="3920"/>
-          <w:tab w:val="left" w:pos="4480"/>
-          <w:tab w:val="left" w:pos="5040"/>
-          <w:tab w:val="left" w:pos="5600"/>
-          <w:tab w:val="left" w:pos="6160"/>
-          <w:tab w:val="left" w:pos="6720"/>
-        </w:tabs>
-        <w:autoSpaceDE w:val="0"/>
-        <w:autoSpaceDN w:val="0"/>
-        <w:adjustRightInd w:val="0"/>
-        <w:spacing w:after="0" w:line="240" w:lineRule="auto"/>
-        <w:rPr>
-          <w:rFonts w:cs="TrebuchetMS"/>
-        </w:rPr>
-      </w:pPr>
-      <w:r>
-        <w:rPr>
-          <w:rFonts w:cs="TrebuchetMS"/>
-        </w:rPr>
-        <w:t xml:space="preserve">01.04.16 – Omar </w:t>
-      </w:r>
-    </w:p>
-    <w:p>
-      <w:pPr>
-        <w:widowControl w:val="0"/>
-        <w:tabs>
-          <w:tab w:val="left" w:pos="560"/>
-          <w:tab w:val="left" w:pos="1120"/>
-          <w:tab w:val="left" w:pos="1680"/>
-          <w:tab w:val="left" w:pos="2240"/>
-          <w:tab w:val="left" w:pos="2800"/>
-          <w:tab w:val="left" w:pos="3360"/>
-          <w:tab w:val="left" w:pos="3920"/>
-          <w:tab w:val="left" w:pos="4480"/>
-          <w:tab w:val="left" w:pos="5040"/>
-          <w:tab w:val="left" w:pos="5600"/>
-          <w:tab w:val="left" w:pos="6160"/>
-          <w:tab w:val="left" w:pos="6720"/>
-        </w:tabs>
-        <w:autoSpaceDE w:val="0"/>
-        <w:autoSpaceDN w:val="0"/>
-        <w:adjustRightInd w:val="0"/>
-        <w:spacing w:after="0" w:line="240" w:lineRule="auto"/>
-        <w:rPr>
-          <w:rFonts w:cs="TrebuchetMS"/>
-        </w:rPr>
-      </w:pPr>
-      <w:r>
-        <w:rPr>
-          <w:rFonts w:cs="TrebuchetMS"/>
-        </w:rPr>
-        <w:t xml:space="preserve">Hjulpet til der det trengtes med å Fullføre tildelt del av planleggingsfasen (logisk design) og utkast til skisse laget. Samlet dokument til innlevering av Iterasjon 1. </w:t>
-      </w:r>
-      <w:proofErr w:type="spellStart"/>
-      <w:r>
-        <w:rPr>
-          <w:rFonts w:cs="TrebuchetMS"/>
-        </w:rPr>
-        <w:t>Interasjon</w:t>
-      </w:r>
-      <w:proofErr w:type="spellEnd"/>
-      <w:r>
-        <w:rPr>
-          <w:rFonts w:cs="TrebuchetMS"/>
-        </w:rPr>
-        <w:t xml:space="preserve"> 1 fullført </w:t>
-      </w:r>
-      <w:proofErr w:type="spellStart"/>
-      <w:r>
-        <w:rPr>
-          <w:rFonts w:cs="TrebuchetMS"/>
-        </w:rPr>
-        <w:t>kl</w:t>
-      </w:r>
-      <w:proofErr w:type="spellEnd"/>
-      <w:r>
-        <w:rPr>
-          <w:rFonts w:cs="TrebuchetMS"/>
-        </w:rPr>
-        <w:t xml:space="preserve"> 15.00. </w:t>
-      </w:r>
-    </w:p>
-    <w:p>
-      <w:pPr>
-        <w:widowControl w:val="0"/>
-        <w:tabs>
-          <w:tab w:val="left" w:pos="560"/>
-          <w:tab w:val="left" w:pos="1120"/>
-          <w:tab w:val="left" w:pos="1680"/>
-          <w:tab w:val="left" w:pos="2240"/>
-          <w:tab w:val="left" w:pos="2800"/>
-          <w:tab w:val="left" w:pos="3360"/>
-          <w:tab w:val="left" w:pos="3920"/>
-          <w:tab w:val="left" w:pos="4480"/>
-          <w:tab w:val="left" w:pos="5040"/>
-          <w:tab w:val="left" w:pos="5600"/>
-          <w:tab w:val="left" w:pos="6160"/>
-          <w:tab w:val="left" w:pos="6720"/>
-        </w:tabs>
-        <w:autoSpaceDE w:val="0"/>
-        <w:autoSpaceDN w:val="0"/>
-        <w:adjustRightInd w:val="0"/>
-        <w:spacing w:after="0" w:line="240" w:lineRule="auto"/>
-        <w:rPr>
-          <w:rFonts w:cs="TrebuchetMS"/>
-        </w:rPr>
-      </w:pPr>
-      <w:r>
-        <w:rPr>
-          <w:rFonts w:cs="TrebuchetMS"/>
-        </w:rPr>
-        <w:t>Filer som er opprettet/endret:</w:t>
-      </w:r>
-    </w:p>
-    <w:p>
-      <w:pPr>
-        <w:widowControl w:val="0"/>
-        <w:tabs>
-          <w:tab w:val="left" w:pos="560"/>
-          <w:tab w:val="left" w:pos="1120"/>
-          <w:tab w:val="left" w:pos="1680"/>
-          <w:tab w:val="left" w:pos="2240"/>
-          <w:tab w:val="left" w:pos="2800"/>
-          <w:tab w:val="left" w:pos="3360"/>
-          <w:tab w:val="left" w:pos="3920"/>
-          <w:tab w:val="left" w:pos="4480"/>
-          <w:tab w:val="left" w:pos="5040"/>
-          <w:tab w:val="left" w:pos="5600"/>
-          <w:tab w:val="left" w:pos="6160"/>
-          <w:tab w:val="left" w:pos="6720"/>
-        </w:tabs>
-        <w:autoSpaceDE w:val="0"/>
-        <w:autoSpaceDN w:val="0"/>
-        <w:adjustRightInd w:val="0"/>
-        <w:spacing w:after="0" w:line="240" w:lineRule="auto"/>
-        <w:rPr>
-          <w:rFonts w:cs="TrebuchetMS"/>
-        </w:rPr>
-      </w:pPr>
-      <w:r>
-        <w:rPr>
-          <w:rFonts w:cs="TrebuchetMS"/>
-        </w:rPr>
-        <w:t>Iterasjon 1.docx</w:t>
-      </w:r>
-    </w:p>
-    <w:p>
-      <w:pPr>
-        <w:widowControl w:val="0"/>
-        <w:tabs>
-          <w:tab w:val="left" w:pos="560"/>
-          <w:tab w:val="left" w:pos="1120"/>
-          <w:tab w:val="left" w:pos="1680"/>
-          <w:tab w:val="left" w:pos="2240"/>
-          <w:tab w:val="left" w:pos="2800"/>
-          <w:tab w:val="left" w:pos="3360"/>
-          <w:tab w:val="left" w:pos="3920"/>
-          <w:tab w:val="left" w:pos="4480"/>
-          <w:tab w:val="left" w:pos="5040"/>
-          <w:tab w:val="left" w:pos="5600"/>
-          <w:tab w:val="left" w:pos="6160"/>
-          <w:tab w:val="left" w:pos="6720"/>
-        </w:tabs>
-        <w:autoSpaceDE w:val="0"/>
-        <w:autoSpaceDN w:val="0"/>
-        <w:adjustRightInd w:val="0"/>
-        <w:spacing w:after="0" w:line="240" w:lineRule="auto"/>
-        <w:rPr>
-          <w:rFonts w:cs="TrebuchetMS"/>
-        </w:rPr>
-      </w:pPr>
-      <w:r>
-        <w:rPr>
-          <w:rFonts w:cs="TrebuchetMS"/>
-        </w:rPr>
-        <w:t>Arbeidskontrakt.docx</w:t>
-      </w:r>
-    </w:p>
-    <w:p>
-      <w:pPr>
-        <w:widowControl w:val="0"/>
-        <w:tabs>
-          <w:tab w:val="left" w:pos="560"/>
-          <w:tab w:val="left" w:pos="1120"/>
-          <w:tab w:val="left" w:pos="1680"/>
-          <w:tab w:val="left" w:pos="2240"/>
-          <w:tab w:val="left" w:pos="2800"/>
-          <w:tab w:val="left" w:pos="3360"/>
-          <w:tab w:val="left" w:pos="3920"/>
-          <w:tab w:val="left" w:pos="4480"/>
-          <w:tab w:val="left" w:pos="5040"/>
-          <w:tab w:val="left" w:pos="5600"/>
-          <w:tab w:val="left" w:pos="6160"/>
-          <w:tab w:val="left" w:pos="6720"/>
-        </w:tabs>
-        <w:autoSpaceDE w:val="0"/>
-        <w:autoSpaceDN w:val="0"/>
-        <w:adjustRightInd w:val="0"/>
-        <w:spacing w:after="0" w:line="240" w:lineRule="auto"/>
-        <w:rPr>
-          <w:rFonts w:cs="TrebuchetMS"/>
-        </w:rPr>
-      </w:pPr>
-      <w:r>
-        <w:rPr>
-          <w:rFonts w:cs="TrebuchetMS"/>
-        </w:rPr>
         <w:t>Risikoplan.xlsx</w:t>
       </w:r>
     </w:p>
     <w:p>
       <w:pPr>
+        <w:spacing w:line="360" w:lineRule="auto"/>
         <w:rPr>
           <w:b/>
           <w:u w:val="single"/>
@@ -1453,80 +1594,1139 @@
     </w:p>
     <w:p>
       <w:pPr>
-        <w:rPr>
-          <w:u w:val="single"/>
-        </w:rPr>
-      </w:pPr>
-    </w:p>
-    <w:p>
-      <w:pPr>
+        <w:spacing w:line="360" w:lineRule="auto"/>
+        <w:rPr>
+          <w:lang w:val="en-US"/>
+        </w:rPr>
+      </w:pPr>
+      <w:r>
+        <w:rPr>
+          <w:lang w:val="en-US"/>
+        </w:rPr>
+        <w:t>04.04.16 – Omar</w:t>
+      </w:r>
+    </w:p>
+    <w:p>
+      <w:pPr>
+        <w:spacing w:line="360" w:lineRule="auto"/>
+        <w:rPr>
+          <w:lang w:val="en-US"/>
+        </w:rPr>
+      </w:pPr>
+      <w:r>
+        <w:rPr>
+          <w:lang w:val="en-US"/>
+        </w:rPr>
+        <w:t xml:space="preserve">Lest </w:t>
+      </w:r>
+      <w:proofErr w:type="spellStart"/>
+      <w:r>
+        <w:rPr>
+          <w:lang w:val="en-US"/>
+        </w:rPr>
+        <w:t>tilbakemeldingen</w:t>
+      </w:r>
+      <w:proofErr w:type="spellEnd"/>
+      <w:r>
+        <w:rPr>
+          <w:lang w:val="en-US"/>
+        </w:rPr>
+        <w:t xml:space="preserve"> </w:t>
+      </w:r>
+      <w:proofErr w:type="spellStart"/>
+      <w:proofErr w:type="gramStart"/>
+      <w:r>
+        <w:rPr>
+          <w:lang w:val="en-US"/>
+        </w:rPr>
+        <w:t>og</w:t>
+      </w:r>
+      <w:proofErr w:type="spellEnd"/>
+      <w:proofErr w:type="gramEnd"/>
+      <w:r>
+        <w:rPr>
+          <w:lang w:val="en-US"/>
+        </w:rPr>
+        <w:t xml:space="preserve"> </w:t>
+      </w:r>
+      <w:proofErr w:type="spellStart"/>
+      <w:r>
+        <w:rPr>
+          <w:lang w:val="en-US"/>
+        </w:rPr>
+        <w:t>forbedret</w:t>
+      </w:r>
+      <w:proofErr w:type="spellEnd"/>
+      <w:r>
+        <w:rPr>
+          <w:lang w:val="en-US"/>
+        </w:rPr>
+        <w:t xml:space="preserve"> der </w:t>
+      </w:r>
+      <w:proofErr w:type="spellStart"/>
+      <w:r>
+        <w:rPr>
+          <w:lang w:val="en-US"/>
+        </w:rPr>
+        <w:t>det</w:t>
+      </w:r>
+      <w:proofErr w:type="spellEnd"/>
+      <w:r>
+        <w:rPr>
+          <w:lang w:val="en-US"/>
+        </w:rPr>
+        <w:t xml:space="preserve"> </w:t>
+      </w:r>
+      <w:proofErr w:type="spellStart"/>
+      <w:r>
+        <w:rPr>
+          <w:lang w:val="en-US"/>
+        </w:rPr>
+        <w:t>trengte</w:t>
+      </w:r>
+      <w:proofErr w:type="spellEnd"/>
+      <w:r>
+        <w:rPr>
+          <w:lang w:val="en-US"/>
+        </w:rPr>
+        <w:t xml:space="preserve">. </w:t>
+      </w:r>
+      <w:proofErr w:type="spellStart"/>
+      <w:r>
+        <w:rPr>
+          <w:lang w:val="en-US"/>
+        </w:rPr>
+        <w:t>Diskutert</w:t>
+      </w:r>
+      <w:proofErr w:type="spellEnd"/>
+      <w:r>
+        <w:rPr>
+          <w:lang w:val="en-US"/>
+        </w:rPr>
+        <w:t xml:space="preserve"> med Sophie </w:t>
+      </w:r>
+      <w:proofErr w:type="spellStart"/>
+      <w:proofErr w:type="gramStart"/>
+      <w:r>
+        <w:rPr>
+          <w:lang w:val="en-US"/>
+        </w:rPr>
+        <w:t>og</w:t>
+      </w:r>
+      <w:proofErr w:type="spellEnd"/>
+      <w:proofErr w:type="gramEnd"/>
+      <w:r>
+        <w:rPr>
+          <w:lang w:val="en-US"/>
+        </w:rPr>
+        <w:t xml:space="preserve"> </w:t>
+      </w:r>
+      <w:proofErr w:type="spellStart"/>
+      <w:r>
+        <w:rPr>
+          <w:lang w:val="en-US"/>
+        </w:rPr>
+        <w:t>skrevet</w:t>
+      </w:r>
+      <w:proofErr w:type="spellEnd"/>
+      <w:r>
+        <w:rPr>
+          <w:lang w:val="en-US"/>
+        </w:rPr>
+        <w:t xml:space="preserve"> </w:t>
+      </w:r>
+      <w:proofErr w:type="spellStart"/>
+      <w:r>
+        <w:rPr>
+          <w:lang w:val="en-US"/>
+        </w:rPr>
+        <w:t>mer</w:t>
+      </w:r>
+      <w:proofErr w:type="spellEnd"/>
+      <w:r>
+        <w:rPr>
+          <w:lang w:val="en-US"/>
+        </w:rPr>
+        <w:t xml:space="preserve"> </w:t>
+      </w:r>
+      <w:proofErr w:type="spellStart"/>
+      <w:r>
+        <w:rPr>
+          <w:lang w:val="en-US"/>
+        </w:rPr>
+        <w:t>utfyllende</w:t>
+      </w:r>
+      <w:proofErr w:type="spellEnd"/>
+      <w:r>
+        <w:rPr>
+          <w:lang w:val="en-US"/>
+        </w:rPr>
+        <w:t xml:space="preserve"> </w:t>
+      </w:r>
+      <w:proofErr w:type="spellStart"/>
+      <w:r>
+        <w:rPr>
+          <w:lang w:val="en-US"/>
+        </w:rPr>
+        <w:t>i</w:t>
+      </w:r>
+      <w:proofErr w:type="spellEnd"/>
+      <w:r>
+        <w:rPr>
+          <w:lang w:val="en-US"/>
+        </w:rPr>
+        <w:t xml:space="preserve"> MSF-</w:t>
+      </w:r>
+      <w:proofErr w:type="spellStart"/>
+      <w:r>
+        <w:rPr>
+          <w:lang w:val="en-US"/>
+        </w:rPr>
+        <w:t>dokumentet</w:t>
+      </w:r>
+      <w:proofErr w:type="spellEnd"/>
+      <w:r>
+        <w:rPr>
+          <w:lang w:val="en-US"/>
+        </w:rPr>
+        <w:t xml:space="preserve"> </w:t>
+      </w:r>
+    </w:p>
+    <w:p>
+      <w:pPr>
+        <w:spacing w:line="360" w:lineRule="auto"/>
+        <w:rPr>
+          <w:lang w:val="en-US"/>
+        </w:rPr>
+      </w:pPr>
+      <w:r>
+        <w:rPr>
+          <w:lang w:val="en-US"/>
+        </w:rPr>
+        <w:t xml:space="preserve">Filer </w:t>
+      </w:r>
+      <w:proofErr w:type="spellStart"/>
+      <w:r>
+        <w:rPr>
+          <w:lang w:val="en-US"/>
+        </w:rPr>
+        <w:t>som</w:t>
+      </w:r>
+      <w:proofErr w:type="spellEnd"/>
+      <w:r>
+        <w:rPr>
+          <w:lang w:val="en-US"/>
+        </w:rPr>
+        <w:t xml:space="preserve"> </w:t>
+      </w:r>
+      <w:proofErr w:type="spellStart"/>
+      <w:r>
+        <w:rPr>
+          <w:lang w:val="en-US"/>
+        </w:rPr>
+        <w:t>er</w:t>
+      </w:r>
+      <w:proofErr w:type="spellEnd"/>
+      <w:r>
+        <w:rPr>
+          <w:lang w:val="en-US"/>
+        </w:rPr>
+        <w:t xml:space="preserve"> </w:t>
+      </w:r>
+      <w:proofErr w:type="spellStart"/>
+      <w:r>
+        <w:rPr>
+          <w:lang w:val="en-US"/>
+        </w:rPr>
+        <w:t>opprettet</w:t>
+      </w:r>
+      <w:proofErr w:type="spellEnd"/>
+      <w:r>
+        <w:rPr>
+          <w:lang w:val="en-US"/>
+        </w:rPr>
+        <w:t>/</w:t>
+      </w:r>
+      <w:proofErr w:type="spellStart"/>
+      <w:r>
+        <w:rPr>
+          <w:lang w:val="en-US"/>
+        </w:rPr>
+        <w:t>endret</w:t>
+      </w:r>
+      <w:proofErr w:type="spellEnd"/>
+      <w:r>
+        <w:rPr>
+          <w:lang w:val="en-US"/>
+        </w:rPr>
+        <w:t>:</w:t>
+      </w:r>
+    </w:p>
+    <w:p>
+      <w:pPr>
+        <w:spacing w:line="360" w:lineRule="auto"/>
+        <w:rPr>
+          <w:lang w:val="en-US"/>
+        </w:rPr>
+      </w:pPr>
+      <w:proofErr w:type="spellStart"/>
+      <w:r>
+        <w:rPr>
+          <w:lang w:val="en-US"/>
+        </w:rPr>
+        <w:t>Iterasjon</w:t>
+      </w:r>
+      <w:proofErr w:type="spellEnd"/>
+      <w:r>
+        <w:rPr>
+          <w:lang w:val="en-US"/>
+        </w:rPr>
+        <w:t xml:space="preserve"> 1.docx</w:t>
+      </w:r>
+    </w:p>
+    <w:p>
+      <w:pPr>
+        <w:spacing w:line="360" w:lineRule="auto"/>
+        <w:rPr>
+          <w:lang w:val="en-US"/>
+        </w:rPr>
+      </w:pPr>
+    </w:p>
+    <w:p>
+      <w:pPr>
+        <w:spacing w:line="360" w:lineRule="auto"/>
+        <w:rPr>
+          <w:lang w:val="en-US"/>
+        </w:rPr>
+      </w:pPr>
+      <w:r>
+        <w:rPr>
+          <w:lang w:val="en-US"/>
+        </w:rPr>
+        <w:t xml:space="preserve">05.04.16 – Omar </w:t>
+      </w:r>
+    </w:p>
+    <w:p>
+      <w:pPr>
+        <w:spacing w:line="360" w:lineRule="auto"/>
+        <w:rPr>
+          <w:lang w:val="en-US"/>
+        </w:rPr>
+      </w:pPr>
+      <w:proofErr w:type="spellStart"/>
+      <w:r>
+        <w:rPr>
+          <w:lang w:val="en-US"/>
+        </w:rPr>
+        <w:t>Kartlagt</w:t>
+      </w:r>
+      <w:proofErr w:type="spellEnd"/>
+      <w:r>
+        <w:rPr>
+          <w:lang w:val="en-US"/>
+        </w:rPr>
+        <w:t xml:space="preserve"> </w:t>
+      </w:r>
+      <w:proofErr w:type="spellStart"/>
+      <w:r>
+        <w:rPr>
+          <w:lang w:val="en-US"/>
+        </w:rPr>
+        <w:t>alle</w:t>
+      </w:r>
+      <w:proofErr w:type="spellEnd"/>
+      <w:r>
+        <w:rPr>
+          <w:lang w:val="en-US"/>
+        </w:rPr>
+        <w:t xml:space="preserve"> </w:t>
+      </w:r>
+      <w:proofErr w:type="spellStart"/>
+      <w:r>
+        <w:rPr>
+          <w:lang w:val="en-US"/>
+        </w:rPr>
+        <w:t>innleveringene</w:t>
+      </w:r>
+      <w:proofErr w:type="spellEnd"/>
+      <w:r>
+        <w:rPr>
+          <w:lang w:val="en-US"/>
+        </w:rPr>
+        <w:t xml:space="preserve"> for </w:t>
+      </w:r>
+      <w:proofErr w:type="spellStart"/>
+      <w:r>
+        <w:rPr>
+          <w:lang w:val="en-US"/>
+        </w:rPr>
+        <w:t>siste</w:t>
+      </w:r>
+      <w:proofErr w:type="spellEnd"/>
+      <w:r>
+        <w:rPr>
+          <w:lang w:val="en-US"/>
+        </w:rPr>
+        <w:t xml:space="preserve"> </w:t>
+      </w:r>
+      <w:proofErr w:type="spellStart"/>
+      <w:r>
+        <w:rPr>
+          <w:lang w:val="en-US"/>
+        </w:rPr>
+        <w:t>iterasjon</w:t>
+      </w:r>
+      <w:proofErr w:type="spellEnd"/>
+      <w:r>
+        <w:rPr>
+          <w:lang w:val="en-US"/>
+        </w:rPr>
+        <w:t xml:space="preserve"> </w:t>
+      </w:r>
+      <w:proofErr w:type="spellStart"/>
+      <w:proofErr w:type="gramStart"/>
+      <w:r>
+        <w:rPr>
+          <w:lang w:val="en-US"/>
+        </w:rPr>
+        <w:t>og</w:t>
+      </w:r>
+      <w:proofErr w:type="spellEnd"/>
+      <w:proofErr w:type="gramEnd"/>
+      <w:r>
+        <w:rPr>
+          <w:lang w:val="en-US"/>
+        </w:rPr>
+        <w:t xml:space="preserve"> </w:t>
+      </w:r>
+      <w:proofErr w:type="spellStart"/>
+      <w:r>
+        <w:rPr>
+          <w:lang w:val="en-US"/>
+        </w:rPr>
+        <w:t>hva</w:t>
+      </w:r>
+      <w:proofErr w:type="spellEnd"/>
+      <w:r>
+        <w:rPr>
+          <w:lang w:val="en-US"/>
+        </w:rPr>
+        <w:t xml:space="preserve"> </w:t>
+      </w:r>
+      <w:proofErr w:type="spellStart"/>
+      <w:r>
+        <w:rPr>
+          <w:lang w:val="en-US"/>
+        </w:rPr>
+        <w:t>som</w:t>
+      </w:r>
+      <w:proofErr w:type="spellEnd"/>
+      <w:r>
+        <w:rPr>
+          <w:lang w:val="en-US"/>
+        </w:rPr>
+        <w:t xml:space="preserve"> </w:t>
+      </w:r>
+      <w:proofErr w:type="spellStart"/>
+      <w:r>
+        <w:rPr>
+          <w:lang w:val="en-US"/>
+        </w:rPr>
+        <w:t>må</w:t>
+      </w:r>
+      <w:proofErr w:type="spellEnd"/>
+      <w:r>
+        <w:rPr>
+          <w:lang w:val="en-US"/>
+        </w:rPr>
+        <w:t xml:space="preserve"> </w:t>
+      </w:r>
+      <w:proofErr w:type="spellStart"/>
+      <w:r>
+        <w:rPr>
+          <w:lang w:val="en-US"/>
+        </w:rPr>
+        <w:t>skrives</w:t>
+      </w:r>
+      <w:proofErr w:type="spellEnd"/>
+      <w:r>
+        <w:rPr>
+          <w:lang w:val="en-US"/>
+        </w:rPr>
+        <w:t xml:space="preserve"> (</w:t>
+      </w:r>
+      <w:proofErr w:type="spellStart"/>
+      <w:r>
+        <w:rPr>
+          <w:lang w:val="en-US"/>
+        </w:rPr>
+        <w:t>og</w:t>
+      </w:r>
+      <w:proofErr w:type="spellEnd"/>
+      <w:r>
+        <w:rPr>
+          <w:lang w:val="en-US"/>
+        </w:rPr>
+        <w:t xml:space="preserve"> </w:t>
+      </w:r>
+      <w:proofErr w:type="spellStart"/>
+      <w:r>
+        <w:rPr>
+          <w:lang w:val="en-US"/>
+        </w:rPr>
+        <w:t>oppdateres</w:t>
+      </w:r>
+      <w:proofErr w:type="spellEnd"/>
+      <w:r>
+        <w:rPr>
+          <w:lang w:val="en-US"/>
+        </w:rPr>
+        <w:t xml:space="preserve">) </w:t>
+      </w:r>
+      <w:proofErr w:type="spellStart"/>
+      <w:r>
+        <w:rPr>
+          <w:lang w:val="en-US"/>
+        </w:rPr>
+        <w:t>i</w:t>
+      </w:r>
+      <w:proofErr w:type="spellEnd"/>
+      <w:r>
+        <w:rPr>
+          <w:lang w:val="en-US"/>
+        </w:rPr>
+        <w:t xml:space="preserve"> </w:t>
+      </w:r>
+      <w:proofErr w:type="spellStart"/>
+      <w:r>
+        <w:rPr>
+          <w:lang w:val="en-US"/>
+        </w:rPr>
+        <w:t>løpet</w:t>
+      </w:r>
+      <w:proofErr w:type="spellEnd"/>
+      <w:r>
+        <w:rPr>
+          <w:lang w:val="en-US"/>
+        </w:rPr>
+        <w:t xml:space="preserve"> </w:t>
+      </w:r>
+      <w:proofErr w:type="spellStart"/>
+      <w:r>
+        <w:rPr>
+          <w:lang w:val="en-US"/>
+        </w:rPr>
+        <w:t>av</w:t>
+      </w:r>
+      <w:proofErr w:type="spellEnd"/>
+      <w:r>
+        <w:rPr>
+          <w:lang w:val="en-US"/>
+        </w:rPr>
+        <w:t xml:space="preserve"> </w:t>
+      </w:r>
+      <w:proofErr w:type="spellStart"/>
+      <w:r>
+        <w:rPr>
+          <w:lang w:val="en-US"/>
+        </w:rPr>
+        <w:t>iterasjonen</w:t>
+      </w:r>
+      <w:proofErr w:type="spellEnd"/>
+      <w:r>
+        <w:rPr>
+          <w:lang w:val="en-US"/>
+        </w:rPr>
+        <w:t xml:space="preserve">. </w:t>
+      </w:r>
+      <w:proofErr w:type="spellStart"/>
+      <w:r>
+        <w:rPr>
+          <w:lang w:val="en-US"/>
+        </w:rPr>
+        <w:t>Skrevet</w:t>
+      </w:r>
+      <w:proofErr w:type="spellEnd"/>
+      <w:r>
+        <w:rPr>
+          <w:lang w:val="en-US"/>
+        </w:rPr>
+        <w:t xml:space="preserve"> </w:t>
+      </w:r>
+      <w:proofErr w:type="spellStart"/>
+      <w:r>
+        <w:rPr>
+          <w:lang w:val="en-US"/>
+        </w:rPr>
+        <w:t>mer</w:t>
+      </w:r>
+      <w:proofErr w:type="spellEnd"/>
+      <w:r>
+        <w:rPr>
+          <w:lang w:val="en-US"/>
+        </w:rPr>
+        <w:t xml:space="preserve"> </w:t>
+      </w:r>
+      <w:proofErr w:type="spellStart"/>
+      <w:r>
+        <w:rPr>
+          <w:lang w:val="en-US"/>
+        </w:rPr>
+        <w:t>på</w:t>
+      </w:r>
+      <w:proofErr w:type="spellEnd"/>
+      <w:r>
+        <w:rPr>
+          <w:lang w:val="en-US"/>
+        </w:rPr>
+        <w:t xml:space="preserve"> MSF-</w:t>
+      </w:r>
+      <w:proofErr w:type="spellStart"/>
+      <w:r>
+        <w:rPr>
+          <w:lang w:val="en-US"/>
+        </w:rPr>
+        <w:t>dokumentet</w:t>
+      </w:r>
+      <w:proofErr w:type="spellEnd"/>
+      <w:r>
+        <w:rPr>
+          <w:lang w:val="en-US"/>
+        </w:rPr>
+        <w:t xml:space="preserve">, </w:t>
+      </w:r>
+      <w:proofErr w:type="spellStart"/>
+      <w:r>
+        <w:rPr>
+          <w:lang w:val="en-US"/>
+        </w:rPr>
+        <w:t>lagt</w:t>
+      </w:r>
+      <w:proofErr w:type="spellEnd"/>
+      <w:r>
+        <w:rPr>
+          <w:lang w:val="en-US"/>
+        </w:rPr>
+        <w:t xml:space="preserve"> </w:t>
+      </w:r>
+      <w:proofErr w:type="spellStart"/>
+      <w:r>
+        <w:rPr>
+          <w:lang w:val="en-US"/>
+        </w:rPr>
+        <w:t>til</w:t>
+      </w:r>
+      <w:proofErr w:type="spellEnd"/>
+      <w:r>
+        <w:rPr>
+          <w:lang w:val="en-US"/>
+        </w:rPr>
+        <w:t xml:space="preserve"> </w:t>
+      </w:r>
+      <w:proofErr w:type="spellStart"/>
+      <w:r>
+        <w:rPr>
+          <w:lang w:val="en-US"/>
+        </w:rPr>
+        <w:t>innholdsfortegnelse</w:t>
+      </w:r>
+      <w:proofErr w:type="spellEnd"/>
+      <w:r>
+        <w:rPr>
+          <w:lang w:val="en-US"/>
+        </w:rPr>
+        <w:t xml:space="preserve">, </w:t>
+      </w:r>
+      <w:proofErr w:type="spellStart"/>
+      <w:r>
+        <w:rPr>
+          <w:lang w:val="en-US"/>
+        </w:rPr>
+        <w:t>tekst</w:t>
+      </w:r>
+      <w:proofErr w:type="spellEnd"/>
+      <w:r>
+        <w:rPr>
+          <w:lang w:val="en-US"/>
+        </w:rPr>
+        <w:t xml:space="preserve"> </w:t>
+      </w:r>
+      <w:proofErr w:type="spellStart"/>
+      <w:r>
+        <w:rPr>
+          <w:lang w:val="en-US"/>
+        </w:rPr>
+        <w:t>til</w:t>
+      </w:r>
+      <w:proofErr w:type="spellEnd"/>
+      <w:r>
+        <w:rPr>
+          <w:lang w:val="en-US"/>
+        </w:rPr>
+        <w:t xml:space="preserve"> </w:t>
+      </w:r>
+      <w:proofErr w:type="spellStart"/>
+      <w:r>
+        <w:rPr>
+          <w:lang w:val="en-US"/>
+        </w:rPr>
+        <w:t>risikoplan</w:t>
+      </w:r>
+      <w:proofErr w:type="spellEnd"/>
+      <w:r>
+        <w:rPr>
+          <w:lang w:val="en-US"/>
+        </w:rPr>
+        <w:t xml:space="preserve">, </w:t>
+      </w:r>
+      <w:proofErr w:type="spellStart"/>
+      <w:r>
+        <w:rPr>
+          <w:lang w:val="en-US"/>
+        </w:rPr>
+        <w:t>skrevet</w:t>
+      </w:r>
+      <w:proofErr w:type="spellEnd"/>
+      <w:r>
+        <w:rPr>
+          <w:lang w:val="en-US"/>
+        </w:rPr>
+        <w:t xml:space="preserve"> </w:t>
+      </w:r>
+      <w:proofErr w:type="spellStart"/>
+      <w:r>
+        <w:rPr>
+          <w:lang w:val="en-US"/>
+        </w:rPr>
+        <w:t>generelt</w:t>
+      </w:r>
+      <w:proofErr w:type="spellEnd"/>
+      <w:r>
+        <w:rPr>
+          <w:lang w:val="en-US"/>
+        </w:rPr>
+        <w:t xml:space="preserve"> </w:t>
+      </w:r>
+      <w:proofErr w:type="spellStart"/>
+      <w:proofErr w:type="gramStart"/>
+      <w:r>
+        <w:rPr>
+          <w:lang w:val="en-US"/>
+        </w:rPr>
+        <w:t>om</w:t>
+      </w:r>
+      <w:proofErr w:type="spellEnd"/>
+      <w:proofErr w:type="gramEnd"/>
+      <w:r>
+        <w:rPr>
+          <w:lang w:val="en-US"/>
+        </w:rPr>
+        <w:t xml:space="preserve"> </w:t>
+      </w:r>
+      <w:proofErr w:type="spellStart"/>
+      <w:r>
+        <w:rPr>
+          <w:lang w:val="en-US"/>
+        </w:rPr>
+        <w:t>hvordan</w:t>
+      </w:r>
+      <w:proofErr w:type="spellEnd"/>
+      <w:r>
+        <w:rPr>
+          <w:lang w:val="en-US"/>
+        </w:rPr>
+        <w:t xml:space="preserve"> </w:t>
+      </w:r>
+      <w:proofErr w:type="spellStart"/>
+      <w:r>
+        <w:rPr>
+          <w:lang w:val="en-US"/>
+        </w:rPr>
+        <w:t>arbeidet</w:t>
+      </w:r>
+      <w:proofErr w:type="spellEnd"/>
+      <w:r>
+        <w:rPr>
+          <w:lang w:val="en-US"/>
+        </w:rPr>
+        <w:t xml:space="preserve"> </w:t>
+      </w:r>
+      <w:proofErr w:type="spellStart"/>
+      <w:r>
+        <w:rPr>
+          <w:lang w:val="en-US"/>
+        </w:rPr>
+        <w:t>har</w:t>
+      </w:r>
+      <w:proofErr w:type="spellEnd"/>
+      <w:r>
+        <w:rPr>
+          <w:lang w:val="en-US"/>
+        </w:rPr>
+        <w:t xml:space="preserve"> </w:t>
+      </w:r>
+      <w:proofErr w:type="spellStart"/>
+      <w:r>
+        <w:rPr>
+          <w:lang w:val="en-US"/>
+        </w:rPr>
+        <w:t>fungert</w:t>
+      </w:r>
+      <w:proofErr w:type="spellEnd"/>
+    </w:p>
+    <w:p>
+      <w:pPr>
+        <w:spacing w:line="360" w:lineRule="auto"/>
+        <w:rPr>
+          <w:lang w:val="en-US"/>
+        </w:rPr>
+      </w:pPr>
+      <w:r>
+        <w:rPr>
+          <w:lang w:val="en-US"/>
+        </w:rPr>
+        <w:t xml:space="preserve">Filer </w:t>
+      </w:r>
+      <w:proofErr w:type="spellStart"/>
+      <w:r>
+        <w:rPr>
+          <w:lang w:val="en-US"/>
+        </w:rPr>
+        <w:t>som</w:t>
+      </w:r>
+      <w:proofErr w:type="spellEnd"/>
+      <w:r>
+        <w:rPr>
+          <w:lang w:val="en-US"/>
+        </w:rPr>
+        <w:t xml:space="preserve"> </w:t>
+      </w:r>
+      <w:proofErr w:type="spellStart"/>
+      <w:r>
+        <w:rPr>
+          <w:lang w:val="en-US"/>
+        </w:rPr>
+        <w:t>er</w:t>
+      </w:r>
+      <w:proofErr w:type="spellEnd"/>
+      <w:r>
+        <w:rPr>
+          <w:lang w:val="en-US"/>
+        </w:rPr>
+        <w:t xml:space="preserve"> </w:t>
+      </w:r>
+      <w:proofErr w:type="spellStart"/>
+      <w:r>
+        <w:rPr>
+          <w:lang w:val="en-US"/>
+        </w:rPr>
+        <w:t>opprettet</w:t>
+      </w:r>
+      <w:proofErr w:type="spellEnd"/>
+      <w:r>
+        <w:rPr>
+          <w:lang w:val="en-US"/>
+        </w:rPr>
+        <w:t>/</w:t>
+      </w:r>
+      <w:proofErr w:type="spellStart"/>
+      <w:r>
+        <w:rPr>
+          <w:lang w:val="en-US"/>
+        </w:rPr>
+        <w:t>endret</w:t>
+      </w:r>
+      <w:proofErr w:type="spellEnd"/>
+      <w:r>
+        <w:rPr>
+          <w:lang w:val="en-US"/>
+        </w:rPr>
+        <w:t>:</w:t>
+      </w:r>
+    </w:p>
+    <w:p>
+      <w:pPr>
+        <w:spacing w:line="360" w:lineRule="auto"/>
+        <w:rPr>
+          <w:lang w:val="en-US"/>
+        </w:rPr>
+      </w:pPr>
+      <w:proofErr w:type="spellStart"/>
+      <w:r>
+        <w:rPr>
+          <w:lang w:val="en-US"/>
+        </w:rPr>
+        <w:t>Iterasjon</w:t>
+      </w:r>
+      <w:proofErr w:type="spellEnd"/>
+      <w:r>
+        <w:rPr>
+          <w:lang w:val="en-US"/>
+        </w:rPr>
+        <w:t xml:space="preserve"> 1.docx</w:t>
+      </w:r>
+    </w:p>
+    <w:p>
+      <w:pPr>
+        <w:spacing w:line="360" w:lineRule="auto"/>
+        <w:rPr>
+          <w:lang w:val="en-US"/>
+        </w:rPr>
+      </w:pPr>
+      <w:r>
+        <w:rPr>
+          <w:lang w:val="en-US"/>
+        </w:rPr>
+        <w:lastRenderedPageBreak/>
+        <w:t>Risikoplan.xlsx</w:t>
+      </w:r>
+    </w:p>
+    <w:p>
+      <w:pPr>
+        <w:spacing w:line="360" w:lineRule="auto"/>
+        <w:rPr>
+          <w:lang w:val="en-US"/>
+        </w:rPr>
+      </w:pPr>
+    </w:p>
+    <w:p>
+      <w:pPr>
+        <w:spacing w:line="360" w:lineRule="auto"/>
+        <w:rPr>
+          <w:lang w:val="en-US"/>
+        </w:rPr>
+      </w:pPr>
+      <w:r>
+        <w:rPr>
+          <w:lang w:val="en-US"/>
+        </w:rPr>
+        <w:t>06.04.15 - Omar</w:t>
+      </w:r>
+    </w:p>
+    <w:p>
+      <w:pPr>
+        <w:spacing w:line="360" w:lineRule="auto"/>
+        <w:rPr>
+          <w:lang w:val="en-US"/>
+        </w:rPr>
+      </w:pPr>
+      <w:proofErr w:type="spellStart"/>
+      <w:r>
+        <w:rPr>
+          <w:lang w:val="en-US"/>
+        </w:rPr>
+        <w:t>Hjulpet</w:t>
+      </w:r>
+      <w:proofErr w:type="spellEnd"/>
+      <w:r>
+        <w:rPr>
+          <w:lang w:val="en-US"/>
+        </w:rPr>
+        <w:t xml:space="preserve"> </w:t>
+      </w:r>
+      <w:proofErr w:type="spellStart"/>
+      <w:r>
+        <w:rPr>
+          <w:lang w:val="en-US"/>
+        </w:rPr>
+        <w:t>til</w:t>
+      </w:r>
+      <w:proofErr w:type="spellEnd"/>
+      <w:r>
+        <w:rPr>
+          <w:lang w:val="en-US"/>
+        </w:rPr>
+        <w:t xml:space="preserve"> med design å </w:t>
+      </w:r>
+      <w:proofErr w:type="spellStart"/>
+      <w:r>
+        <w:rPr>
+          <w:lang w:val="en-US"/>
+        </w:rPr>
+        <w:t>iterasjon</w:t>
+      </w:r>
+      <w:proofErr w:type="spellEnd"/>
+      <w:r>
+        <w:rPr>
+          <w:lang w:val="en-US"/>
+        </w:rPr>
+        <w:t xml:space="preserve"> </w:t>
+      </w:r>
+      <w:proofErr w:type="spellStart"/>
+      <w:r>
+        <w:rPr>
+          <w:lang w:val="en-US"/>
+        </w:rPr>
+        <w:t>dokument</w:t>
+      </w:r>
+      <w:proofErr w:type="spellEnd"/>
+      <w:r>
+        <w:rPr>
+          <w:lang w:val="en-US"/>
+        </w:rPr>
+        <w:t xml:space="preserve"> </w:t>
+      </w:r>
+      <w:proofErr w:type="spellStart"/>
+      <w:r>
+        <w:rPr>
+          <w:lang w:val="en-US"/>
+        </w:rPr>
+        <w:t>blant</w:t>
+      </w:r>
+      <w:proofErr w:type="spellEnd"/>
+      <w:r>
+        <w:rPr>
+          <w:lang w:val="en-US"/>
+        </w:rPr>
+        <w:t xml:space="preserve"> </w:t>
+      </w:r>
+      <w:proofErr w:type="spellStart"/>
+      <w:r>
+        <w:rPr>
+          <w:lang w:val="en-US"/>
+        </w:rPr>
+        <w:t>annet</w:t>
+      </w:r>
+      <w:proofErr w:type="spellEnd"/>
+      <w:r>
+        <w:rPr>
+          <w:lang w:val="en-US"/>
+        </w:rPr>
+        <w:t xml:space="preserve"> use cases.</w:t>
+      </w:r>
+    </w:p>
+    <w:p>
+      <w:pPr>
+        <w:spacing w:line="360" w:lineRule="auto"/>
         <w:rPr>
           <w:b/>
           <w:u w:val="single"/>
-        </w:rPr>
-      </w:pPr>
-    </w:p>
-    <w:p>
-      <w:pPr>
+          <w:lang w:val="en-US"/>
+        </w:rPr>
+      </w:pPr>
+    </w:p>
+    <w:p>
+      <w:pPr>
+        <w:spacing w:line="360" w:lineRule="auto"/>
+        <w:rPr>
+          <w:lang w:val="en-US"/>
+        </w:rPr>
+      </w:pPr>
+      <w:r>
+        <w:rPr>
+          <w:lang w:val="en-US"/>
+        </w:rPr>
+        <w:t>07.04.15 - Omar</w:t>
+      </w:r>
+    </w:p>
+    <w:p>
+      <w:pPr>
+        <w:spacing w:line="360" w:lineRule="auto"/>
+      </w:pPr>
+      <w:proofErr w:type="spellStart"/>
+      <w:proofErr w:type="gramStart"/>
+      <w:r>
+        <w:rPr>
+          <w:lang w:val="en-US"/>
+        </w:rPr>
+        <w:t>Ferdig</w:t>
+      </w:r>
+      <w:proofErr w:type="spellEnd"/>
+      <w:r>
+        <w:rPr>
+          <w:lang w:val="en-US"/>
+        </w:rPr>
+        <w:t xml:space="preserve"> </w:t>
+      </w:r>
+      <w:proofErr w:type="spellStart"/>
+      <w:r>
+        <w:rPr>
+          <w:lang w:val="en-US"/>
+        </w:rPr>
+        <w:t>skrevet</w:t>
+      </w:r>
+      <w:proofErr w:type="spellEnd"/>
+      <w:r>
+        <w:rPr>
+          <w:lang w:val="en-US"/>
+        </w:rPr>
+        <w:t xml:space="preserve"> </w:t>
+      </w:r>
+      <w:proofErr w:type="spellStart"/>
+      <w:r>
+        <w:rPr>
+          <w:lang w:val="en-US"/>
+        </w:rPr>
+        <w:t>Iterasjon</w:t>
+      </w:r>
+      <w:proofErr w:type="spellEnd"/>
+      <w:r>
+        <w:rPr>
+          <w:lang w:val="en-US"/>
+        </w:rPr>
+        <w:t xml:space="preserve"> 2 </w:t>
+      </w:r>
+      <w:proofErr w:type="spellStart"/>
+      <w:r>
+        <w:rPr>
+          <w:lang w:val="en-US"/>
+        </w:rPr>
+        <w:t>dokumentet</w:t>
+      </w:r>
+      <w:proofErr w:type="spellEnd"/>
+      <w:r>
+        <w:rPr>
+          <w:lang w:val="en-US"/>
+        </w:rPr>
+        <w:t>.</w:t>
+      </w:r>
+      <w:proofErr w:type="gramEnd"/>
+    </w:p>
+    <w:p>
+      <w:pPr>
+        <w:spacing w:line="360" w:lineRule="auto"/>
+      </w:pPr>
+    </w:p>
+    <w:p>
+      <w:pPr>
+        <w:spacing w:line="360" w:lineRule="auto"/>
         <w:rPr>
           <w:b/>
           <w:u w:val="single"/>
         </w:rPr>
       </w:pPr>
-    </w:p>
-    <w:p>
-      <w:pPr>
+      <w:r>
         <w:rPr>
           <w:b/>
           <w:u w:val="single"/>
         </w:rPr>
-      </w:pPr>
-    </w:p>
-    <w:p>
-      <w:pPr>
-        <w:rPr>
-          <w:b/>
+        <w:t>Logg fra Joakim Engen Jacobsen</w:t>
+      </w:r>
+    </w:p>
+    <w:p>
+      <w:pPr>
+        <w:spacing w:line="360" w:lineRule="auto"/>
+        <w:rPr>
           <w:u w:val="single"/>
         </w:rPr>
       </w:pPr>
     </w:p>
     <w:p>
       <w:pPr>
-        <w:rPr>
-          <w:b/>
-          <w:u w:val="single"/>
-        </w:rPr>
-      </w:pPr>
-      <w:bookmarkStart w:id="0" w:name="_GoBack"/>
-      <w:bookmarkEnd w:id="0"/>
-      <w:r>
-        <w:rPr>
-          <w:b/>
-          <w:u w:val="single"/>
-        </w:rPr>
-        <w:lastRenderedPageBreak/>
-        <w:t>Logg fra Joakim Engen Jacobsen</w:t>
-      </w:r>
-    </w:p>
-    <w:p>
-      <w:pPr>
-        <w:rPr>
-          <w:u w:val="single"/>
-        </w:rPr>
-      </w:pPr>
-    </w:p>
-    <w:p>
+        <w:spacing w:line="360" w:lineRule="auto"/>
+      </w:pPr>
       <w:r>
         <w:t>29.03.16 – Joakim</w:t>
       </w:r>
     </w:p>
     <w:p>
       <w:pPr>
-        <w:pStyle w:val="Listeavsnitt"/>
+        <w:pStyle w:val="ListParagraph"/>
         <w:numPr>
           <w:ilvl w:val="0"/>
           <w:numId w:val="5"/>
         </w:numPr>
+        <w:spacing w:line="360" w:lineRule="auto"/>
       </w:pPr>
       <w:r>
         <w:t xml:space="preserve">Møtt gruppen, gått gjennom oppgaven. Diskutert konsept på løsning og vurdert hvem som passer til hvilke roller i prosjektet. Vi fikk også gjort relevant (men generell) </w:t>
@@ -1540,19 +2740,27 @@
         <w:t xml:space="preserve"> og fordelt oppgaver til neste dag.</w:t>
       </w:r>
     </w:p>
-    <w:p/>
-    <w:p>
+    <w:p>
+      <w:pPr>
+        <w:spacing w:line="360" w:lineRule="auto"/>
+      </w:pPr>
+    </w:p>
+    <w:p>
+      <w:pPr>
+        <w:spacing w:line="360" w:lineRule="auto"/>
+      </w:pPr>
       <w:r>
         <w:t>30.03.16 – Joakim</w:t>
       </w:r>
     </w:p>
     <w:p>
       <w:pPr>
-        <w:pStyle w:val="Listeavsnitt"/>
+        <w:pStyle w:val="ListParagraph"/>
         <w:numPr>
           <w:ilvl w:val="0"/>
           <w:numId w:val="2"/>
         </w:numPr>
+        <w:spacing w:line="360" w:lineRule="auto"/>
       </w:pPr>
       <w:r>
         <w:t xml:space="preserve">Opprettet </w:t>
@@ -1584,11 +2792,12 @@
     </w:p>
     <w:p>
       <w:pPr>
-        <w:pStyle w:val="Listeavsnitt"/>
+        <w:pStyle w:val="ListParagraph"/>
         <w:numPr>
           <w:ilvl w:val="0"/>
           <w:numId w:val="2"/>
         </w:numPr>
+        <w:spacing w:line="360" w:lineRule="auto"/>
       </w:pPr>
       <w:r>
         <w:t>Hadde kort møte med foreleser om prosjektplanen og dens utforming</w:t>
@@ -1596,11 +2805,12 @@
     </w:p>
     <w:p>
       <w:pPr>
-        <w:pStyle w:val="Listeavsnitt"/>
+        <w:pStyle w:val="ListParagraph"/>
         <w:numPr>
           <w:ilvl w:val="0"/>
           <w:numId w:val="2"/>
         </w:numPr>
+        <w:spacing w:line="360" w:lineRule="auto"/>
       </w:pPr>
       <w:r>
         <w:t xml:space="preserve">Opprettet </w:t>
@@ -1616,11 +2826,12 @@
     </w:p>
     <w:p>
       <w:pPr>
-        <w:pStyle w:val="Listeavsnitt"/>
+        <w:pStyle w:val="ListParagraph"/>
         <w:numPr>
           <w:ilvl w:val="0"/>
           <w:numId w:val="2"/>
         </w:numPr>
+        <w:spacing w:line="360" w:lineRule="auto"/>
       </w:pPr>
       <w:r>
         <w:t>Begynte på forslag til design (skal være på plass til 31.03.16)</w:t>
@@ -1628,11 +2839,12 @@
     </w:p>
     <w:p>
       <w:pPr>
-        <w:pStyle w:val="Listeavsnitt"/>
+        <w:pStyle w:val="ListParagraph"/>
         <w:numPr>
           <w:ilvl w:val="0"/>
           <w:numId w:val="2"/>
         </w:numPr>
+        <w:spacing w:line="360" w:lineRule="auto"/>
       </w:pPr>
       <w:r>
         <w:t xml:space="preserve">Kodet litt </w:t>
@@ -1654,19 +2866,27 @@
         <w:t>.</w:t>
       </w:r>
     </w:p>
-    <w:p/>
-    <w:p>
+    <w:p>
+      <w:pPr>
+        <w:spacing w:line="360" w:lineRule="auto"/>
+      </w:pPr>
+    </w:p>
+    <w:p>
+      <w:pPr>
+        <w:spacing w:line="360" w:lineRule="auto"/>
+      </w:pPr>
       <w:r>
         <w:t>31.03.16 – Joakim</w:t>
       </w:r>
     </w:p>
     <w:p>
       <w:pPr>
-        <w:pStyle w:val="Listeavsnitt"/>
+        <w:pStyle w:val="ListParagraph"/>
         <w:numPr>
           <w:ilvl w:val="0"/>
           <w:numId w:val="3"/>
         </w:numPr>
+        <w:spacing w:line="360" w:lineRule="auto"/>
       </w:pPr>
       <w:r>
         <w:t>Foreløpig ferdigstilling av Prosjektplan.xlsx. Dette dokumentet er levende, og kan endres underveis.</w:t>
@@ -1674,11 +2894,12 @@
     </w:p>
     <w:p>
       <w:pPr>
-        <w:pStyle w:val="Listeavsnitt"/>
+        <w:pStyle w:val="ListParagraph"/>
         <w:numPr>
           <w:ilvl w:val="0"/>
           <w:numId w:val="3"/>
         </w:numPr>
+        <w:spacing w:line="360" w:lineRule="auto"/>
       </w:pPr>
       <w:r>
         <w:t xml:space="preserve">Fikk inn siste gruppemedlem på </w:t>
@@ -1710,29 +2931,39 @@
     </w:p>
     <w:p>
       <w:pPr>
-        <w:pStyle w:val="Listeavsnitt"/>
+        <w:pStyle w:val="ListParagraph"/>
         <w:numPr>
           <w:ilvl w:val="0"/>
           <w:numId w:val="3"/>
         </w:numPr>
-      </w:pPr>
-      <w:r>
+        <w:spacing w:line="360" w:lineRule="auto"/>
+      </w:pPr>
+      <w:r>
+        <w:lastRenderedPageBreak/>
         <w:t>Opprettet et Logg-dokument hvor alle logger skal samles mot slutten av prosjektet. I dette dokumentet skal også planlagte oppgaver – og hvem som skal utføre dem – legges.</w:t>
       </w:r>
     </w:p>
-    <w:p/>
-    <w:p>
+    <w:p>
+      <w:pPr>
+        <w:spacing w:line="360" w:lineRule="auto"/>
+      </w:pPr>
+    </w:p>
+    <w:p>
+      <w:pPr>
+        <w:spacing w:line="360" w:lineRule="auto"/>
+      </w:pPr>
       <w:r>
         <w:t>01.04.16 – Joakim</w:t>
       </w:r>
     </w:p>
     <w:p>
       <w:pPr>
-        <w:pStyle w:val="Listeavsnitt"/>
+        <w:pStyle w:val="ListParagraph"/>
         <w:numPr>
           <w:ilvl w:val="0"/>
           <w:numId w:val="4"/>
         </w:numPr>
+        <w:spacing w:line="360" w:lineRule="auto"/>
       </w:pPr>
       <w:r>
         <w:t>Skrevet avsnittet om ‘fysisk design’ i dokumentet Iterasjon1.docx</w:t>
@@ -1740,11 +2971,12 @@
     </w:p>
     <w:p>
       <w:pPr>
-        <w:pStyle w:val="Listeavsnitt"/>
+        <w:pStyle w:val="ListParagraph"/>
         <w:numPr>
           <w:ilvl w:val="0"/>
           <w:numId w:val="4"/>
         </w:numPr>
+        <w:spacing w:line="360" w:lineRule="auto"/>
       </w:pPr>
       <w:r>
         <w:t>Gjort små endringer/rettinger i dokumentet Iterasjon1.docx</w:t>
@@ -1752,11 +2984,12 @@
     </w:p>
     <w:p>
       <w:pPr>
-        <w:pStyle w:val="Listeavsnitt"/>
+        <w:pStyle w:val="ListParagraph"/>
         <w:numPr>
           <w:ilvl w:val="0"/>
           <w:numId w:val="4"/>
         </w:numPr>
+        <w:spacing w:line="360" w:lineRule="auto"/>
       </w:pPr>
       <w:r>
         <w:t>Opprettet mappe for å samle alle bilder/skisser av prototype og klargjort til levering</w:t>
@@ -1764,11 +2997,12 @@
     </w:p>
     <w:p>
       <w:pPr>
-        <w:pStyle w:val="Listeavsnitt"/>
+        <w:pStyle w:val="ListParagraph"/>
         <w:numPr>
           <w:ilvl w:val="0"/>
           <w:numId w:val="4"/>
         </w:numPr>
+        <w:spacing w:line="360" w:lineRule="auto"/>
       </w:pPr>
       <w:r>
         <w:t>Gjennomgang av all prosjekt-dokumentasjon med gruppen i forberedelse til levering</w:t>
@@ -1776,6 +3010,7 @@
     </w:p>
     <w:p>
       <w:pPr>
+        <w:spacing w:line="360" w:lineRule="auto"/>
         <w:rPr>
           <w:u w:val="single"/>
         </w:rPr>
@@ -1783,13 +3018,7 @@
     </w:p>
     <w:p>
       <w:pPr>
-        <w:rPr>
-          <w:u w:val="single"/>
-        </w:rPr>
-      </w:pPr>
-    </w:p>
-    <w:p>
-      <w:pPr>
+        <w:spacing w:line="360" w:lineRule="auto"/>
         <w:rPr>
           <w:b/>
           <w:u w:val="single"/>
@@ -1805,6 +3034,7 @@
     </w:p>
     <w:p>
       <w:pPr>
+        <w:spacing w:line="360" w:lineRule="auto"/>
         <w:rPr>
           <w:b/>
           <w:u w:val="single"/>
@@ -1812,20 +3042,21 @@
       </w:pPr>
     </w:p>
     <w:p>
-      <w:r>
-        <w:t>29/3-2016</w:t>
-      </w:r>
-      <w:r>
-        <w:t xml:space="preserve"> – Edvard</w:t>
-      </w:r>
-    </w:p>
-    <w:p>
-      <w:pPr>
-        <w:pStyle w:val="Listeavsnitt"/>
+      <w:pPr>
+        <w:spacing w:line="360" w:lineRule="auto"/>
+      </w:pPr>
+      <w:r>
+        <w:t>29/3-2016 – Edvard</w:t>
+      </w:r>
+    </w:p>
+    <w:p>
+      <w:pPr>
+        <w:pStyle w:val="ListParagraph"/>
         <w:numPr>
           <w:ilvl w:val="0"/>
           <w:numId w:val="6"/>
         </w:numPr>
+        <w:spacing w:line="360" w:lineRule="auto"/>
       </w:pPr>
       <w:r>
         <w:t>Møtte gruppen og brukte store deler av dagen på å diskutere konsept og oppgavefordeling.</w:t>
@@ -1833,11 +3064,12 @@
     </w:p>
     <w:p>
       <w:pPr>
-        <w:pStyle w:val="Listeavsnitt"/>
+        <w:pStyle w:val="ListParagraph"/>
         <w:numPr>
           <w:ilvl w:val="0"/>
           <w:numId w:val="6"/>
         </w:numPr>
+        <w:spacing w:line="360" w:lineRule="auto"/>
       </w:pPr>
       <w:r>
         <w:t>Ble enige om konsept og gikk hjem med oppgave om å komme med utkast til design i morgen.</w:t>
@@ -1845,11 +3077,12 @@
     </w:p>
     <w:p>
       <w:pPr>
-        <w:pStyle w:val="Listeavsnitt"/>
+        <w:pStyle w:val="ListParagraph"/>
         <w:numPr>
           <w:ilvl w:val="0"/>
           <w:numId w:val="6"/>
         </w:numPr>
+        <w:spacing w:line="360" w:lineRule="auto"/>
       </w:pPr>
       <w:r>
         <w:t xml:space="preserve">Satt opp </w:t>
@@ -1865,27 +3098,26 @@
     </w:p>
     <w:p>
       <w:pPr>
+        <w:spacing w:line="360" w:lineRule="auto"/>
         <w:ind w:left="705"/>
       </w:pPr>
     </w:p>
     <w:p>
-      <w:r>
-        <w:t>30/3-2016</w:t>
-      </w:r>
-      <w:r>
-        <w:t xml:space="preserve"> </w:t>
-      </w:r>
-      <w:r>
-        <w:t>– Edvard</w:t>
-      </w:r>
-    </w:p>
-    <w:p>
-      <w:pPr>
-        <w:pStyle w:val="Listeavsnitt"/>
+      <w:pPr>
+        <w:spacing w:line="360" w:lineRule="auto"/>
+      </w:pPr>
+      <w:r>
+        <w:t>30/3-2016 – Edvard</w:t>
+      </w:r>
+    </w:p>
+    <w:p>
+      <w:pPr>
+        <w:pStyle w:val="ListParagraph"/>
         <w:numPr>
           <w:ilvl w:val="0"/>
           <w:numId w:val="6"/>
         </w:numPr>
+        <w:spacing w:line="360" w:lineRule="auto"/>
       </w:pPr>
       <w:r>
         <w:t>Jobbet med dokumentasjon av konsept.</w:t>
@@ -1893,11 +3125,12 @@
     </w:p>
     <w:p>
       <w:pPr>
-        <w:pStyle w:val="Listeavsnitt"/>
+        <w:pStyle w:val="ListParagraph"/>
         <w:numPr>
           <w:ilvl w:val="0"/>
           <w:numId w:val="6"/>
         </w:numPr>
+        <w:spacing w:line="360" w:lineRule="auto"/>
       </w:pPr>
       <w:r>
         <w:t>Da en av mine oppgaver er å kode HTML/CSS begynte jeg med å friske opp gamle kunnskaper fra forrige semester.</w:t>
@@ -1905,11 +3138,12 @@
     </w:p>
     <w:p>
       <w:pPr>
-        <w:pStyle w:val="Listeavsnitt"/>
+        <w:pStyle w:val="ListParagraph"/>
         <w:numPr>
           <w:ilvl w:val="0"/>
           <w:numId w:val="6"/>
         </w:numPr>
+        <w:spacing w:line="360" w:lineRule="auto"/>
       </w:pPr>
       <w:r>
         <w:t xml:space="preserve">Laget en kjapp </w:t>
@@ -1920,35 +3154,31 @@
       </w:r>
       <w:proofErr w:type="spellEnd"/>
       <w:r>
-        <w:t xml:space="preserve"> av nettsiden som kan brukes som</w:t>
-      </w:r>
-      <w:r>
-        <w:t xml:space="preserve"> et utgangspunkt. Ligger vedlagt i designmappen.</w:t>
-      </w:r>
-    </w:p>
-    <w:p>
-      <w:pPr>
+        <w:t xml:space="preserve"> av nettsiden som kan brukes som et utgangspunkt. Ligger vedlagt i designmappen.</w:t>
+      </w:r>
+    </w:p>
+    <w:p>
+      <w:pPr>
+        <w:spacing w:line="360" w:lineRule="auto"/>
         <w:ind w:left="705"/>
       </w:pPr>
     </w:p>
     <w:p>
-      <w:r>
-        <w:t>31/3-2016</w:t>
-      </w:r>
-      <w:r>
-        <w:t xml:space="preserve"> </w:t>
-      </w:r>
-      <w:r>
-        <w:t>– Edvard</w:t>
-      </w:r>
-    </w:p>
-    <w:p>
-      <w:pPr>
-        <w:pStyle w:val="Listeavsnitt"/>
+      <w:pPr>
+        <w:spacing w:line="360" w:lineRule="auto"/>
+      </w:pPr>
+      <w:r>
+        <w:t>31/3-2016 – Edvard</w:t>
+      </w:r>
+    </w:p>
+    <w:p>
+      <w:pPr>
+        <w:pStyle w:val="ListParagraph"/>
         <w:numPr>
           <w:ilvl w:val="0"/>
           <w:numId w:val="6"/>
         </w:numPr>
+        <w:spacing w:line="360" w:lineRule="auto"/>
       </w:pPr>
       <w:r>
         <w:t>Jobbet mer med HTML/CSS, brukte også litt tid på JavaScript da vi kan få bruk for det neste uke.</w:t>
@@ -1956,39 +3186,40 @@
     </w:p>
     <w:p>
       <w:pPr>
-        <w:pStyle w:val="Listeavsnitt"/>
+        <w:pStyle w:val="ListParagraph"/>
         <w:numPr>
           <w:ilvl w:val="0"/>
           <w:numId w:val="6"/>
         </w:numPr>
-      </w:pPr>
-      <w:r>
+        <w:spacing w:line="360" w:lineRule="auto"/>
+      </w:pPr>
+      <w:r>
+        <w:lastRenderedPageBreak/>
         <w:t>Brukte også deler av dagen på å plukke ut de beste idéene fra hverandres skisser, som forhåpentligvis blir en del av det endelige designet.</w:t>
       </w:r>
     </w:p>
     <w:p>
       <w:pPr>
+        <w:spacing w:line="360" w:lineRule="auto"/>
         <w:ind w:left="705"/>
       </w:pPr>
     </w:p>
     <w:p>
-      <w:r>
-        <w:t>1/4-2016</w:t>
-      </w:r>
-      <w:r>
-        <w:t xml:space="preserve"> </w:t>
-      </w:r>
-      <w:r>
-        <w:t>– Edvard</w:t>
-      </w:r>
-    </w:p>
-    <w:p>
-      <w:pPr>
-        <w:pStyle w:val="Listeavsnitt"/>
+      <w:pPr>
+        <w:spacing w:line="360" w:lineRule="auto"/>
+      </w:pPr>
+      <w:r>
+        <w:t>1/4-2016 – Edvard</w:t>
+      </w:r>
+    </w:p>
+    <w:p>
+      <w:pPr>
+        <w:pStyle w:val="ListParagraph"/>
         <w:numPr>
           <w:ilvl w:val="0"/>
           <w:numId w:val="6"/>
         </w:numPr>
+        <w:spacing w:line="360" w:lineRule="auto"/>
       </w:pPr>
       <w:r>
         <w:t xml:space="preserve">Hele gruppen jobber sammen via </w:t>
@@ -2004,11 +3235,12 @@
     </w:p>
     <w:p>
       <w:pPr>
-        <w:pStyle w:val="Listeavsnitt"/>
+        <w:pStyle w:val="ListParagraph"/>
         <w:numPr>
           <w:ilvl w:val="0"/>
           <w:numId w:val="6"/>
         </w:numPr>
+        <w:spacing w:line="360" w:lineRule="auto"/>
       </w:pPr>
       <w:r>
         <w:t>Det endelig designutkastet blir drøftet fram. Ligger vedlagt.</w:t>
@@ -2016,6 +3248,159 @@
     </w:p>
     <w:p>
       <w:pPr>
+        <w:spacing w:line="360" w:lineRule="auto"/>
+      </w:pPr>
+      <w:r>
+        <w:t>4/4-2016</w:t>
+      </w:r>
+    </w:p>
+    <w:p>
+      <w:pPr>
+        <w:pStyle w:val="ListParagraph"/>
+        <w:numPr>
+          <w:ilvl w:val="0"/>
+          <w:numId w:val="6"/>
+        </w:numPr>
+        <w:spacing w:line="360" w:lineRule="auto"/>
+      </w:pPr>
+      <w:r>
+        <w:t xml:space="preserve">Begynner med å kode forside med header og </w:t>
+      </w:r>
+      <w:proofErr w:type="spellStart"/>
+      <w:r>
+        <w:t>footer</w:t>
+      </w:r>
+      <w:proofErr w:type="spellEnd"/>
+      <w:r>
+        <w:t>.</w:t>
+      </w:r>
+    </w:p>
+    <w:p>
+      <w:pPr>
+        <w:pStyle w:val="ListParagraph"/>
+        <w:numPr>
+          <w:ilvl w:val="0"/>
+          <w:numId w:val="6"/>
+        </w:numPr>
+        <w:spacing w:line="360" w:lineRule="auto"/>
+      </w:pPr>
+      <w:r>
+        <w:t>Jobber tett med gruppen for å utforme den.</w:t>
+      </w:r>
+    </w:p>
+    <w:p>
+      <w:pPr>
+        <w:spacing w:line="360" w:lineRule="auto"/>
+      </w:pPr>
+      <w:r>
+        <w:t>5/4-2016</w:t>
+      </w:r>
+    </w:p>
+    <w:p>
+      <w:pPr>
+        <w:pStyle w:val="ListParagraph"/>
+        <w:numPr>
+          <w:ilvl w:val="0"/>
+          <w:numId w:val="6"/>
+        </w:numPr>
+        <w:spacing w:line="360" w:lineRule="auto"/>
+      </w:pPr>
+      <w:r>
+        <w:t xml:space="preserve">Jobber med </w:t>
+      </w:r>
+      <w:proofErr w:type="spellStart"/>
+      <w:r>
+        <w:t>hexagonmenyen</w:t>
+      </w:r>
+      <w:proofErr w:type="spellEnd"/>
+      <w:r>
+        <w:t xml:space="preserve"> og generell finpuss på diverse elementer. Prøver å lage den så </w:t>
+      </w:r>
+      <w:proofErr w:type="spellStart"/>
+      <w:r>
+        <w:t>responsiv</w:t>
+      </w:r>
+      <w:proofErr w:type="spellEnd"/>
+      <w:r>
+        <w:t xml:space="preserve"> jeg kan ut ifra kunnskaper fra forrige semester.</w:t>
+      </w:r>
+    </w:p>
+    <w:p>
+      <w:pPr>
+        <w:pStyle w:val="ListParagraph"/>
+        <w:numPr>
+          <w:ilvl w:val="0"/>
+          <w:numId w:val="6"/>
+        </w:numPr>
+        <w:spacing w:line="360" w:lineRule="auto"/>
+      </w:pPr>
+      <w:r>
+        <w:t>Jobber sammen med gruppen for å finne bakgrunnsbilder.</w:t>
+      </w:r>
+    </w:p>
+    <w:p>
+      <w:pPr>
+        <w:spacing w:line="360" w:lineRule="auto"/>
+      </w:pPr>
+      <w:r>
+        <w:t>6/4-2016</w:t>
+      </w:r>
+    </w:p>
+    <w:p>
+      <w:pPr>
+        <w:pStyle w:val="ListParagraph"/>
+        <w:numPr>
+          <w:ilvl w:val="0"/>
+          <w:numId w:val="6"/>
+        </w:numPr>
+        <w:spacing w:line="360" w:lineRule="auto"/>
+      </w:pPr>
+      <w:r>
+        <w:t>Jobber videre med koding, begynner å sette sammen med undersidene og integrerer PHP.</w:t>
+      </w:r>
+    </w:p>
+    <w:p>
+      <w:pPr>
+        <w:spacing w:line="360" w:lineRule="auto"/>
+      </w:pPr>
+      <w:r>
+        <w:t>7/4-2016</w:t>
+      </w:r>
+    </w:p>
+    <w:p>
+      <w:pPr>
+        <w:pStyle w:val="ListParagraph"/>
+        <w:numPr>
+          <w:ilvl w:val="0"/>
+          <w:numId w:val="6"/>
+        </w:numPr>
+        <w:spacing w:line="360" w:lineRule="auto"/>
+      </w:pPr>
+      <w:r>
+        <w:t>Fullfører nettsiden. Skriver CSS til  PHP-elementer, samt finpuss på generell CSS.</w:t>
+      </w:r>
+    </w:p>
+    <w:p>
+      <w:pPr>
+        <w:pStyle w:val="ListParagraph"/>
+        <w:numPr>
+          <w:ilvl w:val="0"/>
+          <w:numId w:val="6"/>
+        </w:numPr>
+        <w:spacing w:line="360" w:lineRule="auto"/>
+      </w:pPr>
+      <w:r>
+        <w:t xml:space="preserve">Rydder i kode og mappestrukturer. </w:t>
+      </w:r>
+    </w:p>
+    <w:p>
+      <w:pPr>
+        <w:spacing w:line="360" w:lineRule="auto"/>
+      </w:pPr>
+    </w:p>
+    <w:p>
+      <w:pPr>
+        <w:spacing w:line="360" w:lineRule="auto"/>
         <w:ind w:left="705"/>
       </w:pPr>
     </w:p>
@@ -2030,8 +3415,8 @@
 </file>
 
 <file path=word/numbering.xml><?xml version="1.0" encoding="utf-8"?>
-<w:numbering xmlns:wpc="http://schemas.microsoft.com/office/word/2010/wordprocessingCanvas" xmlns:cx="http://schemas.microsoft.com/office/drawing/2014/chartex" xmlns:cx1="http://schemas.microsoft.com/office/drawing/2015/9/8/chartex" xmlns:cx2="http://schemas.microsoft.com/office/drawing/2015/10/21/chartex" xmlns:mc="http://schemas.openxmlformats.org/markup-compatibility/2006" xmlns:o="urn:schemas-microsoft-com:office:office" xmlns:r="http://schemas.openxmlformats.org/officeDocument/2006/relationships" xmlns:m="http://schemas.openxmlformats.org/officeDocument/2006/math" xmlns:v="urn:schemas-microsoft-com:vml" xmlns:wp14="http://schemas.microsoft.com/office/word/2010/wordprocessingDrawing" xmlns:wp="http://schemas.openxmlformats.org/drawingml/2006/wordprocessingDrawing" xmlns:w10="urn:schemas-microsoft-com:office:word" xmlns:w="http://schemas.openxmlformats.org/wordprocessingml/2006/main" xmlns:w14="http://schemas.microsoft.com/office/word/2010/wordml" xmlns:w15="http://schemas.microsoft.com/office/word/2012/wordml" xmlns:w16se="http://schemas.microsoft.com/office/word/2015/wordml/symex" xmlns:wpg="http://schemas.microsoft.com/office/word/2010/wordprocessingGroup" xmlns:wpi="http://schemas.microsoft.com/office/word/2010/wordprocessingInk" xmlns:wne="http://schemas.microsoft.com/office/word/2006/wordml" xmlns:wps="http://schemas.microsoft.com/office/word/2010/wordprocessingShape" mc:Ignorable="w14 w15 w16se wp14">
-  <w:abstractNum w:abstractNumId="0" w15:restartNumberingAfterBreak="0">
+<w:numbering xmlns:wpc="http://schemas.microsoft.com/office/word/2010/wordprocessingCanvas" xmlns:mo="http://schemas.microsoft.com/office/mac/office/2008/main" xmlns:mc="http://schemas.openxmlformats.org/markup-compatibility/2006" xmlns:mv="urn:schemas-microsoft-com:mac:vml" xmlns:o="urn:schemas-microsoft-com:office:office" xmlns:r="http://schemas.openxmlformats.org/officeDocument/2006/relationships" xmlns:m="http://schemas.openxmlformats.org/officeDocument/2006/math" xmlns:v="urn:schemas-microsoft-com:vml" xmlns:wp14="http://schemas.microsoft.com/office/word/2010/wordprocessingDrawing" xmlns:wp="http://schemas.openxmlformats.org/drawingml/2006/wordprocessingDrawing" xmlns:w10="urn:schemas-microsoft-com:office:word" xmlns:w="http://schemas.openxmlformats.org/wordprocessingml/2006/main" xmlns:w14="http://schemas.microsoft.com/office/word/2010/wordml" xmlns:wpg="http://schemas.microsoft.com/office/word/2010/wordprocessingGroup" xmlns:wpi="http://schemas.microsoft.com/office/word/2010/wordprocessingInk" xmlns:wne="http://schemas.microsoft.com/office/word/2006/wordml" xmlns:wps="http://schemas.microsoft.com/office/word/2010/wordprocessingShape" mc:Ignorable="w14 wp14">
+  <w:abstractNum w:abstractNumId="0">
     <w:nsid w:val="031979FD"/>
     <w:multiLevelType w:val="hybridMultilevel"/>
     <w:tmpl w:val="7FF453D4"/>
@@ -2143,7 +3528,7 @@
       </w:rPr>
     </w:lvl>
   </w:abstractNum>
-  <w:abstractNum w:abstractNumId="1" w15:restartNumberingAfterBreak="0">
+  <w:abstractNum w:abstractNumId="1">
     <w:nsid w:val="2920762E"/>
     <w:multiLevelType w:val="hybridMultilevel"/>
     <w:tmpl w:val="FE5EF936"/>
@@ -2255,7 +3640,7 @@
       </w:rPr>
     </w:lvl>
   </w:abstractNum>
-  <w:abstractNum w:abstractNumId="2" w15:restartNumberingAfterBreak="0">
+  <w:abstractNum w:abstractNumId="2">
     <w:nsid w:val="3E367054"/>
     <w:multiLevelType w:val="hybridMultilevel"/>
     <w:tmpl w:val="1D5828B4"/>
@@ -2367,7 +3752,7 @@
       </w:rPr>
     </w:lvl>
   </w:abstractNum>
-  <w:abstractNum w:abstractNumId="3" w15:restartNumberingAfterBreak="0">
+  <w:abstractNum w:abstractNumId="3">
     <w:nsid w:val="61F8306A"/>
     <w:multiLevelType w:val="hybridMultilevel"/>
     <w:tmpl w:val="9B104330"/>
@@ -2479,7 +3864,7 @@
       </w:rPr>
     </w:lvl>
   </w:abstractNum>
-  <w:abstractNum w:abstractNumId="4" w15:restartNumberingAfterBreak="0">
+  <w:abstractNum w:abstractNumId="4">
     <w:nsid w:val="6AEA5DD6"/>
     <w:multiLevelType w:val="hybridMultilevel"/>
     <w:tmpl w:val="86864926"/>
@@ -2591,7 +3976,7 @@
       </w:rPr>
     </w:lvl>
   </w:abstractNum>
-  <w:abstractNum w:abstractNumId="5" w15:restartNumberingAfterBreak="0">
+  <w:abstractNum w:abstractNumId="5">
     <w:nsid w:val="76FB5981"/>
     <w:multiLevelType w:val="hybridMultilevel"/>
     <w:tmpl w:val="FF727C94"/>
@@ -2703,7 +4088,7 @@
       </w:rPr>
     </w:lvl>
   </w:abstractNum>
-  <w:abstractNum w:abstractNumId="6" w15:restartNumberingAfterBreak="0">
+  <w:abstractNum w:abstractNumId="6">
     <w:nsid w:val="7AD51927"/>
     <w:multiLevelType w:val="hybridMultilevel"/>
     <w:tmpl w:val="206ACAD0"/>
@@ -2840,7 +4225,7 @@
 </file>
 
 <file path=word/styles.xml><?xml version="1.0" encoding="utf-8"?>
-<w:styles xmlns:mc="http://schemas.openxmlformats.org/markup-compatibility/2006" xmlns:r="http://schemas.openxmlformats.org/officeDocument/2006/relationships" xmlns:w="http://schemas.openxmlformats.org/wordprocessingml/2006/main" xmlns:w14="http://schemas.microsoft.com/office/word/2010/wordml" xmlns:w15="http://schemas.microsoft.com/office/word/2012/wordml" xmlns:w16se="http://schemas.microsoft.com/office/word/2015/wordml/symex" mc:Ignorable="w14 w15 w16se">
+<w:styles xmlns:mc="http://schemas.openxmlformats.org/markup-compatibility/2006" xmlns:r="http://schemas.openxmlformats.org/officeDocument/2006/relationships" xmlns:w="http://schemas.openxmlformats.org/wordprocessingml/2006/main" xmlns:w14="http://schemas.microsoft.com/office/word/2010/wordml" mc:Ignorable="w14">
   <w:docDefaults>
     <w:rPrDefault>
       <w:rPr>
@@ -2856,389 +4241,163 @@
       </w:pPr>
     </w:pPrDefault>
   </w:docDefaults>
-  <w:latentStyles w:defLockedState="0" w:defUIPriority="99" w:defSemiHidden="0" w:defUnhideWhenUsed="0" w:defQFormat="0" w:count="372">
-    <w:lsdException w:name="Normal" w:uiPriority="0" w:qFormat="1"/>
-    <w:lsdException w:name="heading 1" w:uiPriority="9" w:qFormat="1"/>
-    <w:lsdException w:name="heading 2" w:semiHidden="1" w:uiPriority="9" w:unhideWhenUsed="1" w:qFormat="1"/>
-    <w:lsdException w:name="heading 3" w:semiHidden="1" w:uiPriority="9" w:unhideWhenUsed="1" w:qFormat="1"/>
-    <w:lsdException w:name="heading 4" w:semiHidden="1" w:uiPriority="9" w:unhideWhenUsed="1" w:qFormat="1"/>
-    <w:lsdException w:name="heading 5" w:semiHidden="1" w:uiPriority="9" w:unhideWhenUsed="1" w:qFormat="1"/>
-    <w:lsdException w:name="heading 6" w:semiHidden="1" w:uiPriority="9" w:unhideWhenUsed="1" w:qFormat="1"/>
-    <w:lsdException w:name="heading 7" w:semiHidden="1" w:uiPriority="9" w:unhideWhenUsed="1" w:qFormat="1"/>
-    <w:lsdException w:name="heading 8" w:semiHidden="1" w:uiPriority="9" w:unhideWhenUsed="1" w:qFormat="1"/>
-    <w:lsdException w:name="heading 9" w:semiHidden="1" w:uiPriority="9" w:unhideWhenUsed="1" w:qFormat="1"/>
-    <w:lsdException w:name="index 1" w:semiHidden="1" w:unhideWhenUsed="1"/>
-    <w:lsdException w:name="index 2" w:semiHidden="1" w:unhideWhenUsed="1"/>
-    <w:lsdException w:name="index 3" w:semiHidden="1" w:unhideWhenUsed="1"/>
-    <w:lsdException w:name="index 4" w:semiHidden="1" w:unhideWhenUsed="1"/>
-    <w:lsdException w:name="index 5" w:semiHidden="1" w:unhideWhenUsed="1"/>
-    <w:lsdException w:name="index 6" w:semiHidden="1" w:unhideWhenUsed="1"/>
-    <w:lsdException w:name="index 7" w:semiHidden="1" w:unhideWhenUsed="1"/>
-    <w:lsdException w:name="index 8" w:semiHidden="1" w:unhideWhenUsed="1"/>
-    <w:lsdException w:name="index 9" w:semiHidden="1" w:unhideWhenUsed="1"/>
-    <w:lsdException w:name="toc 1" w:semiHidden="1" w:uiPriority="39" w:unhideWhenUsed="1"/>
-    <w:lsdException w:name="toc 2" w:semiHidden="1" w:uiPriority="39" w:unhideWhenUsed="1"/>
-    <w:lsdException w:name="toc 3" w:semiHidden="1" w:uiPriority="39" w:unhideWhenUsed="1"/>
-    <w:lsdException w:name="toc 4" w:semiHidden="1" w:uiPriority="39" w:unhideWhenUsed="1"/>
-    <w:lsdException w:name="toc 5" w:semiHidden="1" w:uiPriority="39" w:unhideWhenUsed="1"/>
-    <w:lsdException w:name="toc 6" w:semiHidden="1" w:uiPriority="39" w:unhideWhenUsed="1"/>
-    <w:lsdException w:name="toc 7" w:semiHidden="1" w:uiPriority="39" w:unhideWhenUsed="1"/>
-    <w:lsdException w:name="toc 8" w:semiHidden="1" w:uiPriority="39" w:unhideWhenUsed="1"/>
-    <w:lsdException w:name="toc 9" w:semiHidden="1" w:uiPriority="39" w:unhideWhenUsed="1"/>
-    <w:lsdException w:name="Normal Indent" w:semiHidden="1" w:unhideWhenUsed="1"/>
-    <w:lsdException w:name="footnote text" w:semiHidden="1" w:unhideWhenUsed="1"/>
-    <w:lsdException w:name="annotation text" w:semiHidden="1" w:unhideWhenUsed="1"/>
-    <w:lsdException w:name="header" w:semiHidden="1" w:unhideWhenUsed="1"/>
-    <w:lsdException w:name="footer" w:semiHidden="1" w:unhideWhenUsed="1"/>
-    <w:lsdException w:name="index heading" w:semiHidden="1" w:unhideWhenUsed="1"/>
-    <w:lsdException w:name="caption" w:semiHidden="1" w:uiPriority="35" w:unhideWhenUsed="1" w:qFormat="1"/>
-    <w:lsdException w:name="table of figures" w:semiHidden="1" w:unhideWhenUsed="1"/>
-    <w:lsdException w:name="envelope address" w:semiHidden="1" w:unhideWhenUsed="1"/>
-    <w:lsdException w:name="envelope return" w:semiHidden="1" w:unhideWhenUsed="1"/>
-    <w:lsdException w:name="footnote reference" w:semiHidden="1" w:unhideWhenUsed="1"/>
-    <w:lsdException w:name="annotation reference" w:semiHidden="1" w:unhideWhenUsed="1"/>
-    <w:lsdException w:name="line number" w:semiHidden="1" w:unhideWhenUsed="1"/>
-    <w:lsdException w:name="page number" w:semiHidden="1" w:unhideWhenUsed="1"/>
-    <w:lsdException w:name="endnote reference" w:semiHidden="1" w:unhideWhenUsed="1"/>
-    <w:lsdException w:name="endnote text" w:semiHidden="1" w:unhideWhenUsed="1"/>
-    <w:lsdException w:name="table of authorities" w:semiHidden="1" w:unhideWhenUsed="1"/>
-    <w:lsdException w:name="macro" w:semiHidden="1" w:unhideWhenUsed="1"/>
-    <w:lsdException w:name="toa heading" w:semiHidden="1" w:unhideWhenUsed="1"/>
-    <w:lsdException w:name="List" w:semiHidden="1" w:unhideWhenUsed="1"/>
-    <w:lsdException w:name="List Bullet" w:semiHidden="1" w:unhideWhenUsed="1"/>
-    <w:lsdException w:name="List Number" w:semiHidden="1" w:unhideWhenUsed="1"/>
-    <w:lsdException w:name="List 2" w:semiHidden="1" w:unhideWhenUsed="1"/>
-    <w:lsdException w:name="List 3" w:semiHidden="1" w:unhideWhenUsed="1"/>
-    <w:lsdException w:name="List 4" w:semiHidden="1" w:unhideWhenUsed="1"/>
-    <w:lsdException w:name="List 5" w:semiHidden="1" w:unhideWhenUsed="1"/>
-    <w:lsdException w:name="List Bullet 2" w:semiHidden="1" w:unhideWhenUsed="1"/>
-    <w:lsdException w:name="List Bullet 3" w:semiHidden="1" w:unhideWhenUsed="1"/>
-    <w:lsdException w:name="List Bullet 4" w:semiHidden="1" w:unhideWhenUsed="1"/>
-    <w:lsdException w:name="List Bullet 5" w:semiHidden="1" w:unhideWhenUsed="1"/>
-    <w:lsdException w:name="List Number 2" w:semiHidden="1" w:unhideWhenUsed="1"/>
-    <w:lsdException w:name="List Number 3" w:semiHidden="1" w:unhideWhenUsed="1"/>
-    <w:lsdException w:name="List Number 4" w:semiHidden="1" w:unhideWhenUsed="1"/>
-    <w:lsdException w:name="List Number 5" w:semiHidden="1" w:unhideWhenUsed="1"/>
-    <w:lsdException w:name="Title" w:uiPriority="10" w:qFormat="1"/>
-    <w:lsdException w:name="Closing" w:semiHidden="1" w:unhideWhenUsed="1"/>
-    <w:lsdException w:name="Signature" w:semiHidden="1" w:unhideWhenUsed="1"/>
-    <w:lsdException w:name="Default Paragraph Font" w:semiHidden="1" w:uiPriority="1" w:unhideWhenUsed="1"/>
-    <w:lsdException w:name="Body Text" w:semiHidden="1" w:unhideWhenUsed="1"/>
-    <w:lsdException w:name="Body Text Indent" w:semiHidden="1" w:unhideWhenUsed="1"/>
-    <w:lsdException w:name="List Continue" w:semiHidden="1" w:unhideWhenUsed="1"/>
-    <w:lsdException w:name="List Continue 2" w:semiHidden="1" w:unhideWhenUsed="1"/>
-    <w:lsdException w:name="List Continue 3" w:semiHidden="1" w:unhideWhenUsed="1"/>
-    <w:lsdException w:name="List Continue 4" w:semiHidden="1" w:unhideWhenUsed="1"/>
-    <w:lsdException w:name="List Continue 5" w:semiHidden="1" w:unhideWhenUsed="1"/>
-    <w:lsdException w:name="Message Header" w:semiHidden="1" w:unhideWhenUsed="1"/>
-    <w:lsdException w:name="Subtitle" w:uiPriority="11" w:qFormat="1"/>
-    <w:lsdException w:name="Salutation" w:semiHidden="1" w:unhideWhenUsed="1"/>
-    <w:lsdException w:name="Date" w:semiHidden="1" w:unhideWhenUsed="1"/>
-    <w:lsdException w:name="Body Text First Indent" w:semiHidden="1" w:unhideWhenUsed="1"/>
-    <w:lsdException w:name="Body Text First Indent 2" w:semiHidden="1" w:unhideWhenUsed="1"/>
-    <w:lsdException w:name="Note Heading" w:semiHidden="1" w:unhideWhenUsed="1"/>
-    <w:lsdException w:name="Body Text 2" w:semiHidden="1" w:unhideWhenUsed="1"/>
-    <w:lsdException w:name="Body Text 3" w:semiHidden="1" w:unhideWhenUsed="1"/>
-    <w:lsdException w:name="Body Text Indent 2" w:semiHidden="1" w:unhideWhenUsed="1"/>
-    <w:lsdException w:name="Body Text Indent 3" w:semiHidden="1" w:unhideWhenUsed="1"/>
-    <w:lsdException w:name="Block Text" w:semiHidden="1" w:unhideWhenUsed="1"/>
-    <w:lsdException w:name="Hyperlink" w:semiHidden="1" w:unhideWhenUsed="1"/>
-    <w:lsdException w:name="FollowedHyperlink" w:semiHidden="1" w:unhideWhenUsed="1"/>
-    <w:lsdException w:name="Strong" w:uiPriority="22" w:qFormat="1"/>
-    <w:lsdException w:name="Emphasis" w:uiPriority="20" w:qFormat="1"/>
-    <w:lsdException w:name="Document Map" w:semiHidden="1" w:unhideWhenUsed="1"/>
-    <w:lsdException w:name="Plain Text" w:semiHidden="1" w:unhideWhenUsed="1"/>
-    <w:lsdException w:name="E-mail Signature" w:semiHidden="1" w:unhideWhenUsed="1"/>
-    <w:lsdException w:name="HTML Top of Form" w:semiHidden="1" w:unhideWhenUsed="1"/>
-    <w:lsdException w:name="HTML Bottom of Form" w:semiHidden="1" w:unhideWhenUsed="1"/>
-    <w:lsdException w:name="Normal (Web)" w:semiHidden="1" w:unhideWhenUsed="1"/>
-    <w:lsdException w:name="HTML Acronym" w:semiHidden="1" w:unhideWhenUsed="1"/>
-    <w:lsdException w:name="HTML Address" w:semiHidden="1" w:unhideWhenUsed="1"/>
-    <w:lsdException w:name="HTML Cite" w:semiHidden="1" w:unhideWhenUsed="1"/>
-    <w:lsdException w:name="HTML Code" w:semiHidden="1" w:unhideWhenUsed="1"/>
-    <w:lsdException w:name="HTML Definition" w:semiHidden="1" w:unhideWhenUsed="1"/>
-    <w:lsdException w:name="HTML Keyboard" w:semiHidden="1" w:unhideWhenUsed="1"/>
-    <w:lsdException w:name="HTML Preformatted" w:semiHidden="1" w:unhideWhenUsed="1"/>
-    <w:lsdException w:name="HTML Sample" w:semiHidden="1" w:unhideWhenUsed="1"/>
-    <w:lsdException w:name="HTML Typewriter" w:semiHidden="1" w:unhideWhenUsed="1"/>
-    <w:lsdException w:name="HTML Variable" w:semiHidden="1" w:unhideWhenUsed="1"/>
-    <w:lsdException w:name="Normal Table" w:semiHidden="1" w:unhideWhenUsed="1"/>
-    <w:lsdException w:name="annotation subject" w:semiHidden="1" w:unhideWhenUsed="1"/>
-    <w:lsdException w:name="No List" w:semiHidden="1" w:unhideWhenUsed="1"/>
-    <w:lsdException w:name="Outline List 1" w:semiHidden="1" w:unhideWhenUsed="1"/>
-    <w:lsdException w:name="Outline List 2" w:semiHidden="1" w:unhideWhenUsed="1"/>
-    <w:lsdException w:name="Outline List 3" w:semiHidden="1" w:unhideWhenUsed="1"/>
-    <w:lsdException w:name="Table Simple 1" w:semiHidden="1" w:unhideWhenUsed="1"/>
-    <w:lsdException w:name="Table Simple 2" w:semiHidden="1" w:unhideWhenUsed="1"/>
-    <w:lsdException w:name="Table Simple 3" w:semiHidden="1" w:unhideWhenUsed="1"/>
-    <w:lsdException w:name="Table Classic 1" w:semiHidden="1" w:unhideWhenUsed="1"/>
-    <w:lsdException w:name="Table Classic 2" w:semiHidden="1" w:unhideWhenUsed="1"/>
-    <w:lsdException w:name="Table Classic 3" w:semiHidden="1" w:unhideWhenUsed="1"/>
-    <w:lsdException w:name="Table Classic 4" w:semiHidden="1" w:unhideWhenUsed="1"/>
-    <w:lsdException w:name="Table Colorful 1" w:semiHidden="1" w:unhideWhenUsed="1"/>
-    <w:lsdException w:name="Table Colorful 2" w:semiHidden="1" w:unhideWhenUsed="1"/>
-    <w:lsdException w:name="Table Colorful 3" w:semiHidden="1" w:unhideWhenUsed="1"/>
-    <w:lsdException w:name="Table Columns 1" w:semiHidden="1" w:unhideWhenUsed="1"/>
-    <w:lsdException w:name="Table Columns 2" w:semiHidden="1" w:unhideWhenUsed="1"/>
-    <w:lsdException w:name="Table Columns 3" w:semiHidden="1" w:unhideWhenUsed="1"/>
-    <w:lsdException w:name="Table Columns 4" w:semiHidden="1" w:unhideWhenUsed="1"/>
-    <w:lsdException w:name="Table Columns 5" w:semiHidden="1" w:unhideWhenUsed="1"/>
-    <w:lsdException w:name="Table Grid 1" w:semiHidden="1" w:unhideWhenUsed="1"/>
-    <w:lsdException w:name="Table Grid 2" w:semiHidden="1" w:unhideWhenUsed="1"/>
-    <w:lsdException w:name="Table Grid 3" w:semiHidden="1" w:unhideWhenUsed="1"/>
-    <w:lsdException w:name="Table Grid 4" w:semiHidden="1" w:unhideWhenUsed="1"/>
-    <w:lsdException w:name="Table Grid 5" w:semiHidden="1" w:unhideWhenUsed="1"/>
-    <w:lsdException w:name="Table Grid 6" w:semiHidden="1" w:unhideWhenUsed="1"/>
-    <w:lsdException w:name="Table Grid 7" w:semiHidden="1" w:unhideWhenUsed="1"/>
-    <w:lsdException w:name="Table Grid 8" w:semiHidden="1" w:unhideWhenUsed="1"/>
-    <w:lsdException w:name="Table List 1" w:semiHidden="1" w:unhideWhenUsed="1"/>
-    <w:lsdException w:name="Table List 2" w:semiHidden="1" w:unhideWhenUsed="1"/>
-    <w:lsdException w:name="Table List 3" w:semiHidden="1" w:unhideWhenUsed="1"/>
-    <w:lsdException w:name="Table List 4" w:semiHidden="1" w:unhideWhenUsed="1"/>
-    <w:lsdException w:name="Table List 5" w:semiHidden="1" w:unhideWhenUsed="1"/>
-    <w:lsdException w:name="Table List 6" w:semiHidden="1" w:unhideWhenUsed="1"/>
-    <w:lsdException w:name="Table List 7" w:semiHidden="1" w:unhideWhenUsed="1"/>
-    <w:lsdException w:name="Table List 8" w:semiHidden="1" w:unhideWhenUsed="1"/>
-    <w:lsdException w:name="Table 3D effects 1" w:semiHidden="1" w:unhideWhenUsed="1"/>
-    <w:lsdException w:name="Table 3D effects 2" w:semiHidden="1" w:unhideWhenUsed="1"/>
-    <w:lsdException w:name="Table 3D effects 3" w:semiHidden="1" w:unhideWhenUsed="1"/>
-    <w:lsdException w:name="Table Contemporary" w:semiHidden="1" w:unhideWhenUsed="1"/>
-    <w:lsdException w:name="Table Elegant" w:semiHidden="1" w:unhideWhenUsed="1"/>
-    <w:lsdException w:name="Table Professional" w:semiHidden="1" w:unhideWhenUsed="1"/>
-    <w:lsdException w:name="Table Subtle 1" w:semiHidden="1" w:unhideWhenUsed="1"/>
-    <w:lsdException w:name="Table Subtle 2" w:semiHidden="1" w:unhideWhenUsed="1"/>
-    <w:lsdException w:name="Table Web 1" w:semiHidden="1" w:unhideWhenUsed="1"/>
-    <w:lsdException w:name="Table Web 2" w:semiHidden="1" w:unhideWhenUsed="1"/>
-    <w:lsdException w:name="Table Web 3" w:semiHidden="1" w:unhideWhenUsed="1"/>
-    <w:lsdException w:name="Balloon Text" w:semiHidden="1" w:unhideWhenUsed="1"/>
-    <w:lsdException w:name="Table Grid" w:uiPriority="39"/>
-    <w:lsdException w:name="Table Theme" w:semiHidden="1" w:unhideWhenUsed="1"/>
-    <w:lsdException w:name="Placeholder Text" w:semiHidden="1"/>
-    <w:lsdException w:name="No Spacing" w:uiPriority="1" w:qFormat="1"/>
-    <w:lsdException w:name="Light Shading" w:uiPriority="60"/>
-    <w:lsdException w:name="Light List" w:uiPriority="61"/>
-    <w:lsdException w:name="Light Grid" w:uiPriority="62"/>
-    <w:lsdException w:name="Medium Shading 1" w:uiPriority="63"/>
-    <w:lsdException w:name="Medium Shading 2" w:uiPriority="64"/>
-    <w:lsdException w:name="Medium List 1" w:uiPriority="65"/>
-    <w:lsdException w:name="Medium List 2" w:uiPriority="66"/>
-    <w:lsdException w:name="Medium Grid 1" w:uiPriority="67"/>
-    <w:lsdException w:name="Medium Grid 2" w:uiPriority="68"/>
-    <w:lsdException w:name="Medium Grid 3" w:uiPriority="69"/>
-    <w:lsdException w:name="Dark List" w:uiPriority="70"/>
-    <w:lsdException w:name="Colorful Shading" w:uiPriority="71"/>
-    <w:lsdException w:name="Colorful List" w:uiPriority="72"/>
-    <w:lsdException w:name="Colorful Grid" w:uiPriority="73"/>
-    <w:lsdException w:name="Light Shading Accent 1" w:uiPriority="60"/>
-    <w:lsdException w:name="Light List Accent 1" w:uiPriority="61"/>
-    <w:lsdException w:name="Light Grid Accent 1" w:uiPriority="62"/>
-    <w:lsdException w:name="Medium Shading 1 Accent 1" w:uiPriority="63"/>
-    <w:lsdException w:name="Medium Shading 2 Accent 1" w:uiPriority="64"/>
-    <w:lsdException w:name="Medium List 1 Accent 1" w:uiPriority="65"/>
-    <w:lsdException w:name="Revision" w:semiHidden="1"/>
-    <w:lsdException w:name="List Paragraph" w:uiPriority="34" w:qFormat="1"/>
-    <w:lsdException w:name="Quote" w:uiPriority="29" w:qFormat="1"/>
-    <w:lsdException w:name="Intense Quote" w:uiPriority="30" w:qFormat="1"/>
-    <w:lsdException w:name="Medium List 2 Accent 1" w:uiPriority="66"/>
-    <w:lsdException w:name="Medium Grid 1 Accent 1" w:uiPriority="67"/>
-    <w:lsdException w:name="Medium Grid 2 Accent 1" w:uiPriority="68"/>
-    <w:lsdException w:name="Medium Grid 3 Accent 1" w:uiPriority="69"/>
-    <w:lsdException w:name="Dark List Accent 1" w:uiPriority="70"/>
-    <w:lsdException w:name="Colorful Shading Accent 1" w:uiPriority="71"/>
-    <w:lsdException w:name="Colorful List Accent 1" w:uiPriority="72"/>
-    <w:lsdException w:name="Colorful Grid Accent 1" w:uiPriority="73"/>
-    <w:lsdException w:name="Light Shading Accent 2" w:uiPriority="60"/>
-    <w:lsdException w:name="Light List Accent 2" w:uiPriority="61"/>
-    <w:lsdException w:name="Light Grid Accent 2" w:uiPriority="62"/>
-    <w:lsdException w:name="Medium Shading 1 Accent 2" w:uiPriority="63"/>
-    <w:lsdException w:name="Medium Shading 2 Accent 2" w:uiPriority="64"/>
-    <w:lsdException w:name="Medium List 1 Accent 2" w:uiPriority="65"/>
-    <w:lsdException w:name="Medium List 2 Accent 2" w:uiPriority="66"/>
-    <w:lsdException w:name="Medium Grid 1 Accent 2" w:uiPriority="67"/>
-    <w:lsdException w:name="Medium Grid 2 Accent 2" w:uiPriority="68"/>
-    <w:lsdException w:name="Medium Grid 3 Accent 2" w:uiPriority="69"/>
-    <w:lsdException w:name="Dark List Accent 2" w:uiPriority="70"/>
-    <w:lsdException w:name="Colorful Shading Accent 2" w:uiPriority="71"/>
-    <w:lsdException w:name="Colorful List Accent 2" w:uiPriority="72"/>
-    <w:lsdException w:name="Colorful Grid Accent 2" w:uiPriority="73"/>
-    <w:lsdException w:name="Light Shading Accent 3" w:uiPriority="60"/>
-    <w:lsdException w:name="Light List Accent 3" w:uiPriority="61"/>
-    <w:lsdException w:name="Light Grid Accent 3" w:uiPriority="62"/>
-    <w:lsdException w:name="Medium Shading 1 Accent 3" w:uiPriority="63"/>
-    <w:lsdException w:name="Medium Shading 2 Accent 3" w:uiPriority="64"/>
-    <w:lsdException w:name="Medium List 1 Accent 3" w:uiPriority="65"/>
-    <w:lsdException w:name="Medium List 2 Accent 3" w:uiPriority="66"/>
-    <w:lsdException w:name="Medium Grid 1 Accent 3" w:uiPriority="67"/>
-    <w:lsdException w:name="Medium Grid 2 Accent 3" w:uiPriority="68"/>
-    <w:lsdException w:name="Medium Grid 3 Accent 3" w:uiPriority="69"/>
-    <w:lsdException w:name="Dark List Accent 3" w:uiPriority="70"/>
-    <w:lsdException w:name="Colorful Shading Accent 3" w:uiPriority="71"/>
-    <w:lsdException w:name="Colorful List Accent 3" w:uiPriority="72"/>
-    <w:lsdException w:name="Colorful Grid Accent 3" w:uiPriority="73"/>
-    <w:lsdException w:name="Light Shading Accent 4" w:uiPriority="60"/>
-    <w:lsdException w:name="Light List Accent 4" w:uiPriority="61"/>
-    <w:lsdException w:name="Light Grid Accent 4" w:uiPriority="62"/>
-    <w:lsdException w:name="Medium Shading 1 Accent 4" w:uiPriority="63"/>
-    <w:lsdException w:name="Medium Shading 2 Accent 4" w:uiPriority="64"/>
-    <w:lsdException w:name="Medium List 1 Accent 4" w:uiPriority="65"/>
-    <w:lsdException w:name="Medium List 2 Accent 4" w:uiPriority="66"/>
-    <w:lsdException w:name="Medium Grid 1 Accent 4" w:uiPriority="67"/>
-    <w:lsdException w:name="Medium Grid 2 Accent 4" w:uiPriority="68"/>
-    <w:lsdException w:name="Medium Grid 3 Accent 4" w:uiPriority="69"/>
-    <w:lsdException w:name="Dark List Accent 4" w:uiPriority="70"/>
-    <w:lsdException w:name="Colorful Shading Accent 4" w:uiPriority="71"/>
-    <w:lsdException w:name="Colorful List Accent 4" w:uiPriority="72"/>
-    <w:lsdException w:name="Colorful Grid Accent 4" w:uiPriority="73"/>
-    <w:lsdException w:name="Light Shading Accent 5" w:uiPriority="60"/>
-    <w:lsdException w:name="Light List Accent 5" w:uiPriority="61"/>
-    <w:lsdException w:name="Light Grid Accent 5" w:uiPriority="62"/>
-    <w:lsdException w:name="Medium Shading 1 Accent 5" w:uiPriority="63"/>
-    <w:lsdException w:name="Medium Shading 2 Accent 5" w:uiPriority="64"/>
-    <w:lsdException w:name="Medium List 1 Accent 5" w:uiPriority="65"/>
-    <w:lsdException w:name="Medium List 2 Accent 5" w:uiPriority="66"/>
-    <w:lsdException w:name="Medium Grid 1 Accent 5" w:uiPriority="67"/>
-    <w:lsdException w:name="Medium Grid 2 Accent 5" w:uiPriority="68"/>
-    <w:lsdException w:name="Medium Grid 3 Accent 5" w:uiPriority="69"/>
-    <w:lsdException w:name="Dark List Accent 5" w:uiPriority="70"/>
-    <w:lsdException w:name="Colorful Shading Accent 5" w:uiPriority="71"/>
-    <w:lsdException w:name="Colorful List Accent 5" w:uiPriority="72"/>
-    <w:lsdException w:name="Colorful Grid Accent 5" w:uiPriority="73"/>
-    <w:lsdException w:name="Light Shading Accent 6" w:uiPriority="60"/>
-    <w:lsdException w:name="Light List Accent 6" w:uiPriority="61"/>
-    <w:lsdException w:name="Light Grid Accent 6" w:uiPriority="62"/>
-    <w:lsdException w:name="Medium Shading 1 Accent 6" w:uiPriority="63"/>
-    <w:lsdException w:name="Medium Shading 2 Accent 6" w:uiPriority="64"/>
-    <w:lsdException w:name="Medium List 1 Accent 6" w:uiPriority="65"/>
-    <w:lsdException w:name="Medium List 2 Accent 6" w:uiPriority="66"/>
-    <w:lsdException w:name="Medium Grid 1 Accent 6" w:uiPriority="67"/>
-    <w:lsdException w:name="Medium Grid 2 Accent 6" w:uiPriority="68"/>
-    <w:lsdException w:name="Medium Grid 3 Accent 6" w:uiPriority="69"/>
-    <w:lsdException w:name="Dark List Accent 6" w:uiPriority="70"/>
-    <w:lsdException w:name="Colorful Shading Accent 6" w:uiPriority="71"/>
-    <w:lsdException w:name="Colorful List Accent 6" w:uiPriority="72"/>
-    <w:lsdException w:name="Colorful Grid Accent 6" w:uiPriority="73"/>
-    <w:lsdException w:name="Subtle Emphasis" w:uiPriority="19" w:qFormat="1"/>
-    <w:lsdException w:name="Intense Emphasis" w:uiPriority="21" w:qFormat="1"/>
-    <w:lsdException w:name="Subtle Reference" w:uiPriority="31" w:qFormat="1"/>
-    <w:lsdException w:name="Intense Reference" w:uiPriority="32" w:qFormat="1"/>
-    <w:lsdException w:name="Book Title" w:uiPriority="33" w:qFormat="1"/>
-    <w:lsdException w:name="Bibliography" w:semiHidden="1" w:uiPriority="37" w:unhideWhenUsed="1"/>
-    <w:lsdException w:name="TOC Heading" w:semiHidden="1" w:uiPriority="39" w:unhideWhenUsed="1" w:qFormat="1"/>
-    <w:lsdException w:name="Plain Table 1" w:uiPriority="41"/>
-    <w:lsdException w:name="Plain Table 2" w:uiPriority="42"/>
-    <w:lsdException w:name="Plain Table 3" w:uiPriority="43"/>
-    <w:lsdException w:name="Plain Table 4" w:uiPriority="44"/>
-    <w:lsdException w:name="Plain Table 5" w:uiPriority="45"/>
-    <w:lsdException w:name="Grid Table Light" w:uiPriority="40"/>
-    <w:lsdException w:name="Grid Table 1 Light" w:uiPriority="46"/>
-    <w:lsdException w:name="Grid Table 2" w:uiPriority="47"/>
-    <w:lsdException w:name="Grid Table 3" w:uiPriority="48"/>
-    <w:lsdException w:name="Grid Table 4" w:uiPriority="49"/>
-    <w:lsdException w:name="Grid Table 5 Dark" w:uiPriority="50"/>
-    <w:lsdException w:name="Grid Table 6 Colorful" w:uiPriority="51"/>
-    <w:lsdException w:name="Grid Table 7 Colorful" w:uiPriority="52"/>
-    <w:lsdException w:name="Grid Table 1 Light Accent 1" w:uiPriority="46"/>
-    <w:lsdException w:name="Grid Table 2 Accent 1" w:uiPriority="47"/>
-    <w:lsdException w:name="Grid Table 3 Accent 1" w:uiPriority="48"/>
-    <w:lsdException w:name="Grid Table 4 Accent 1" w:uiPriority="49"/>
-    <w:lsdException w:name="Grid Table 5 Dark Accent 1" w:uiPriority="50"/>
-    <w:lsdException w:name="Grid Table 6 Colorful Accent 1" w:uiPriority="51"/>
-    <w:lsdException w:name="Grid Table 7 Colorful Accent 1" w:uiPriority="52"/>
-    <w:lsdException w:name="Grid Table 1 Light Accent 2" w:uiPriority="46"/>
-    <w:lsdException w:name="Grid Table 2 Accent 2" w:uiPriority="47"/>
-    <w:lsdException w:name="Grid Table 3 Accent 2" w:uiPriority="48"/>
-    <w:lsdException w:name="Grid Table 4 Accent 2" w:uiPriority="49"/>
-    <w:lsdException w:name="Grid Table 5 Dark Accent 2" w:uiPriority="50"/>
-    <w:lsdException w:name="Grid Table 6 Colorful Accent 2" w:uiPriority="51"/>
-    <w:lsdException w:name="Grid Table 7 Colorful Accent 2" w:uiPriority="52"/>
-    <w:lsdException w:name="Grid Table 1 Light Accent 3" w:uiPriority="46"/>
-    <w:lsdException w:name="Grid Table 2 Accent 3" w:uiPriority="47"/>
-    <w:lsdException w:name="Grid Table 3 Accent 3" w:uiPriority="48"/>
-    <w:lsdException w:name="Grid Table 4 Accent 3" w:uiPriority="49"/>
-    <w:lsdException w:name="Grid Table 5 Dark Accent 3" w:uiPriority="50"/>
-    <w:lsdException w:name="Grid Table 6 Colorful Accent 3" w:uiPriority="51"/>
-    <w:lsdException w:name="Grid Table 7 Colorful Accent 3" w:uiPriority="52"/>
-    <w:lsdException w:name="Grid Table 1 Light Accent 4" w:uiPriority="46"/>
-    <w:lsdException w:name="Grid Table 2 Accent 4" w:uiPriority="47"/>
-    <w:lsdException w:name="Grid Table 3 Accent 4" w:uiPriority="48"/>
-    <w:lsdException w:name="Grid Table 4 Accent 4" w:uiPriority="49"/>
-    <w:lsdException w:name="Grid Table 5 Dark Accent 4" w:uiPriority="50"/>
-    <w:lsdException w:name="Grid Table 6 Colorful Accent 4" w:uiPriority="51"/>
-    <w:lsdException w:name="Grid Table 7 Colorful Accent 4" w:uiPriority="52"/>
-    <w:lsdException w:name="Grid Table 1 Light Accent 5" w:uiPriority="46"/>
-    <w:lsdException w:name="Grid Table 2 Accent 5" w:uiPriority="47"/>
-    <w:lsdException w:name="Grid Table 3 Accent 5" w:uiPriority="48"/>
-    <w:lsdException w:name="Grid Table 4 Accent 5" w:uiPriority="49"/>
-    <w:lsdException w:name="Grid Table 5 Dark Accent 5" w:uiPriority="50"/>
-    <w:lsdException w:name="Grid Table 6 Colorful Accent 5" w:uiPriority="51"/>
-    <w:lsdException w:name="Grid Table 7 Colorful Accent 5" w:uiPriority="52"/>
-    <w:lsdException w:name="Grid Table 1 Light Accent 6" w:uiPriority="46"/>
-    <w:lsdException w:name="Grid Table 2 Accent 6" w:uiPriority="47"/>
-    <w:lsdException w:name="Grid Table 3 Accent 6" w:uiPriority="48"/>
-    <w:lsdException w:name="Grid Table 4 Accent 6" w:uiPriority="49"/>
-    <w:lsdException w:name="Grid Table 5 Dark Accent 6" w:uiPriority="50"/>
-    <w:lsdException w:name="Grid Table 6 Colorful Accent 6" w:uiPriority="51"/>
-    <w:lsdException w:name="Grid Table 7 Colorful Accent 6" w:uiPriority="52"/>
-    <w:lsdException w:name="List Table 1 Light" w:uiPriority="46"/>
-    <w:lsdException w:name="List Table 2" w:uiPriority="47"/>
-    <w:lsdException w:name="List Table 3" w:uiPriority="48"/>
-    <w:lsdException w:name="List Table 4" w:uiPriority="49"/>
-    <w:lsdException w:name="List Table 5 Dark" w:uiPriority="50"/>
-    <w:lsdException w:name="List Table 6 Colorful" w:uiPriority="51"/>
-    <w:lsdException w:name="List Table 7 Colorful" w:uiPriority="52"/>
-    <w:lsdException w:name="List Table 1 Light Accent 1" w:uiPriority="46"/>
-    <w:lsdException w:name="List Table 2 Accent 1" w:uiPriority="47"/>
-    <w:lsdException w:name="List Table 3 Accent 1" w:uiPriority="48"/>
-    <w:lsdException w:name="List Table 4 Accent 1" w:uiPriority="49"/>
-    <w:lsdException w:name="List Table 5 Dark Accent 1" w:uiPriority="50"/>
-    <w:lsdException w:name="List Table 6 Colorful Accent 1" w:uiPriority="51"/>
-    <w:lsdException w:name="List Table 7 Colorful Accent 1" w:uiPriority="52"/>
-    <w:lsdException w:name="List Table 1 Light Accent 2" w:uiPriority="46"/>
-    <w:lsdException w:name="List Table 2 Accent 2" w:uiPriority="47"/>
-    <w:lsdException w:name="List Table 3 Accent 2" w:uiPriority="48"/>
-    <w:lsdException w:name="List Table 4 Accent 2" w:uiPriority="49"/>
-    <w:lsdException w:name="List Table 5 Dark Accent 2" w:uiPriority="50"/>
-    <w:lsdException w:name="List Table 6 Colorful Accent 2" w:uiPriority="51"/>
-    <w:lsdException w:name="List Table 7 Colorful Accent 2" w:uiPriority="52"/>
-    <w:lsdException w:name="List Table 1 Light Accent 3" w:uiPriority="46"/>
-    <w:lsdException w:name="List Table 2 Accent 3" w:uiPriority="47"/>
-    <w:lsdException w:name="List Table 3 Accent 3" w:uiPriority="48"/>
-    <w:lsdException w:name="List Table 4 Accent 3" w:uiPriority="49"/>
-    <w:lsdException w:name="List Table 5 Dark Accent 3" w:uiPriority="50"/>
-    <w:lsdException w:name="List Table 6 Colorful Accent 3" w:uiPriority="51"/>
-    <w:lsdException w:name="List Table 7 Colorful Accent 3" w:uiPriority="52"/>
-    <w:lsdException w:name="List Table 1 Light Accent 4" w:uiPriority="46"/>
-    <w:lsdException w:name="List Table 2 Accent 4" w:uiPriority="47"/>
-    <w:lsdException w:name="List Table 3 Accent 4" w:uiPriority="48"/>
-    <w:lsdException w:name="List Table 4 Accent 4" w:uiPriority="49"/>
-    <w:lsdException w:name="List Table 5 Dark Accent 4" w:uiPriority="50"/>
-    <w:lsdException w:name="List Table 6 Colorful Accent 4" w:uiPriority="51"/>
-    <w:lsdException w:name="List Table 7 Colorful Accent 4" w:uiPriority="52"/>
-    <w:lsdException w:name="List Table 1 Light Accent 5" w:uiPriority="46"/>
-    <w:lsdException w:name="List Table 2 Accent 5" w:uiPriority="47"/>
-    <w:lsdException w:name="List Table 3 Accent 5" w:uiPriority="48"/>
-    <w:lsdException w:name="List Table 4 Accent 5" w:uiPriority="49"/>
-    <w:lsdException w:name="List Table 5 Dark Accent 5" w:uiPriority="50"/>
-    <w:lsdException w:name="List Table 6 Colorful Accent 5" w:uiPriority="51"/>
-    <w:lsdException w:name="List Table 7 Colorful Accent 5" w:uiPriority="52"/>
-    <w:lsdException w:name="List Table 1 Light Accent 6" w:uiPriority="46"/>
-    <w:lsdException w:name="List Table 2 Accent 6" w:uiPriority="47"/>
-    <w:lsdException w:name="List Table 3 Accent 6" w:uiPriority="48"/>
-    <w:lsdException w:name="List Table 4 Accent 6" w:uiPriority="49"/>
-    <w:lsdException w:name="List Table 5 Dark Accent 6" w:uiPriority="50"/>
-    <w:lsdException w:name="List Table 6 Colorful Accent 6" w:uiPriority="51"/>
-    <w:lsdException w:name="List Table 7 Colorful Accent 6" w:uiPriority="52"/>
-    <w:lsdException w:name="Mention" w:semiHidden="1" w:unhideWhenUsed="1"/>
+  <w:latentStyles w:defLockedState="0" w:defUIPriority="99" w:defSemiHidden="1" w:defUnhideWhenUsed="1" w:defQFormat="0" w:count="276">
+    <w:lsdException w:name="Normal" w:semiHidden="0" w:uiPriority="0" w:unhideWhenUsed="0" w:qFormat="1"/>
+    <w:lsdException w:name="heading 1" w:semiHidden="0" w:uiPriority="9" w:unhideWhenUsed="0" w:qFormat="1"/>
+    <w:lsdException w:name="heading 2" w:uiPriority="9" w:qFormat="1"/>
+    <w:lsdException w:name="heading 3" w:uiPriority="9" w:qFormat="1"/>
+    <w:lsdException w:name="heading 4" w:uiPriority="9" w:qFormat="1"/>
+    <w:lsdException w:name="heading 5" w:uiPriority="9" w:qFormat="1"/>
+    <w:lsdException w:name="heading 6" w:uiPriority="9" w:qFormat="1"/>
+    <w:lsdException w:name="heading 7" w:uiPriority="9" w:qFormat="1"/>
+    <w:lsdException w:name="heading 8" w:uiPriority="9" w:qFormat="1"/>
+    <w:lsdException w:name="heading 9" w:uiPriority="9" w:qFormat="1"/>
+    <w:lsdException w:name="toc 1" w:uiPriority="39"/>
+    <w:lsdException w:name="toc 2" w:uiPriority="39"/>
+    <w:lsdException w:name="toc 3" w:uiPriority="39"/>
+    <w:lsdException w:name="toc 4" w:uiPriority="39"/>
+    <w:lsdException w:name="toc 5" w:uiPriority="39"/>
+    <w:lsdException w:name="toc 6" w:uiPriority="39"/>
+    <w:lsdException w:name="toc 7" w:uiPriority="39"/>
+    <w:lsdException w:name="toc 8" w:uiPriority="39"/>
+    <w:lsdException w:name="toc 9" w:uiPriority="39"/>
+    <w:lsdException w:name="caption" w:uiPriority="35" w:qFormat="1"/>
+    <w:lsdException w:name="Title" w:semiHidden="0" w:uiPriority="10" w:unhideWhenUsed="0" w:qFormat="1"/>
+    <w:lsdException w:name="Default Paragraph Font" w:uiPriority="1"/>
+    <w:lsdException w:name="Subtitle" w:semiHidden="0" w:uiPriority="11" w:unhideWhenUsed="0" w:qFormat="1"/>
+    <w:lsdException w:name="Strong" w:semiHidden="0" w:uiPriority="22" w:unhideWhenUsed="0" w:qFormat="1"/>
+    <w:lsdException w:name="Emphasis" w:semiHidden="0" w:uiPriority="20" w:unhideWhenUsed="0" w:qFormat="1"/>
+    <w:lsdException w:name="Table Grid" w:semiHidden="0" w:uiPriority="39" w:unhideWhenUsed="0"/>
+    <w:lsdException w:name="Note Level 1" w:semiHidden="0" w:unhideWhenUsed="0"/>
+    <w:lsdException w:name="Note Level 2" w:semiHidden="0" w:unhideWhenUsed="0"/>
+    <w:lsdException w:name="Note Level 3" w:semiHidden="0" w:unhideWhenUsed="0"/>
+    <w:lsdException w:name="Note Level 4" w:semiHidden="0" w:unhideWhenUsed="0"/>
+    <w:lsdException w:name="Note Level 5" w:semiHidden="0" w:unhideWhenUsed="0"/>
+    <w:lsdException w:name="Note Level 6" w:semiHidden="0" w:unhideWhenUsed="0"/>
+    <w:lsdException w:name="Note Level 7" w:semiHidden="0" w:unhideWhenUsed="0"/>
+    <w:lsdException w:name="Note Level 8" w:semiHidden="0" w:unhideWhenUsed="0"/>
+    <w:lsdException w:name="Note Level 9" w:semiHidden="0" w:unhideWhenUsed="0"/>
+    <w:lsdException w:name="Placeholder Text" w:unhideWhenUsed="0"/>
+    <w:lsdException w:name="No Spacing" w:semiHidden="0" w:uiPriority="1" w:unhideWhenUsed="0" w:qFormat="1"/>
+    <w:lsdException w:name="Light Shading" w:semiHidden="0" w:uiPriority="60" w:unhideWhenUsed="0"/>
+    <w:lsdException w:name="Light List" w:semiHidden="0" w:uiPriority="61" w:unhideWhenUsed="0"/>
+    <w:lsdException w:name="Light Grid" w:semiHidden="0" w:uiPriority="62" w:unhideWhenUsed="0"/>
+    <w:lsdException w:name="Medium Shading 1" w:semiHidden="0" w:uiPriority="63" w:unhideWhenUsed="0"/>
+    <w:lsdException w:name="Medium Shading 2" w:semiHidden="0" w:uiPriority="64" w:unhideWhenUsed="0"/>
+    <w:lsdException w:name="Medium List 1" w:semiHidden="0" w:uiPriority="65" w:unhideWhenUsed="0"/>
+    <w:lsdException w:name="Medium List 2" w:semiHidden="0" w:uiPriority="66" w:unhideWhenUsed="0"/>
+    <w:lsdException w:name="Medium Grid 1" w:semiHidden="0" w:uiPriority="67" w:unhideWhenUsed="0"/>
+    <w:lsdException w:name="Medium Grid 2" w:semiHidden="0" w:uiPriority="68" w:unhideWhenUsed="0"/>
+    <w:lsdException w:name="Medium Grid 3" w:semiHidden="0" w:uiPriority="69" w:unhideWhenUsed="0"/>
+    <w:lsdException w:name="Dark List" w:semiHidden="0" w:uiPriority="70" w:unhideWhenUsed="0"/>
+    <w:lsdException w:name="Colorful Shading" w:semiHidden="0" w:uiPriority="71" w:unhideWhenUsed="0"/>
+    <w:lsdException w:name="Colorful List" w:semiHidden="0" w:uiPriority="72" w:unhideWhenUsed="0"/>
+    <w:lsdException w:name="Colorful Grid" w:semiHidden="0" w:uiPriority="73" w:unhideWhenUsed="0"/>
+    <w:lsdException w:name="Light Shading Accent 1" w:semiHidden="0" w:uiPriority="60" w:unhideWhenUsed="0"/>
+    <w:lsdException w:name="Light List Accent 1" w:semiHidden="0" w:uiPriority="61" w:unhideWhenUsed="0"/>
+    <w:lsdException w:name="Light Grid Accent 1" w:semiHidden="0" w:uiPriority="62" w:unhideWhenUsed="0"/>
+    <w:lsdException w:name="Medium Shading 1 Accent 1" w:semiHidden="0" w:uiPriority="63" w:unhideWhenUsed="0"/>
+    <w:lsdException w:name="Medium Shading 2 Accent 1" w:semiHidden="0" w:uiPriority="64" w:unhideWhenUsed="0"/>
+    <w:lsdException w:name="Medium List 1 Accent 1" w:semiHidden="0" w:uiPriority="65" w:unhideWhenUsed="0"/>
+    <w:lsdException w:name="Revision" w:unhideWhenUsed="0"/>
+    <w:lsdException w:name="List Paragraph" w:semiHidden="0" w:uiPriority="34" w:unhideWhenUsed="0" w:qFormat="1"/>
+    <w:lsdException w:name="Quote" w:semiHidden="0" w:uiPriority="29" w:unhideWhenUsed="0" w:qFormat="1"/>
+    <w:lsdException w:name="Intense Quote" w:semiHidden="0" w:uiPriority="30" w:unhideWhenUsed="0" w:qFormat="1"/>
+    <w:lsdException w:name="Medium List 2 Accent 1" w:semiHidden="0" w:uiPriority="66" w:unhideWhenUsed="0"/>
+    <w:lsdException w:name="Medium Grid 1 Accent 1" w:semiHidden="0" w:uiPriority="67" w:unhideWhenUsed="0"/>
+    <w:lsdException w:name="Medium Grid 2 Accent 1" w:semiHidden="0" w:uiPriority="68" w:unhideWhenUsed="0"/>
+    <w:lsdException w:name="Medium Grid 3 Accent 1" w:semiHidden="0" w:uiPriority="69" w:unhideWhenUsed="0"/>
+    <w:lsdException w:name="Dark List Accent 1" w:semiHidden="0" w:uiPriority="70" w:unhideWhenUsed="0"/>
+    <w:lsdException w:name="Colorful Shading Accent 1" w:semiHidden="0" w:uiPriority="71" w:unhideWhenUsed="0"/>
+    <w:lsdException w:name="Colorful List Accent 1" w:semiHidden="0" w:uiPriority="72" w:unhideWhenUsed="0"/>
+    <w:lsdException w:name="Colorful Grid Accent 1" w:semiHidden="0" w:uiPriority="73" w:unhideWhenUsed="0"/>
+    <w:lsdException w:name="Light Shading Accent 2" w:semiHidden="0" w:uiPriority="60" w:unhideWhenUsed="0"/>
+    <w:lsdException w:name="Light List Accent 2" w:semiHidden="0" w:uiPriority="61" w:unhideWhenUsed="0"/>
+    <w:lsdException w:name="Light Grid Accent 2" w:semiHidden="0" w:uiPriority="62" w:unhideWhenUsed="0"/>
+    <w:lsdException w:name="Medium Shading 1 Accent 2" w:semiHidden="0" w:uiPriority="63" w:unhideWhenUsed="0"/>
+    <w:lsdException w:name="Medium Shading 2 Accent 2" w:semiHidden="0" w:uiPriority="64" w:unhideWhenUsed="0"/>
+    <w:lsdException w:name="Medium List 1 Accent 2" w:semiHidden="0" w:uiPriority="65" w:unhideWhenUsed="0"/>
+    <w:lsdException w:name="Medium List 2 Accent 2" w:semiHidden="0" w:uiPriority="66" w:unhideWhenUsed="0"/>
+    <w:lsdException w:name="Medium Grid 1 Accent 2" w:semiHidden="0" w:uiPriority="67" w:unhideWhenUsed="0"/>
+    <w:lsdException w:name="Medium Grid 2 Accent 2" w:semiHidden="0" w:uiPriority="68" w:unhideWhenUsed="0"/>
+    <w:lsdException w:name="Medium Grid 3 Accent 2" w:semiHidden="0" w:uiPriority="69" w:unhideWhenUsed="0"/>
+    <w:lsdException w:name="Dark List Accent 2" w:semiHidden="0" w:uiPriority="70" w:unhideWhenUsed="0"/>
+    <w:lsdException w:name="Colorful Shading Accent 2" w:semiHidden="0" w:uiPriority="71" w:unhideWhenUsed="0"/>
+    <w:lsdException w:name="Colorful List Accent 2" w:semiHidden="0" w:uiPriority="72" w:unhideWhenUsed="0"/>
+    <w:lsdException w:name="Colorful Grid Accent 2" w:semiHidden="0" w:uiPriority="73" w:unhideWhenUsed="0"/>
+    <w:lsdException w:name="Light Shading Accent 3" w:semiHidden="0" w:uiPriority="60" w:unhideWhenUsed="0"/>
+    <w:lsdException w:name="Light List Accent 3" w:semiHidden="0" w:uiPriority="61" w:unhideWhenUsed="0"/>
+    <w:lsdException w:name="Light Grid Accent 3" w:semiHidden="0" w:uiPriority="62" w:unhideWhenUsed="0"/>
+    <w:lsdException w:name="Medium Shading 1 Accent 3" w:semiHidden="0" w:uiPriority="63" w:unhideWhenUsed="0"/>
+    <w:lsdException w:name="Medium Shading 2 Accent 3" w:semiHidden="0" w:uiPriority="64" w:unhideWhenUsed="0"/>
+    <w:lsdException w:name="Medium List 1 Accent 3" w:semiHidden="0" w:uiPriority="65" w:unhideWhenUsed="0"/>
+    <w:lsdException w:name="Medium List 2 Accent 3" w:semiHidden="0" w:uiPriority="66" w:unhideWhenUsed="0"/>
+    <w:lsdException w:name="Medium Grid 1 Accent 3" w:semiHidden="0" w:uiPriority="67" w:unhideWhenUsed="0"/>
+    <w:lsdException w:name="Medium Grid 2 Accent 3" w:semiHidden="0" w:uiPriority="68" w:unhideWhenUsed="0"/>
+    <w:lsdException w:name="Medium Grid 3 Accent 3" w:semiHidden="0" w:uiPriority="69" w:unhideWhenUsed="0"/>
+    <w:lsdException w:name="Dark List Accent 3" w:semiHidden="0" w:uiPriority="70" w:unhideWhenUsed="0"/>
+    <w:lsdException w:name="Colorful Shading Accent 3" w:semiHidden="0" w:uiPriority="71" w:unhideWhenUsed="0"/>
+    <w:lsdException w:name="Colorful List Accent 3" w:semiHidden="0" w:uiPriority="72" w:unhideWhenUsed="0"/>
+    <w:lsdException w:name="Colorful Grid Accent 3" w:semiHidden="0" w:uiPriority="73" w:unhideWhenUsed="0"/>
+    <w:lsdException w:name="Light Shading Accent 4" w:semiHidden="0" w:uiPriority="60" w:unhideWhenUsed="0"/>
+    <w:lsdException w:name="Light List Accent 4" w:semiHidden="0" w:uiPriority="61" w:unhideWhenUsed="0"/>
+    <w:lsdException w:name="Light Grid Accent 4" w:semiHidden="0" w:uiPriority="62" w:unhideWhenUsed="0"/>
+    <w:lsdException w:name="Medium Shading 1 Accent 4" w:semiHidden="0" w:uiPriority="63" w:unhideWhenUsed="0"/>
+    <w:lsdException w:name="Medium Shading 2 Accent 4" w:semiHidden="0" w:uiPriority="64" w:unhideWhenUsed="0"/>
+    <w:lsdException w:name="Medium List 1 Accent 4" w:semiHidden="0" w:uiPriority="65" w:unhideWhenUsed="0"/>
+    <w:lsdException w:name="Medium List 2 Accent 4" w:semiHidden="0" w:uiPriority="66" w:unhideWhenUsed="0"/>
+    <w:lsdException w:name="Medium Grid 1 Accent 4" w:semiHidden="0" w:uiPriority="67" w:unhideWhenUsed="0"/>
+    <w:lsdException w:name="Medium Grid 2 Accent 4" w:semiHidden="0" w:uiPriority="68" w:unhideWhenUsed="0"/>
+    <w:lsdException w:name="Medium Grid 3 Accent 4" w:semiHidden="0" w:uiPriority="69" w:unhideWhenUsed="0"/>
+    <w:lsdException w:name="Dark List Accent 4" w:semiHidden="0" w:uiPriority="70" w:unhideWhenUsed="0"/>
+    <w:lsdException w:name="Colorful Shading Accent 4" w:semiHidden="0" w:uiPriority="71" w:unhideWhenUsed="0"/>
+    <w:lsdException w:name="Colorful List Accent 4" w:semiHidden="0" w:uiPriority="72" w:unhideWhenUsed="0"/>
+    <w:lsdException w:name="Colorful Grid Accent 4" w:semiHidden="0" w:uiPriority="73" w:unhideWhenUsed="0"/>
+    <w:lsdException w:name="Light Shading Accent 5" w:semiHidden="0" w:uiPriority="60" w:unhideWhenUsed="0"/>
+    <w:lsdException w:name="Light List Accent 5" w:semiHidden="0" w:uiPriority="61" w:unhideWhenUsed="0"/>
+    <w:lsdException w:name="Light Grid Accent 5" w:semiHidden="0" w:uiPriority="62" w:unhideWhenUsed="0"/>
+    <w:lsdException w:name="Medium Shading 1 Accent 5" w:semiHidden="0" w:uiPriority="63" w:unhideWhenUsed="0"/>
+    <w:lsdException w:name="Medium Shading 2 Accent 5" w:semiHidden="0" w:uiPriority="64" w:unhideWhenUsed="0"/>
+    <w:lsdException w:name="Medium List 1 Accent 5" w:semiHidden="0" w:uiPriority="65" w:unhideWhenUsed="0"/>
+    <w:lsdException w:name="Medium List 2 Accent 5" w:semiHidden="0" w:uiPriority="66" w:unhideWhenUsed="0"/>
+    <w:lsdException w:name="Medium Grid 1 Accent 5" w:semiHidden="0" w:uiPriority="67" w:unhideWhenUsed="0"/>
+    <w:lsdException w:name="Medium Grid 2 Accent 5" w:semiHidden="0" w:uiPriority="68" w:unhideWhenUsed="0"/>
+    <w:lsdException w:name="Medium Grid 3 Accent 5" w:semiHidden="0" w:uiPriority="69" w:unhideWhenUsed="0"/>
+    <w:lsdException w:name="Dark List Accent 5" w:semiHidden="0" w:uiPriority="70" w:unhideWhenUsed="0"/>
+    <w:lsdException w:name="Colorful Shading Accent 5" w:semiHidden="0" w:uiPriority="71" w:unhideWhenUsed="0"/>
+    <w:lsdException w:name="Colorful List Accent 5" w:semiHidden="0" w:uiPriority="72" w:unhideWhenUsed="0"/>
+    <w:lsdException w:name="Colorful Grid Accent 5" w:semiHidden="0" w:uiPriority="73" w:unhideWhenUsed="0"/>
+    <w:lsdException w:name="Light Shading Accent 6" w:semiHidden="0" w:uiPriority="60" w:unhideWhenUsed="0"/>
+    <w:lsdException w:name="Light List Accent 6" w:semiHidden="0" w:uiPriority="61" w:unhideWhenUsed="0"/>
+    <w:lsdException w:name="Light Grid Accent 6" w:semiHidden="0" w:uiPriority="62" w:unhideWhenUsed="0"/>
+    <w:lsdException w:name="Medium Shading 1 Accent 6" w:semiHidden="0" w:uiPriority="63" w:unhideWhenUsed="0"/>
+    <w:lsdException w:name="Medium Shading 2 Accent 6" w:semiHidden="0" w:uiPriority="64" w:unhideWhenUsed="0"/>
+    <w:lsdException w:name="Medium List 1 Accent 6" w:semiHidden="0" w:uiPriority="65" w:unhideWhenUsed="0"/>
+    <w:lsdException w:name="Medium List 2 Accent 6" w:semiHidden="0" w:uiPriority="66" w:unhideWhenUsed="0"/>
+    <w:lsdException w:name="Medium Grid 1 Accent 6" w:semiHidden="0" w:uiPriority="67" w:unhideWhenUsed="0"/>
+    <w:lsdException w:name="Medium Grid 2 Accent 6" w:semiHidden="0" w:uiPriority="68" w:unhideWhenUsed="0"/>
+    <w:lsdException w:name="Medium Grid 3 Accent 6" w:semiHidden="0" w:uiPriority="69" w:unhideWhenUsed="0"/>
+    <w:lsdException w:name="Dark List Accent 6" w:semiHidden="0" w:uiPriority="70" w:unhideWhenUsed="0"/>
+    <w:lsdException w:name="Colorful Shading Accent 6" w:semiHidden="0" w:uiPriority="71" w:unhideWhenUsed="0"/>
+    <w:lsdException w:name="Colorful List Accent 6" w:semiHidden="0" w:uiPriority="72" w:unhideWhenUsed="0"/>
+    <w:lsdException w:name="Colorful Grid Accent 6" w:semiHidden="0" w:uiPriority="73" w:unhideWhenUsed="0"/>
+    <w:lsdException w:name="Subtle Emphasis" w:semiHidden="0" w:uiPriority="19" w:unhideWhenUsed="0" w:qFormat="1"/>
+    <w:lsdException w:name="Intense Emphasis" w:semiHidden="0" w:uiPriority="21" w:unhideWhenUsed="0" w:qFormat="1"/>
+    <w:lsdException w:name="Subtle Reference" w:semiHidden="0" w:uiPriority="31" w:unhideWhenUsed="0" w:qFormat="1"/>
+    <w:lsdException w:name="Intense Reference" w:semiHidden="0" w:uiPriority="32" w:unhideWhenUsed="0" w:qFormat="1"/>
+    <w:lsdException w:name="Book Title" w:semiHidden="0" w:uiPriority="33" w:unhideWhenUsed="0" w:qFormat="1"/>
+    <w:lsdException w:name="Bibliography" w:uiPriority="37"/>
+    <w:lsdException w:name="TOC Heading" w:uiPriority="39" w:qFormat="1"/>
   </w:latentStyles>
   <w:style w:type="paragraph" w:default="1" w:styleId="Normal">
     <w:name w:val="Normal"/>
     <w:qFormat/>
   </w:style>
-  <w:style w:type="paragraph" w:styleId="Overskrift1">
+  <w:style w:type="paragraph" w:styleId="Heading1">
     <w:name w:val="heading 1"/>
     <w:basedOn w:val="Normal"/>
     <w:next w:val="Normal"/>
-    <w:link w:val="Overskrift1Tegn"/>
+    <w:link w:val="Heading1Char"/>
     <w:uiPriority w:val="9"/>
     <w:qFormat/>
     <w:rsid w:val="007318E3"/>
@@ -3255,11 +4414,11 @@
       <w:szCs w:val="32"/>
     </w:rPr>
   </w:style>
-  <w:style w:type="paragraph" w:styleId="Overskrift2">
+  <w:style w:type="paragraph" w:styleId="Heading2">
     <w:name w:val="heading 2"/>
     <w:basedOn w:val="Normal"/>
     <w:next w:val="Normal"/>
-    <w:link w:val="Overskrift2Tegn"/>
+    <w:link w:val="Heading2Char"/>
     <w:uiPriority w:val="9"/>
     <w:unhideWhenUsed/>
     <w:qFormat/>
@@ -3277,13 +4436,12 @@
       <w:szCs w:val="26"/>
     </w:rPr>
   </w:style>
-  <w:style w:type="character" w:default="1" w:styleId="Standardskriftforavsnitt">
+  <w:style w:type="character" w:default="1" w:styleId="DefaultParagraphFont">
     <w:name w:val="Default Paragraph Font"/>
     <w:uiPriority w:val="1"/>
-    <w:semiHidden/>
     <w:unhideWhenUsed/>
   </w:style>
-  <w:style w:type="table" w:default="1" w:styleId="Vanligtabell">
+  <w:style w:type="table" w:default="1" w:styleId="TableNormal">
     <w:name w:val="Normal Table"/>
     <w:uiPriority w:val="99"/>
     <w:semiHidden/>
@@ -3298,16 +4456,16 @@
       </w:tblCellMar>
     </w:tblPr>
   </w:style>
-  <w:style w:type="numbering" w:default="1" w:styleId="Ingenliste">
+  <w:style w:type="numbering" w:default="1" w:styleId="NoList">
     <w:name w:val="No List"/>
     <w:uiPriority w:val="99"/>
     <w:semiHidden/>
     <w:unhideWhenUsed/>
   </w:style>
-  <w:style w:type="character" w:customStyle="1" w:styleId="Overskrift1Tegn">
-    <w:name w:val="Overskrift 1 Tegn"/>
-    <w:basedOn w:val="Standardskriftforavsnitt"/>
-    <w:link w:val="Overskrift1"/>
+  <w:style w:type="character" w:customStyle="1" w:styleId="Heading1Char">
+    <w:name w:val="Heading 1 Char"/>
+    <w:basedOn w:val="DefaultParagraphFont"/>
+    <w:link w:val="Heading1"/>
     <w:uiPriority w:val="9"/>
     <w:rsid w:val="007318E3"/>
     <w:rPr>
@@ -3317,7 +4475,7 @@
       <w:szCs w:val="32"/>
     </w:rPr>
   </w:style>
-  <w:style w:type="paragraph" w:styleId="Listeavsnitt">
+  <w:style w:type="paragraph" w:styleId="ListParagraph">
     <w:name w:val="List Paragraph"/>
     <w:basedOn w:val="Normal"/>
     <w:uiPriority w:val="34"/>
@@ -3328,11 +4486,11 @@
       <w:contextualSpacing/>
     </w:pPr>
   </w:style>
-  <w:style w:type="paragraph" w:styleId="Undertittel">
+  <w:style w:type="paragraph" w:styleId="Subtitle">
     <w:name w:val="Subtitle"/>
     <w:basedOn w:val="Normal"/>
     <w:next w:val="Normal"/>
-    <w:link w:val="UndertittelTegn"/>
+    <w:link w:val="SubtitleChar"/>
     <w:uiPriority w:val="11"/>
     <w:qFormat/>
     <w:rsid w:val="006A29F2"/>
@@ -3347,10 +4505,10 @@
       <w:spacing w:val="15"/>
     </w:rPr>
   </w:style>
-  <w:style w:type="character" w:customStyle="1" w:styleId="UndertittelTegn">
-    <w:name w:val="Undertittel Tegn"/>
-    <w:basedOn w:val="Standardskriftforavsnitt"/>
-    <w:link w:val="Undertittel"/>
+  <w:style w:type="character" w:customStyle="1" w:styleId="SubtitleChar">
+    <w:name w:val="Subtitle Char"/>
+    <w:basedOn w:val="DefaultParagraphFont"/>
+    <w:link w:val="Subtitle"/>
     <w:uiPriority w:val="11"/>
     <w:rsid w:val="006A29F2"/>
     <w:rPr>
@@ -3359,10 +4517,319 @@
       <w:spacing w:val="15"/>
     </w:rPr>
   </w:style>
-  <w:style w:type="character" w:customStyle="1" w:styleId="Overskrift2Tegn">
-    <w:name w:val="Overskrift 2 Tegn"/>
-    <w:basedOn w:val="Standardskriftforavsnitt"/>
-    <w:link w:val="Overskrift2"/>
+  <w:style w:type="character" w:customStyle="1" w:styleId="Heading2Char">
+    <w:name w:val="Heading 2 Char"/>
+    <w:basedOn w:val="DefaultParagraphFont"/>
+    <w:link w:val="Heading2"/>
+    <w:uiPriority w:val="9"/>
+    <w:rsid w:val="00DC41B8"/>
+    <w:rPr>
+      <w:rFonts w:asciiTheme="majorHAnsi" w:eastAsiaTheme="majorEastAsia" w:hAnsiTheme="majorHAnsi" w:cstheme="majorBidi"/>
+      <w:color w:val="2E74B5" w:themeColor="accent1" w:themeShade="BF"/>
+      <w:sz w:val="26"/>
+      <w:szCs w:val="26"/>
+    </w:rPr>
+  </w:style>
+</w:styles>
+</file>
+
+<file path=word/stylesWithEffects.xml><?xml version="1.0" encoding="utf-8"?>
+<w:styles xmlns:wpc="http://schemas.microsoft.com/office/word/2010/wordprocessingCanvas" xmlns:mo="http://schemas.microsoft.com/office/mac/office/2008/main" xmlns:mc="http://schemas.openxmlformats.org/markup-compatibility/2006" xmlns:mv="urn:schemas-microsoft-com:mac:vml" xmlns:o="urn:schemas-microsoft-com:office:office" xmlns:r="http://schemas.openxmlformats.org/officeDocument/2006/relationships" xmlns:m="http://schemas.openxmlformats.org/officeDocument/2006/math" xmlns:v="urn:schemas-microsoft-com:vml" xmlns:wp14="http://schemas.microsoft.com/office/word/2010/wordprocessingDrawing" xmlns:wp="http://schemas.openxmlformats.org/drawingml/2006/wordprocessingDrawing" xmlns:w10="urn:schemas-microsoft-com:office:word" xmlns:w="http://schemas.openxmlformats.org/wordprocessingml/2006/main" xmlns:w14="http://schemas.microsoft.com/office/word/2010/wordml" xmlns:wpg="http://schemas.microsoft.com/office/word/2010/wordprocessingGroup" xmlns:wpi="http://schemas.microsoft.com/office/word/2010/wordprocessingInk" xmlns:wne="http://schemas.microsoft.com/office/word/2006/wordml" xmlns:wps="http://schemas.microsoft.com/office/word/2010/wordprocessingShape" mc:Ignorable="w14 wp14">
+  <w:docDefaults>
+    <w:rPrDefault>
+      <w:rPr>
+        <w:rFonts w:asciiTheme="minorHAnsi" w:eastAsiaTheme="minorHAnsi" w:hAnsiTheme="minorHAnsi" w:cstheme="minorBidi"/>
+        <w:sz w:val="22"/>
+        <w:szCs w:val="22"/>
+        <w:lang w:val="nb-NO" w:eastAsia="en-US" w:bidi="ar-SA"/>
+      </w:rPr>
+    </w:rPrDefault>
+    <w:pPrDefault>
+      <w:pPr>
+        <w:spacing w:after="160" w:line="259" w:lineRule="auto"/>
+      </w:pPr>
+    </w:pPrDefault>
+  </w:docDefaults>
+  <w:latentStyles w:defLockedState="0" w:defUIPriority="99" w:defSemiHidden="1" w:defUnhideWhenUsed="1" w:defQFormat="0" w:count="276">
+    <w:lsdException w:name="Normal" w:semiHidden="0" w:uiPriority="0" w:unhideWhenUsed="0" w:qFormat="1"/>
+    <w:lsdException w:name="heading 1" w:semiHidden="0" w:uiPriority="9" w:unhideWhenUsed="0" w:qFormat="1"/>
+    <w:lsdException w:name="heading 2" w:uiPriority="9" w:qFormat="1"/>
+    <w:lsdException w:name="heading 3" w:uiPriority="9" w:qFormat="1"/>
+    <w:lsdException w:name="heading 4" w:uiPriority="9" w:qFormat="1"/>
+    <w:lsdException w:name="heading 5" w:uiPriority="9" w:qFormat="1"/>
+    <w:lsdException w:name="heading 6" w:uiPriority="9" w:qFormat="1"/>
+    <w:lsdException w:name="heading 7" w:uiPriority="9" w:qFormat="1"/>
+    <w:lsdException w:name="heading 8" w:uiPriority="9" w:qFormat="1"/>
+    <w:lsdException w:name="heading 9" w:uiPriority="9" w:qFormat="1"/>
+    <w:lsdException w:name="toc 1" w:uiPriority="39"/>
+    <w:lsdException w:name="toc 2" w:uiPriority="39"/>
+    <w:lsdException w:name="toc 3" w:uiPriority="39"/>
+    <w:lsdException w:name="toc 4" w:uiPriority="39"/>
+    <w:lsdException w:name="toc 5" w:uiPriority="39"/>
+    <w:lsdException w:name="toc 6" w:uiPriority="39"/>
+    <w:lsdException w:name="toc 7" w:uiPriority="39"/>
+    <w:lsdException w:name="toc 8" w:uiPriority="39"/>
+    <w:lsdException w:name="toc 9" w:uiPriority="39"/>
+    <w:lsdException w:name="caption" w:uiPriority="35" w:qFormat="1"/>
+    <w:lsdException w:name="Title" w:semiHidden="0" w:uiPriority="10" w:unhideWhenUsed="0" w:qFormat="1"/>
+    <w:lsdException w:name="Default Paragraph Font" w:uiPriority="1"/>
+    <w:lsdException w:name="Subtitle" w:semiHidden="0" w:uiPriority="11" w:unhideWhenUsed="0" w:qFormat="1"/>
+    <w:lsdException w:name="Strong" w:semiHidden="0" w:uiPriority="22" w:unhideWhenUsed="0" w:qFormat="1"/>
+    <w:lsdException w:name="Emphasis" w:semiHidden="0" w:uiPriority="20" w:unhideWhenUsed="0" w:qFormat="1"/>
+    <w:lsdException w:name="Table Grid" w:semiHidden="0" w:uiPriority="39" w:unhideWhenUsed="0"/>
+    <w:lsdException w:name="Note Level 1" w:semiHidden="0" w:unhideWhenUsed="0"/>
+    <w:lsdException w:name="Note Level 2" w:semiHidden="0" w:unhideWhenUsed="0"/>
+    <w:lsdException w:name="Note Level 3" w:semiHidden="0" w:unhideWhenUsed="0"/>
+    <w:lsdException w:name="Note Level 4" w:semiHidden="0" w:unhideWhenUsed="0"/>
+    <w:lsdException w:name="Note Level 5" w:semiHidden="0" w:unhideWhenUsed="0"/>
+    <w:lsdException w:name="Note Level 6" w:semiHidden="0" w:unhideWhenUsed="0"/>
+    <w:lsdException w:name="Note Level 7" w:semiHidden="0" w:unhideWhenUsed="0"/>
+    <w:lsdException w:name="Note Level 8" w:semiHidden="0" w:unhideWhenUsed="0"/>
+    <w:lsdException w:name="Note Level 9" w:semiHidden="0" w:unhideWhenUsed="0"/>
+    <w:lsdException w:name="Placeholder Text" w:unhideWhenUsed="0"/>
+    <w:lsdException w:name="No Spacing" w:semiHidden="0" w:uiPriority="1" w:unhideWhenUsed="0" w:qFormat="1"/>
+    <w:lsdException w:name="Light Shading" w:semiHidden="0" w:uiPriority="60" w:unhideWhenUsed="0"/>
+    <w:lsdException w:name="Light List" w:semiHidden="0" w:uiPriority="61" w:unhideWhenUsed="0"/>
+    <w:lsdException w:name="Light Grid" w:semiHidden="0" w:uiPriority="62" w:unhideWhenUsed="0"/>
+    <w:lsdException w:name="Medium Shading 1" w:semiHidden="0" w:uiPriority="63" w:unhideWhenUsed="0"/>
+    <w:lsdException w:name="Medium Shading 2" w:semiHidden="0" w:uiPriority="64" w:unhideWhenUsed="0"/>
+    <w:lsdException w:name="Medium List 1" w:semiHidden="0" w:uiPriority="65" w:unhideWhenUsed="0"/>
+    <w:lsdException w:name="Medium List 2" w:semiHidden="0" w:uiPriority="66" w:unhideWhenUsed="0"/>
+    <w:lsdException w:name="Medium Grid 1" w:semiHidden="0" w:uiPriority="67" w:unhideWhenUsed="0"/>
+    <w:lsdException w:name="Medium Grid 2" w:semiHidden="0" w:uiPriority="68" w:unhideWhenUsed="0"/>
+    <w:lsdException w:name="Medium Grid 3" w:semiHidden="0" w:uiPriority="69" w:unhideWhenUsed="0"/>
+    <w:lsdException w:name="Dark List" w:semiHidden="0" w:uiPriority="70" w:unhideWhenUsed="0"/>
+    <w:lsdException w:name="Colorful Shading" w:semiHidden="0" w:uiPriority="71" w:unhideWhenUsed="0"/>
+    <w:lsdException w:name="Colorful List" w:semiHidden="0" w:uiPriority="72" w:unhideWhenUsed="0"/>
+    <w:lsdException w:name="Colorful Grid" w:semiHidden="0" w:uiPriority="73" w:unhideWhenUsed="0"/>
+    <w:lsdException w:name="Light Shading Accent 1" w:semiHidden="0" w:uiPriority="60" w:unhideWhenUsed="0"/>
+    <w:lsdException w:name="Light List Accent 1" w:semiHidden="0" w:uiPriority="61" w:unhideWhenUsed="0"/>
+    <w:lsdException w:name="Light Grid Accent 1" w:semiHidden="0" w:uiPriority="62" w:unhideWhenUsed="0"/>
+    <w:lsdException w:name="Medium Shading 1 Accent 1" w:semiHidden="0" w:uiPriority="63" w:unhideWhenUsed="0"/>
+    <w:lsdException w:name="Medium Shading 2 Accent 1" w:semiHidden="0" w:uiPriority="64" w:unhideWhenUsed="0"/>
+    <w:lsdException w:name="Medium List 1 Accent 1" w:semiHidden="0" w:uiPriority="65" w:unhideWhenUsed="0"/>
+    <w:lsdException w:name="Revision" w:unhideWhenUsed="0"/>
+    <w:lsdException w:name="List Paragraph" w:semiHidden="0" w:uiPriority="34" w:unhideWhenUsed="0" w:qFormat="1"/>
+    <w:lsdException w:name="Quote" w:semiHidden="0" w:uiPriority="29" w:unhideWhenUsed="0" w:qFormat="1"/>
+    <w:lsdException w:name="Intense Quote" w:semiHidden="0" w:uiPriority="30" w:unhideWhenUsed="0" w:qFormat="1"/>
+    <w:lsdException w:name="Medium List 2 Accent 1" w:semiHidden="0" w:uiPriority="66" w:unhideWhenUsed="0"/>
+    <w:lsdException w:name="Medium Grid 1 Accent 1" w:semiHidden="0" w:uiPriority="67" w:unhideWhenUsed="0"/>
+    <w:lsdException w:name="Medium Grid 2 Accent 1" w:semiHidden="0" w:uiPriority="68" w:unhideWhenUsed="0"/>
+    <w:lsdException w:name="Medium Grid 3 Accent 1" w:semiHidden="0" w:uiPriority="69" w:unhideWhenUsed="0"/>
+    <w:lsdException w:name="Dark List Accent 1" w:semiHidden="0" w:uiPriority="70" w:unhideWhenUsed="0"/>
+    <w:lsdException w:name="Colorful Shading Accent 1" w:semiHidden="0" w:uiPriority="71" w:unhideWhenUsed="0"/>
+    <w:lsdException w:name="Colorful List Accent 1" w:semiHidden="0" w:uiPriority="72" w:unhideWhenUsed="0"/>
+    <w:lsdException w:name="Colorful Grid Accent 1" w:semiHidden="0" w:uiPriority="73" w:unhideWhenUsed="0"/>
+    <w:lsdException w:name="Light Shading Accent 2" w:semiHidden="0" w:uiPriority="60" w:unhideWhenUsed="0"/>
+    <w:lsdException w:name="Light List Accent 2" w:semiHidden="0" w:uiPriority="61" w:unhideWhenUsed="0"/>
+    <w:lsdException w:name="Light Grid Accent 2" w:semiHidden="0" w:uiPriority="62" w:unhideWhenUsed="0"/>
+    <w:lsdException w:name="Medium Shading 1 Accent 2" w:semiHidden="0" w:uiPriority="63" w:unhideWhenUsed="0"/>
+    <w:lsdException w:name="Medium Shading 2 Accent 2" w:semiHidden="0" w:uiPriority="64" w:unhideWhenUsed="0"/>
+    <w:lsdException w:name="Medium List 1 Accent 2" w:semiHidden="0" w:uiPriority="65" w:unhideWhenUsed="0"/>
+    <w:lsdException w:name="Medium List 2 Accent 2" w:semiHidden="0" w:uiPriority="66" w:unhideWhenUsed="0"/>
+    <w:lsdException w:name="Medium Grid 1 Accent 2" w:semiHidden="0" w:uiPriority="67" w:unhideWhenUsed="0"/>
+    <w:lsdException w:name="Medium Grid 2 Accent 2" w:semiHidden="0" w:uiPriority="68" w:unhideWhenUsed="0"/>
+    <w:lsdException w:name="Medium Grid 3 Accent 2" w:semiHidden="0" w:uiPriority="69" w:unhideWhenUsed="0"/>
+    <w:lsdException w:name="Dark List Accent 2" w:semiHidden="0" w:uiPriority="70" w:unhideWhenUsed="0"/>
+    <w:lsdException w:name="Colorful Shading Accent 2" w:semiHidden="0" w:uiPriority="71" w:unhideWhenUsed="0"/>
+    <w:lsdException w:name="Colorful List Accent 2" w:semiHidden="0" w:uiPriority="72" w:unhideWhenUsed="0"/>
+    <w:lsdException w:name="Colorful Grid Accent 2" w:semiHidden="0" w:uiPriority="73" w:unhideWhenUsed="0"/>
+    <w:lsdException w:name="Light Shading Accent 3" w:semiHidden="0" w:uiPriority="60" w:unhideWhenUsed="0"/>
+    <w:lsdException w:name="Light List Accent 3" w:semiHidden="0" w:uiPriority="61" w:unhideWhenUsed="0"/>
+    <w:lsdException w:name="Light Grid Accent 3" w:semiHidden="0" w:uiPriority="62" w:unhideWhenUsed="0"/>
+    <w:lsdException w:name="Medium Shading 1 Accent 3" w:semiHidden="0" w:uiPriority="63" w:unhideWhenUsed="0"/>
+    <w:lsdException w:name="Medium Shading 2 Accent 3" w:semiHidden="0" w:uiPriority="64" w:unhideWhenUsed="0"/>
+    <w:lsdException w:name="Medium List 1 Accent 3" w:semiHidden="0" w:uiPriority="65" w:unhideWhenUsed="0"/>
+    <w:lsdException w:name="Medium List 2 Accent 3" w:semiHidden="0" w:uiPriority="66" w:unhideWhenUsed="0"/>
+    <w:lsdException w:name="Medium Grid 1 Accent 3" w:semiHidden="0" w:uiPriority="67" w:unhideWhenUsed="0"/>
+    <w:lsdException w:name="Medium Grid 2 Accent 3" w:semiHidden="0" w:uiPriority="68" w:unhideWhenUsed="0"/>
+    <w:lsdException w:name="Medium Grid 3 Accent 3" w:semiHidden="0" w:uiPriority="69" w:unhideWhenUsed="0"/>
+    <w:lsdException w:name="Dark List Accent 3" w:semiHidden="0" w:uiPriority="70" w:unhideWhenUsed="0"/>
+    <w:lsdException w:name="Colorful Shading Accent 3" w:semiHidden="0" w:uiPriority="71" w:unhideWhenUsed="0"/>
+    <w:lsdException w:name="Colorful List Accent 3" w:semiHidden="0" w:uiPriority="72" w:unhideWhenUsed="0"/>
+    <w:lsdException w:name="Colorful Grid Accent 3" w:semiHidden="0" w:uiPriority="73" w:unhideWhenUsed="0"/>
+    <w:lsdException w:name="Light Shading Accent 4" w:semiHidden="0" w:uiPriority="60" w:unhideWhenUsed="0"/>
+    <w:lsdException w:name="Light List Accent 4" w:semiHidden="0" w:uiPriority="61" w:unhideWhenUsed="0"/>
+    <w:lsdException w:name="Light Grid Accent 4" w:semiHidden="0" w:uiPriority="62" w:unhideWhenUsed="0"/>
+    <w:lsdException w:name="Medium Shading 1 Accent 4" w:semiHidden="0" w:uiPriority="63" w:unhideWhenUsed="0"/>
+    <w:lsdException w:name="Medium Shading 2 Accent 4" w:semiHidden="0" w:uiPriority="64" w:unhideWhenUsed="0"/>
+    <w:lsdException w:name="Medium List 1 Accent 4" w:semiHidden="0" w:uiPriority="65" w:unhideWhenUsed="0"/>
+    <w:lsdException w:name="Medium List 2 Accent 4" w:semiHidden="0" w:uiPriority="66" w:unhideWhenUsed="0"/>
+    <w:lsdException w:name="Medium Grid 1 Accent 4" w:semiHidden="0" w:uiPriority="67" w:unhideWhenUsed="0"/>
+    <w:lsdException w:name="Medium Grid 2 Accent 4" w:semiHidden="0" w:uiPriority="68" w:unhideWhenUsed="0"/>
+    <w:lsdException w:name="Medium Grid 3 Accent 4" w:semiHidden="0" w:uiPriority="69" w:unhideWhenUsed="0"/>
+    <w:lsdException w:name="Dark List Accent 4" w:semiHidden="0" w:uiPriority="70" w:unhideWhenUsed="0"/>
+    <w:lsdException w:name="Colorful Shading Accent 4" w:semiHidden="0" w:uiPriority="71" w:unhideWhenUsed="0"/>
+    <w:lsdException w:name="Colorful List Accent 4" w:semiHidden="0" w:uiPriority="72" w:unhideWhenUsed="0"/>
+    <w:lsdException w:name="Colorful Grid Accent 4" w:semiHidden="0" w:uiPriority="73" w:unhideWhenUsed="0"/>
+    <w:lsdException w:name="Light Shading Accent 5" w:semiHidden="0" w:uiPriority="60" w:unhideWhenUsed="0"/>
+    <w:lsdException w:name="Light List Accent 5" w:semiHidden="0" w:uiPriority="61" w:unhideWhenUsed="0"/>
+    <w:lsdException w:name="Light Grid Accent 5" w:semiHidden="0" w:uiPriority="62" w:unhideWhenUsed="0"/>
+    <w:lsdException w:name="Medium Shading 1 Accent 5" w:semiHidden="0" w:uiPriority="63" w:unhideWhenUsed="0"/>
+    <w:lsdException w:name="Medium Shading 2 Accent 5" w:semiHidden="0" w:uiPriority="64" w:unhideWhenUsed="0"/>
+    <w:lsdException w:name="Medium List 1 Accent 5" w:semiHidden="0" w:uiPriority="65" w:unhideWhenUsed="0"/>
+    <w:lsdException w:name="Medium List 2 Accent 5" w:semiHidden="0" w:uiPriority="66" w:unhideWhenUsed="0"/>
+    <w:lsdException w:name="Medium Grid 1 Accent 5" w:semiHidden="0" w:uiPriority="67" w:unhideWhenUsed="0"/>
+    <w:lsdException w:name="Medium Grid 2 Accent 5" w:semiHidden="0" w:uiPriority="68" w:unhideWhenUsed="0"/>
+    <w:lsdException w:name="Medium Grid 3 Accent 5" w:semiHidden="0" w:uiPriority="69" w:unhideWhenUsed="0"/>
+    <w:lsdException w:name="Dark List Accent 5" w:semiHidden="0" w:uiPriority="70" w:unhideWhenUsed="0"/>
+    <w:lsdException w:name="Colorful Shading Accent 5" w:semiHidden="0" w:uiPriority="71" w:unhideWhenUsed="0"/>
+    <w:lsdException w:name="Colorful List Accent 5" w:semiHidden="0" w:uiPriority="72" w:unhideWhenUsed="0"/>
+    <w:lsdException w:name="Colorful Grid Accent 5" w:semiHidden="0" w:uiPriority="73" w:unhideWhenUsed="0"/>
+    <w:lsdException w:name="Light Shading Accent 6" w:semiHidden="0" w:uiPriority="60" w:unhideWhenUsed="0"/>
+    <w:lsdException w:name="Light List Accent 6" w:semiHidden="0" w:uiPriority="61" w:unhideWhenUsed="0"/>
+    <w:lsdException w:name="Light Grid Accent 6" w:semiHidden="0" w:uiPriority="62" w:unhideWhenUsed="0"/>
+    <w:lsdException w:name="Medium Shading 1 Accent 6" w:semiHidden="0" w:uiPriority="63" w:unhideWhenUsed="0"/>
+    <w:lsdException w:name="Medium Shading 2 Accent 6" w:semiHidden="0" w:uiPriority="64" w:unhideWhenUsed="0"/>
+    <w:lsdException w:name="Medium List 1 Accent 6" w:semiHidden="0" w:uiPriority="65" w:unhideWhenUsed="0"/>
+    <w:lsdException w:name="Medium List 2 Accent 6" w:semiHidden="0" w:uiPriority="66" w:unhideWhenUsed="0"/>
+    <w:lsdException w:name="Medium Grid 1 Accent 6" w:semiHidden="0" w:uiPriority="67" w:unhideWhenUsed="0"/>
+    <w:lsdException w:name="Medium Grid 2 Accent 6" w:semiHidden="0" w:uiPriority="68" w:unhideWhenUsed="0"/>
+    <w:lsdException w:name="Medium Grid 3 Accent 6" w:semiHidden="0" w:uiPriority="69" w:unhideWhenUsed="0"/>
+    <w:lsdException w:name="Dark List Accent 6" w:semiHidden="0" w:uiPriority="70" w:unhideWhenUsed="0"/>
+    <w:lsdException w:name="Colorful Shading Accent 6" w:semiHidden="0" w:uiPriority="71" w:unhideWhenUsed="0"/>
+    <w:lsdException w:name="Colorful List Accent 6" w:semiHidden="0" w:uiPriority="72" w:unhideWhenUsed="0"/>
+    <w:lsdException w:name="Colorful Grid Accent 6" w:semiHidden="0" w:uiPriority="73" w:unhideWhenUsed="0"/>
+    <w:lsdException w:name="Subtle Emphasis" w:semiHidden="0" w:uiPriority="19" w:unhideWhenUsed="0" w:qFormat="1"/>
+    <w:lsdException w:name="Intense Emphasis" w:semiHidden="0" w:uiPriority="21" w:unhideWhenUsed="0" w:qFormat="1"/>
+    <w:lsdException w:name="Subtle Reference" w:semiHidden="0" w:uiPriority="31" w:unhideWhenUsed="0" w:qFormat="1"/>
+    <w:lsdException w:name="Intense Reference" w:semiHidden="0" w:uiPriority="32" w:unhideWhenUsed="0" w:qFormat="1"/>
+    <w:lsdException w:name="Book Title" w:semiHidden="0" w:uiPriority="33" w:unhideWhenUsed="0" w:qFormat="1"/>
+    <w:lsdException w:name="Bibliography" w:uiPriority="37"/>
+    <w:lsdException w:name="TOC Heading" w:uiPriority="39" w:qFormat="1"/>
+  </w:latentStyles>
+  <w:style w:type="paragraph" w:default="1" w:styleId="Normal">
+    <w:name w:val="Normal"/>
+    <w:qFormat/>
+  </w:style>
+  <w:style w:type="paragraph" w:styleId="Heading1">
+    <w:name w:val="heading 1"/>
+    <w:basedOn w:val="Normal"/>
+    <w:next w:val="Normal"/>
+    <w:link w:val="Heading1Char"/>
+    <w:uiPriority w:val="9"/>
+    <w:qFormat/>
+    <w:rsid w:val="007318E3"/>
+    <w:pPr>
+      <w:keepNext/>
+      <w:keepLines/>
+      <w:spacing w:before="240" w:after="0"/>
+      <w:outlineLvl w:val="0"/>
+    </w:pPr>
+    <w:rPr>
+      <w:rFonts w:asciiTheme="majorHAnsi" w:eastAsiaTheme="majorEastAsia" w:hAnsiTheme="majorHAnsi" w:cstheme="majorBidi"/>
+      <w:color w:val="2E74B5" w:themeColor="accent1" w:themeShade="BF"/>
+      <w:sz w:val="32"/>
+      <w:szCs w:val="32"/>
+    </w:rPr>
+  </w:style>
+  <w:style w:type="paragraph" w:styleId="Heading2">
+    <w:name w:val="heading 2"/>
+    <w:basedOn w:val="Normal"/>
+    <w:next w:val="Normal"/>
+    <w:link w:val="Heading2Char"/>
+    <w:uiPriority w:val="9"/>
+    <w:unhideWhenUsed/>
+    <w:qFormat/>
+    <w:rsid w:val="00DC41B8"/>
+    <w:pPr>
+      <w:keepNext/>
+      <w:keepLines/>
+      <w:spacing w:before="40" w:after="0"/>
+      <w:outlineLvl w:val="1"/>
+    </w:pPr>
+    <w:rPr>
+      <w:rFonts w:asciiTheme="majorHAnsi" w:eastAsiaTheme="majorEastAsia" w:hAnsiTheme="majorHAnsi" w:cstheme="majorBidi"/>
+      <w:color w:val="2E74B5" w:themeColor="accent1" w:themeShade="BF"/>
+      <w:sz w:val="26"/>
+      <w:szCs w:val="26"/>
+    </w:rPr>
+  </w:style>
+  <w:style w:type="character" w:default="1" w:styleId="DefaultParagraphFont">
+    <w:name w:val="Default Paragraph Font"/>
+    <w:uiPriority w:val="1"/>
+    <w:unhideWhenUsed/>
+  </w:style>
+  <w:style w:type="table" w:default="1" w:styleId="TableNormal">
+    <w:name w:val="Normal Table"/>
+    <w:uiPriority w:val="99"/>
+    <w:semiHidden/>
+    <w:unhideWhenUsed/>
+    <w:tblPr>
+      <w:tblInd w:w="0" w:type="dxa"/>
+      <w:tblCellMar>
+        <w:top w:w="0" w:type="dxa"/>
+        <w:left w:w="108" w:type="dxa"/>
+        <w:bottom w:w="0" w:type="dxa"/>
+        <w:right w:w="108" w:type="dxa"/>
+      </w:tblCellMar>
+    </w:tblPr>
+  </w:style>
+  <w:style w:type="numbering" w:default="1" w:styleId="NoList">
+    <w:name w:val="No List"/>
+    <w:uiPriority w:val="99"/>
+    <w:semiHidden/>
+    <w:unhideWhenUsed/>
+  </w:style>
+  <w:style w:type="character" w:customStyle="1" w:styleId="Heading1Char">
+    <w:name w:val="Heading 1 Char"/>
+    <w:basedOn w:val="DefaultParagraphFont"/>
+    <w:link w:val="Heading1"/>
+    <w:uiPriority w:val="9"/>
+    <w:rsid w:val="007318E3"/>
+    <w:rPr>
+      <w:rFonts w:asciiTheme="majorHAnsi" w:eastAsiaTheme="majorEastAsia" w:hAnsiTheme="majorHAnsi" w:cstheme="majorBidi"/>
+      <w:color w:val="2E74B5" w:themeColor="accent1" w:themeShade="BF"/>
+      <w:sz w:val="32"/>
+      <w:szCs w:val="32"/>
+    </w:rPr>
+  </w:style>
+  <w:style w:type="paragraph" w:styleId="ListParagraph">
+    <w:name w:val="List Paragraph"/>
+    <w:basedOn w:val="Normal"/>
+    <w:uiPriority w:val="34"/>
+    <w:qFormat/>
+    <w:rsid w:val="0059324D"/>
+    <w:pPr>
+      <w:ind w:left="720"/>
+      <w:contextualSpacing/>
+    </w:pPr>
+  </w:style>
+  <w:style w:type="paragraph" w:styleId="Subtitle">
+    <w:name w:val="Subtitle"/>
+    <w:basedOn w:val="Normal"/>
+    <w:next w:val="Normal"/>
+    <w:link w:val="SubtitleChar"/>
+    <w:uiPriority w:val="11"/>
+    <w:qFormat/>
+    <w:rsid w:val="006A29F2"/>
+    <w:pPr>
+      <w:numPr>
+        <w:ilvl w:val="1"/>
+      </w:numPr>
+    </w:pPr>
+    <w:rPr>
+      <w:rFonts w:eastAsiaTheme="minorEastAsia"/>
+      <w:color w:val="5A5A5A" w:themeColor="text1" w:themeTint="A5"/>
+      <w:spacing w:val="15"/>
+    </w:rPr>
+  </w:style>
+  <w:style w:type="character" w:customStyle="1" w:styleId="SubtitleChar">
+    <w:name w:val="Subtitle Char"/>
+    <w:basedOn w:val="DefaultParagraphFont"/>
+    <w:link w:val="Subtitle"/>
+    <w:uiPriority w:val="11"/>
+    <w:rsid w:val="006A29F2"/>
+    <w:rPr>
+      <w:rFonts w:eastAsiaTheme="minorEastAsia"/>
+      <w:color w:val="5A5A5A" w:themeColor="text1" w:themeTint="A5"/>
+      <w:spacing w:val="15"/>
+    </w:rPr>
+  </w:style>
+  <w:style w:type="character" w:customStyle="1" w:styleId="Heading2Char">
+    <w:name w:val="Heading 2 Char"/>
+    <w:basedOn w:val="DefaultParagraphFont"/>
+    <w:link w:val="Heading2"/>
     <w:uiPriority w:val="9"/>
     <w:rsid w:val="00DC41B8"/>
     <w:rPr>
@@ -3418,7 +4885,7 @@
     </a:clrScheme>
     <a:fontScheme name="Office">
       <a:majorFont>
-        <a:latin typeface="Calibri Light" panose="020F0302020204030204"/>
+        <a:latin typeface="Calibri Light"/>
         <a:ea typeface=""/>
         <a:cs typeface=""/>
         <a:font script="Jpan" typeface="游ゴシック Light"/>
@@ -3453,7 +4920,7 @@
         <a:font script="Geor" typeface="Sylfaen"/>
       </a:majorFont>
       <a:minorFont>
-        <a:latin typeface="Calibri" panose="020F0502020204030204"/>
+        <a:latin typeface="Calibri"/>
         <a:ea typeface=""/>
         <a:cs typeface=""/>
         <a:font script="Jpan" typeface="游明朝"/>
@@ -3630,7 +5097,7 @@
   <a:extraClrSchemeLst/>
   <a:extLst>
     <a:ext uri="{05A4C25C-085E-4340-85A3-A5531E510DB2}">
-      <thm15:themeFamily xmlns:thm15="http://schemas.microsoft.com/office/thememl/2012/main" name="Office Theme" id="{62F939B6-93AF-4DB8-9C6B-D6C7DFDC589F}" vid="{4A3C46E8-61CC-4603-A589-7422A47A8E4A}"/>
+      <thm15:themeFamily xmlns:thm15="http://schemas.microsoft.com/office/thememl/2012/main" xmlns="" name="Office Theme" id="{62F939B6-93AF-4DB8-9C6B-D6C7DFDC589F}" vid="{4A3C46E8-61CC-4603-A589-7422A47A8E4A}"/>
     </a:ext>
   </a:extLst>
 </a:theme>

</xml_diff>